<commit_message>
Verdant Garden Proposal S3,4
</commit_message>
<xml_diff>
--- a/The Verdant Community Garden.docx
+++ b/The Verdant Community Garden.docx
@@ -1,6 +1,6 @@
 
 <file path=word/document.xml><?xml version="1.0" encoding="utf-8"?>
-<w:document xmlns:wpc="http://schemas.microsoft.com/office/word/2010/wordprocessingCanvas" xmlns:cx="http://schemas.microsoft.com/office/drawing/2014/chartex" xmlns:cx1="http://schemas.microsoft.com/office/drawing/2015/9/8/chartex" xmlns:cx2="http://schemas.microsoft.com/office/drawing/2015/10/21/chartex" xmlns:cx3="http://schemas.microsoft.com/office/drawing/2016/5/9/chartex" xmlns:cx4="http://schemas.microsoft.com/office/drawing/2016/5/10/chartex" xmlns:cx5="http://schemas.microsoft.com/office/drawing/2016/5/11/chartex" xmlns:cx6="http://schemas.microsoft.com/office/drawing/2016/5/12/chartex" xmlns:cx7="http://schemas.microsoft.com/office/drawing/2016/5/13/chartex" xmlns:cx8="http://schemas.microsoft.com/office/drawing/2016/5/14/chartex" xmlns:mc="http://schemas.openxmlformats.org/markup-compatibility/2006" xmlns:aink="http://schemas.microsoft.com/office/drawing/2016/ink" xmlns:am3d="http://schemas.microsoft.com/office/drawing/2017/model3d" xmlns:o="urn:schemas-microsoft-com:office:office" xmlns:oel="http://schemas.microsoft.com/office/2019/extlst" xmlns:r="http://schemas.openxmlformats.org/officeDocument/2006/relationships" xmlns:m="http://schemas.openxmlformats.org/officeDocument/2006/math" xmlns:v="urn:schemas-microsoft-com:vml" xmlns:wp14="http://schemas.microsoft.com/office/word/2010/wordprocessingDrawing" xmlns:wp="http://schemas.openxmlformats.org/drawingml/2006/wordprocessingDrawing" xmlns:w10="urn:schemas-microsoft-com:office:word" xmlns:w="http://schemas.openxmlformats.org/wordprocessingml/2006/main" xmlns:w14="http://schemas.microsoft.com/office/word/2010/wordml" xmlns:w15="http://schemas.microsoft.com/office/word/2012/wordml" xmlns:w16cex="http://schemas.microsoft.com/office/word/2018/wordml/cex" xmlns:w16cid="http://schemas.microsoft.com/office/word/2016/wordml/cid" xmlns:w16="http://schemas.microsoft.com/office/word/2018/wordml" xmlns:w16du="http://schemas.microsoft.com/office/word/2023/wordml/word16du" xmlns:w16sdtdh="http://schemas.microsoft.com/office/word/2020/wordml/sdtdatahash" xmlns:w16se="http://schemas.microsoft.com/office/word/2015/wordml/symex" xmlns:wpg="http://schemas.microsoft.com/office/word/2010/wordprocessingGroup" xmlns:wpi="http://schemas.microsoft.com/office/word/2010/wordprocessingInk" xmlns:wne="http://schemas.microsoft.com/office/word/2006/wordml" xmlns:wps="http://schemas.microsoft.com/office/word/2010/wordprocessingShape" mc:Ignorable="w14 w15 w16se w16cid w16 w16cex w16sdtdh w16du wp14">
+<w:document xmlns:wpc="http://schemas.microsoft.com/office/word/2010/wordprocessingCanvas" xmlns:mc="http://schemas.openxmlformats.org/markup-compatibility/2006" xmlns:o="urn:schemas-microsoft-com:office:office" xmlns:r="http://schemas.openxmlformats.org/officeDocument/2006/relationships" xmlns:m="http://schemas.openxmlformats.org/officeDocument/2006/math" xmlns:v="urn:schemas-microsoft-com:vml" xmlns:wp14="http://schemas.microsoft.com/office/word/2010/wordprocessingDrawing" xmlns:wp="http://schemas.openxmlformats.org/drawingml/2006/wordprocessingDrawing" xmlns:w="http://schemas.openxmlformats.org/wordprocessingml/2006/main" xmlns:w14="http://schemas.microsoft.com/office/word/2010/wordml" xmlns:w10="urn:schemas-microsoft-com:office:word" xmlns:w15="http://schemas.microsoft.com/office/word/2012/wordml" xmlns:wpg="http://schemas.microsoft.com/office/word/2010/wordprocessingGroup" xmlns:wpi="http://schemas.microsoft.com/office/word/2010/wordprocessingInk" xmlns:wne="http://schemas.microsoft.com/office/word/2006/wordml" xmlns:wps="http://schemas.microsoft.com/office/word/2010/wordprocessingShape" xmlns:wpsCustomData="http://www.wps.cn/officeDocument/2013/wpsCustomData" mc:Ignorable="w14 w15 wp14">
   <w:body>
     <w:p/>
     <w:p>
@@ -8,12 +8,9 @@
         <w:jc w:val="center"/>
       </w:pPr>
       <w:r>
-        <w:rPr>
-          <w:noProof/>
-        </w:rPr>
         <w:drawing>
-          <wp:inline distT="0" distB="0" distL="0" distR="0" wp14:anchorId="46869263" wp14:editId="2FD93F48">
-            <wp:extent cx="2713836" cy="2688880"/>
+          <wp:inline distT="0" distB="0" distL="0" distR="0">
+            <wp:extent cx="2713355" cy="2688590"/>
             <wp:effectExtent l="0" t="0" r="0" b="0"/>
             <wp:docPr id="121505491" name="Picture 1" descr="A logo with a green circle and a white globe with leaves&#10;&#10;Description automatically generated with medium confidence"/>
             <wp:cNvGraphicFramePr>
@@ -24,10 +21,12 @@
                 <pic:pic xmlns:pic="http://schemas.openxmlformats.org/drawingml/2006/picture">
                   <pic:nvPicPr>
                     <pic:cNvPr id="121505491" name="Picture 1" descr="A logo with a green circle and a white globe with leaves&#10;&#10;Description automatically generated with medium confidence"/>
-                    <pic:cNvPicPr/>
+                    <pic:cNvPicPr>
+                      <a:picLocks noChangeAspect="1"/>
+                    </pic:cNvPicPr>
                   </pic:nvPicPr>
                   <pic:blipFill>
-                    <a:blip r:embed="rId8">
+                    <a:blip r:embed="rId6">
                       <a:extLst>
                         <a:ext uri="{28A0092B-C50C-407E-A947-70E740481C1C}">
                           <a14:useLocalDpi xmlns:a14="http://schemas.microsoft.com/office/drawing/2010/main" val="0"/>
@@ -148,9 +147,24 @@
     </w:p>
     <w:tbl>
       <w:tblPr>
-        <w:tblStyle w:val="TableGrid"/>
+        <w:tblStyle w:val="16"/>
         <w:tblW w:w="0" w:type="auto"/>
-        <w:tblLook w:val="04A0" w:firstRow="1" w:lastRow="0" w:firstColumn="1" w:lastColumn="0" w:noHBand="0" w:noVBand="1"/>
+        <w:tblInd w:w="0" w:type="dxa"/>
+        <w:tblBorders>
+          <w:top w:val="single" w:color="auto" w:sz="4" w:space="0"/>
+          <w:left w:val="single" w:color="auto" w:sz="4" w:space="0"/>
+          <w:bottom w:val="single" w:color="auto" w:sz="4" w:space="0"/>
+          <w:right w:val="single" w:color="auto" w:sz="4" w:space="0"/>
+          <w:insideH w:val="single" w:color="auto" w:sz="4" w:space="0"/>
+          <w:insideV w:val="single" w:color="auto" w:sz="4" w:space="0"/>
+        </w:tblBorders>
+        <w:tblLayout w:type="autofit"/>
+        <w:tblCellMar>
+          <w:top w:w="0" w:type="dxa"/>
+          <w:left w:w="108" w:type="dxa"/>
+          <w:bottom w:w="0" w:type="dxa"/>
+          <w:right w:w="108" w:type="dxa"/>
+        </w:tblCellMar>
       </w:tblPr>
       <w:tblGrid>
         <w:gridCol w:w="846"/>
@@ -158,8 +172,24 @@
         <w:gridCol w:w="2075"/>
       </w:tblGrid>
       <w:tr>
+        <w:tblPrEx>
+          <w:tblBorders>
+            <w:top w:val="single" w:color="auto" w:sz="4" w:space="0"/>
+            <w:left w:val="single" w:color="auto" w:sz="4" w:space="0"/>
+            <w:bottom w:val="single" w:color="auto" w:sz="4" w:space="0"/>
+            <w:right w:val="single" w:color="auto" w:sz="4" w:space="0"/>
+            <w:insideH w:val="single" w:color="auto" w:sz="4" w:space="0"/>
+            <w:insideV w:val="single" w:color="auto" w:sz="4" w:space="0"/>
+          </w:tblBorders>
+          <w:tblCellMar>
+            <w:top w:w="0" w:type="dxa"/>
+            <w:left w:w="108" w:type="dxa"/>
+            <w:bottom w:w="0" w:type="dxa"/>
+            <w:right w:w="108" w:type="dxa"/>
+          </w:tblCellMar>
+        </w:tblPrEx>
         <w:trPr>
-          <w:trHeight w:val="680"/>
+          <w:trHeight w:val="680" w:hRule="atLeast"/>
         </w:trPr>
         <w:tc>
           <w:tcPr>
@@ -170,6 +200,7 @@
           </w:tcPr>
           <w:p>
             <w:pPr>
+              <w:spacing w:after="0" w:line="240" w:lineRule="auto"/>
               <w:jc w:val="center"/>
               <w:rPr>
                 <w:rFonts w:ascii="Times New Roman" w:hAnsi="Times New Roman" w:cs="Times New Roman"/>
@@ -187,26 +218,30 @@
                 <w:sz w:val="32"/>
                 <w:szCs w:val="32"/>
               </w:rPr>
-              <w:t xml:space="preserve">PREPARED </w:t>
+              <w:t>PREPARED BY :</w:t>
             </w:r>
-            <w:proofErr w:type="gramStart"/>
-            <w:r>
-              <w:rPr>
-                <w:rFonts w:ascii="Times New Roman" w:hAnsi="Times New Roman" w:cs="Times New Roman"/>
-                <w:b/>
-                <w:bCs/>
-                <w:sz w:val="32"/>
-                <w:szCs w:val="32"/>
-              </w:rPr>
-              <w:t>BY :</w:t>
-            </w:r>
-            <w:proofErr w:type="gramEnd"/>
           </w:p>
         </w:tc>
       </w:tr>
       <w:tr>
+        <w:tblPrEx>
+          <w:tblBorders>
+            <w:top w:val="single" w:color="auto" w:sz="4" w:space="0"/>
+            <w:left w:val="single" w:color="auto" w:sz="4" w:space="0"/>
+            <w:bottom w:val="single" w:color="auto" w:sz="4" w:space="0"/>
+            <w:right w:val="single" w:color="auto" w:sz="4" w:space="0"/>
+            <w:insideH w:val="single" w:color="auto" w:sz="4" w:space="0"/>
+            <w:insideV w:val="single" w:color="auto" w:sz="4" w:space="0"/>
+          </w:tblBorders>
+          <w:tblCellMar>
+            <w:top w:w="0" w:type="dxa"/>
+            <w:left w:w="108" w:type="dxa"/>
+            <w:bottom w:w="0" w:type="dxa"/>
+            <w:right w:w="108" w:type="dxa"/>
+          </w:tblCellMar>
+        </w:tblPrEx>
         <w:trPr>
-          <w:trHeight w:val="680"/>
+          <w:trHeight w:val="680" w:hRule="atLeast"/>
         </w:trPr>
         <w:tc>
           <w:tcPr>
@@ -215,6 +250,7 @@
           </w:tcPr>
           <w:p>
             <w:pPr>
+              <w:spacing w:after="0" w:line="240" w:lineRule="auto"/>
               <w:jc w:val="center"/>
               <w:rPr>
                 <w:rFonts w:ascii="Times New Roman" w:hAnsi="Times New Roman" w:cs="Times New Roman"/>
@@ -243,6 +279,7 @@
           </w:tcPr>
           <w:p>
             <w:pPr>
+              <w:spacing w:after="0" w:line="240" w:lineRule="auto"/>
               <w:jc w:val="center"/>
               <w:rPr>
                 <w:rFonts w:ascii="Times New Roman" w:hAnsi="Times New Roman" w:cs="Times New Roman"/>
@@ -271,6 +308,7 @@
           </w:tcPr>
           <w:p>
             <w:pPr>
+              <w:spacing w:after="0" w:line="240" w:lineRule="auto"/>
               <w:jc w:val="center"/>
               <w:rPr>
                 <w:rFonts w:ascii="Times New Roman" w:hAnsi="Times New Roman" w:cs="Times New Roman"/>
@@ -294,8 +332,24 @@
         </w:tc>
       </w:tr>
       <w:tr>
+        <w:tblPrEx>
+          <w:tblBorders>
+            <w:top w:val="single" w:color="auto" w:sz="4" w:space="0"/>
+            <w:left w:val="single" w:color="auto" w:sz="4" w:space="0"/>
+            <w:bottom w:val="single" w:color="auto" w:sz="4" w:space="0"/>
+            <w:right w:val="single" w:color="auto" w:sz="4" w:space="0"/>
+            <w:insideH w:val="single" w:color="auto" w:sz="4" w:space="0"/>
+            <w:insideV w:val="single" w:color="auto" w:sz="4" w:space="0"/>
+          </w:tblBorders>
+          <w:tblCellMar>
+            <w:top w:w="0" w:type="dxa"/>
+            <w:left w:w="108" w:type="dxa"/>
+            <w:bottom w:w="0" w:type="dxa"/>
+            <w:right w:w="108" w:type="dxa"/>
+          </w:tblCellMar>
+        </w:tblPrEx>
         <w:trPr>
-          <w:trHeight w:val="680"/>
+          <w:trHeight w:val="680" w:hRule="atLeast"/>
         </w:trPr>
         <w:tc>
           <w:tcPr>
@@ -304,6 +358,7 @@
           </w:tcPr>
           <w:p>
             <w:pPr>
+              <w:spacing w:after="0" w:line="240" w:lineRule="auto"/>
               <w:jc w:val="center"/>
               <w:rPr>
                 <w:rFonts w:ascii="Times New Roman" w:hAnsi="Times New Roman" w:cs="Times New Roman"/>
@@ -328,6 +383,7 @@
           </w:tcPr>
           <w:p>
             <w:pPr>
+              <w:spacing w:after="0" w:line="240" w:lineRule="auto"/>
               <w:jc w:val="center"/>
               <w:rPr>
                 <w:rFonts w:ascii="Times New Roman" w:hAnsi="Times New Roman" w:cs="Times New Roman"/>
@@ -352,6 +408,7 @@
           </w:tcPr>
           <w:p>
             <w:pPr>
+              <w:spacing w:after="0" w:line="240" w:lineRule="auto"/>
               <w:jc w:val="center"/>
               <w:rPr>
                 <w:rFonts w:ascii="Times New Roman" w:hAnsi="Times New Roman" w:cs="Times New Roman"/>
@@ -371,8 +428,24 @@
         </w:tc>
       </w:tr>
       <w:tr>
+        <w:tblPrEx>
+          <w:tblBorders>
+            <w:top w:val="single" w:color="auto" w:sz="4" w:space="0"/>
+            <w:left w:val="single" w:color="auto" w:sz="4" w:space="0"/>
+            <w:bottom w:val="single" w:color="auto" w:sz="4" w:space="0"/>
+            <w:right w:val="single" w:color="auto" w:sz="4" w:space="0"/>
+            <w:insideH w:val="single" w:color="auto" w:sz="4" w:space="0"/>
+            <w:insideV w:val="single" w:color="auto" w:sz="4" w:space="0"/>
+          </w:tblBorders>
+          <w:tblCellMar>
+            <w:top w:w="0" w:type="dxa"/>
+            <w:left w:w="108" w:type="dxa"/>
+            <w:bottom w:w="0" w:type="dxa"/>
+            <w:right w:w="108" w:type="dxa"/>
+          </w:tblCellMar>
+        </w:tblPrEx>
         <w:trPr>
-          <w:trHeight w:val="680"/>
+          <w:trHeight w:val="680" w:hRule="atLeast"/>
         </w:trPr>
         <w:tc>
           <w:tcPr>
@@ -381,6 +454,7 @@
           </w:tcPr>
           <w:p>
             <w:pPr>
+              <w:spacing w:after="0" w:line="240" w:lineRule="auto"/>
               <w:jc w:val="center"/>
               <w:rPr>
                 <w:rFonts w:ascii="Times New Roman" w:hAnsi="Times New Roman" w:cs="Times New Roman"/>
@@ -405,7 +479,7 @@
           </w:tcPr>
           <w:p>
             <w:pPr>
-              <w:spacing w:line="276" w:lineRule="auto"/>
+              <w:spacing w:after="0" w:line="276" w:lineRule="auto"/>
               <w:jc w:val="center"/>
               <w:rPr>
                 <w:rFonts w:ascii="Times New Roman" w:hAnsi="Times New Roman" w:cs="Times New Roman"/>
@@ -430,7 +504,7 @@
           </w:tcPr>
           <w:p>
             <w:pPr>
-              <w:spacing w:line="276" w:lineRule="auto"/>
+              <w:spacing w:after="0" w:line="276" w:lineRule="auto"/>
               <w:jc w:val="center"/>
               <w:rPr>
                 <w:rFonts w:ascii="Times New Roman" w:hAnsi="Times New Roman" w:cs="Times New Roman"/>
@@ -450,8 +524,24 @@
         </w:tc>
       </w:tr>
       <w:tr>
+        <w:tblPrEx>
+          <w:tblBorders>
+            <w:top w:val="single" w:color="auto" w:sz="4" w:space="0"/>
+            <w:left w:val="single" w:color="auto" w:sz="4" w:space="0"/>
+            <w:bottom w:val="single" w:color="auto" w:sz="4" w:space="0"/>
+            <w:right w:val="single" w:color="auto" w:sz="4" w:space="0"/>
+            <w:insideH w:val="single" w:color="auto" w:sz="4" w:space="0"/>
+            <w:insideV w:val="single" w:color="auto" w:sz="4" w:space="0"/>
+          </w:tblBorders>
+          <w:tblCellMar>
+            <w:top w:w="0" w:type="dxa"/>
+            <w:left w:w="108" w:type="dxa"/>
+            <w:bottom w:w="0" w:type="dxa"/>
+            <w:right w:w="108" w:type="dxa"/>
+          </w:tblCellMar>
+        </w:tblPrEx>
         <w:trPr>
-          <w:trHeight w:val="680"/>
+          <w:trHeight w:val="680" w:hRule="atLeast"/>
         </w:trPr>
         <w:tc>
           <w:tcPr>
@@ -460,6 +550,7 @@
           </w:tcPr>
           <w:p>
             <w:pPr>
+              <w:spacing w:after="0" w:line="240" w:lineRule="auto"/>
               <w:jc w:val="center"/>
               <w:rPr>
                 <w:rFonts w:ascii="Times New Roman" w:hAnsi="Times New Roman" w:cs="Times New Roman"/>
@@ -484,7 +575,7 @@
           </w:tcPr>
           <w:p>
             <w:pPr>
-              <w:spacing w:line="276" w:lineRule="auto"/>
+              <w:spacing w:after="0" w:line="276" w:lineRule="auto"/>
               <w:jc w:val="center"/>
               <w:rPr>
                 <w:rFonts w:ascii="Times New Roman" w:hAnsi="Times New Roman" w:cs="Times New Roman"/>
@@ -498,18 +589,8 @@
                 <w:sz w:val="32"/>
                 <w:szCs w:val="32"/>
               </w:rPr>
-              <w:t xml:space="preserve">⁠Mohamad Ammar Afiq bin </w:t>
+              <w:t>⁠Mohamad Ammar Afiq bin Nokman</w:t>
             </w:r>
-            <w:proofErr w:type="spellStart"/>
-            <w:r>
-              <w:rPr>
-                <w:rFonts w:ascii="Times New Roman" w:hAnsi="Times New Roman" w:cs="Times New Roman"/>
-                <w:sz w:val="32"/>
-                <w:szCs w:val="32"/>
-              </w:rPr>
-              <w:t>Nokman</w:t>
-            </w:r>
-            <w:proofErr w:type="spellEnd"/>
           </w:p>
         </w:tc>
         <w:tc>
@@ -519,7 +600,7 @@
           </w:tcPr>
           <w:p>
             <w:pPr>
-              <w:spacing w:line="276" w:lineRule="auto"/>
+              <w:spacing w:after="0" w:line="276" w:lineRule="auto"/>
               <w:jc w:val="center"/>
               <w:rPr>
                 <w:rFonts w:ascii="Times New Roman" w:hAnsi="Times New Roman" w:cs="Times New Roman"/>
@@ -544,7 +625,7 @@
     <w:p/>
     <w:p>
       <w:pPr>
-        <w:pStyle w:val="ListParagraph"/>
+        <w:pStyle w:val="29"/>
         <w:numPr>
           <w:ilvl w:val="0"/>
           <w:numId w:val="1"/>
@@ -565,13 +646,12 @@
           <w:sz w:val="32"/>
           <w:szCs w:val="32"/>
         </w:rPr>
-        <w:lastRenderedPageBreak/>
         <w:t>INTRODUCTION</w:t>
       </w:r>
     </w:p>
     <w:p>
       <w:pPr>
-        <w:pStyle w:val="NormalWeb"/>
+        <w:pStyle w:val="13"/>
         <w:rPr>
           <w:sz w:val="28"/>
           <w:szCs w:val="28"/>
@@ -579,26 +659,17 @@
       </w:pPr>
       <w:r>
         <w:rPr>
-          <w:rStyle w:val="Strong"/>
+          <w:rStyle w:val="14"/>
           <w:rFonts w:eastAsiaTheme="majorEastAsia"/>
           <w:sz w:val="28"/>
           <w:szCs w:val="28"/>
         </w:rPr>
-        <w:t xml:space="preserve">1.1     </w:t>
-      </w:r>
-      <w:r>
-        <w:rPr>
-          <w:rStyle w:val="Strong"/>
-          <w:rFonts w:eastAsiaTheme="majorEastAsia"/>
-          <w:sz w:val="28"/>
-          <w:szCs w:val="28"/>
-        </w:rPr>
-        <w:t>Purpose of the Garden</w:t>
-      </w:r>
-    </w:p>
-    <w:p>
-      <w:pPr>
-        <w:pStyle w:val="NormalWeb"/>
+        <w:t>1.1     Purpose of the Garden</w:t>
+      </w:r>
+    </w:p>
+    <w:p>
+      <w:pPr>
+        <w:pStyle w:val="13"/>
         <w:numPr>
           <w:ilvl w:val="0"/>
           <w:numId w:val="2"/>
@@ -611,7 +682,7 @@
     </w:p>
     <w:p>
       <w:pPr>
-        <w:pStyle w:val="NormalWeb"/>
+        <w:pStyle w:val="13"/>
         <w:numPr>
           <w:ilvl w:val="0"/>
           <w:numId w:val="2"/>
@@ -624,7 +695,7 @@
     </w:p>
     <w:p>
       <w:pPr>
-        <w:pStyle w:val="NormalWeb"/>
+        <w:pStyle w:val="13"/>
         <w:rPr>
           <w:sz w:val="28"/>
           <w:szCs w:val="28"/>
@@ -632,35 +703,17 @@
       </w:pPr>
       <w:r>
         <w:rPr>
-          <w:rStyle w:val="Strong"/>
+          <w:rStyle w:val="14"/>
           <w:rFonts w:eastAsiaTheme="majorEastAsia"/>
           <w:sz w:val="28"/>
           <w:szCs w:val="28"/>
         </w:rPr>
-        <w:t xml:space="preserve">1.2 </w:t>
-      </w:r>
-      <w:r>
-        <w:rPr>
-          <w:rStyle w:val="Strong"/>
-          <w:rFonts w:eastAsiaTheme="majorEastAsia"/>
-          <w:sz w:val="28"/>
-          <w:szCs w:val="28"/>
-        </w:rPr>
-        <w:t xml:space="preserve">    </w:t>
-      </w:r>
-      <w:r>
-        <w:rPr>
-          <w:rStyle w:val="Strong"/>
-          <w:rFonts w:eastAsiaTheme="majorEastAsia"/>
-          <w:sz w:val="28"/>
-          <w:szCs w:val="28"/>
-        </w:rPr>
-        <w:t>Overview of the Project</w:t>
-      </w:r>
-    </w:p>
-    <w:p>
-      <w:pPr>
-        <w:pStyle w:val="NormalWeb"/>
+        <w:t>1.2     Overview of the Project</w:t>
+      </w:r>
+    </w:p>
+    <w:p>
+      <w:pPr>
+        <w:pStyle w:val="13"/>
         <w:numPr>
           <w:ilvl w:val="0"/>
           <w:numId w:val="3"/>
@@ -669,7 +722,7 @@
       </w:pPr>
       <w:r>
         <w:rPr>
-          <w:rStyle w:val="Strong"/>
+          <w:rStyle w:val="14"/>
           <w:rFonts w:eastAsiaTheme="majorEastAsia"/>
         </w:rPr>
         <w:t>Location</w:t>
@@ -680,7 +733,7 @@
     </w:p>
     <w:p>
       <w:pPr>
-        <w:pStyle w:val="NormalWeb"/>
+        <w:pStyle w:val="13"/>
         <w:numPr>
           <w:ilvl w:val="0"/>
           <w:numId w:val="3"/>
@@ -689,7 +742,7 @@
       </w:pPr>
       <w:r>
         <w:rPr>
-          <w:rStyle w:val="Strong"/>
+          <w:rStyle w:val="14"/>
           <w:rFonts w:eastAsiaTheme="majorEastAsia"/>
         </w:rPr>
         <w:t>Key Features</w:t>
@@ -721,7 +774,7 @@
     </w:p>
     <w:p>
       <w:pPr>
-        <w:pStyle w:val="ListParagraph"/>
+        <w:pStyle w:val="29"/>
         <w:numPr>
           <w:ilvl w:val="0"/>
           <w:numId w:val="1"/>
@@ -742,13 +795,12 @@
           <w:sz w:val="32"/>
           <w:szCs w:val="32"/>
         </w:rPr>
-        <w:lastRenderedPageBreak/>
         <w:t>DESIGN AND LAYOUT</w:t>
       </w:r>
     </w:p>
     <w:p>
       <w:pPr>
-        <w:pStyle w:val="NormalWeb"/>
+        <w:pStyle w:val="13"/>
         <w:rPr>
           <w:sz w:val="28"/>
           <w:szCs w:val="28"/>
@@ -756,26 +808,17 @@
       </w:pPr>
       <w:r>
         <w:rPr>
-          <w:rStyle w:val="Strong"/>
+          <w:rStyle w:val="14"/>
           <w:rFonts w:eastAsiaTheme="majorEastAsia"/>
           <w:sz w:val="28"/>
           <w:szCs w:val="28"/>
         </w:rPr>
-        <w:t xml:space="preserve">2.1     </w:t>
-      </w:r>
-      <w:r>
-        <w:rPr>
-          <w:rStyle w:val="Strong"/>
-          <w:rFonts w:eastAsiaTheme="majorEastAsia"/>
-          <w:sz w:val="28"/>
-          <w:szCs w:val="28"/>
-        </w:rPr>
-        <w:t>Garden Zones</w:t>
-      </w:r>
-    </w:p>
-    <w:p>
-      <w:pPr>
-        <w:pStyle w:val="NormalWeb"/>
+        <w:t>2.1     Garden Zones</w:t>
+      </w:r>
+    </w:p>
+    <w:p>
+      <w:pPr>
+        <w:pStyle w:val="13"/>
         <w:numPr>
           <w:ilvl w:val="0"/>
           <w:numId w:val="4"/>
@@ -784,7 +827,7 @@
       </w:pPr>
       <w:r>
         <w:rPr>
-          <w:rStyle w:val="Strong"/>
+          <w:rStyle w:val="14"/>
           <w:rFonts w:eastAsiaTheme="majorEastAsia"/>
         </w:rPr>
         <w:t>Vegetable and Herb Plots</w:t>
@@ -795,7 +838,7 @@
     </w:p>
     <w:p>
       <w:pPr>
-        <w:pStyle w:val="NormalWeb"/>
+        <w:pStyle w:val="13"/>
         <w:numPr>
           <w:ilvl w:val="0"/>
           <w:numId w:val="4"/>
@@ -804,7 +847,7 @@
       </w:pPr>
       <w:r>
         <w:rPr>
-          <w:rStyle w:val="Strong"/>
+          <w:rStyle w:val="14"/>
           <w:rFonts w:eastAsiaTheme="majorEastAsia"/>
         </w:rPr>
         <w:t>Flower Beds and Pollinator Gardens</w:t>
@@ -815,7 +858,7 @@
     </w:p>
     <w:p>
       <w:pPr>
-        <w:pStyle w:val="NormalWeb"/>
+        <w:pStyle w:val="13"/>
         <w:numPr>
           <w:ilvl w:val="0"/>
           <w:numId w:val="4"/>
@@ -824,7 +867,7 @@
       </w:pPr>
       <w:r>
         <w:rPr>
-          <w:rStyle w:val="Strong"/>
+          <w:rStyle w:val="14"/>
           <w:rFonts w:eastAsiaTheme="majorEastAsia"/>
         </w:rPr>
         <w:t>Composting Area</w:t>
@@ -835,7 +878,7 @@
     </w:p>
     <w:p>
       <w:pPr>
-        <w:pStyle w:val="NormalWeb"/>
+        <w:pStyle w:val="13"/>
         <w:numPr>
           <w:ilvl w:val="0"/>
           <w:numId w:val="4"/>
@@ -844,7 +887,7 @@
       </w:pPr>
       <w:r>
         <w:rPr>
-          <w:rStyle w:val="Strong"/>
+          <w:rStyle w:val="14"/>
           <w:rFonts w:eastAsiaTheme="majorEastAsia"/>
         </w:rPr>
         <w:t>Seating and Recreational Spaces</w:t>
@@ -855,10 +898,10 @@
     </w:p>
     <w:p>
       <w:pPr>
-        <w:pStyle w:val="NormalWeb"/>
+        <w:pStyle w:val="13"/>
         <w:spacing w:line="360" w:lineRule="auto"/>
         <w:rPr>
-          <w:rStyle w:val="Strong"/>
+          <w:rStyle w:val="14"/>
           <w:rFonts w:eastAsiaTheme="majorEastAsia"/>
           <w:sz w:val="28"/>
           <w:szCs w:val="28"/>
@@ -866,7 +909,7 @@
       </w:pPr>
       <w:r>
         <w:rPr>
-          <w:rStyle w:val="Strong"/>
+          <w:rStyle w:val="14"/>
           <w:rFonts w:eastAsiaTheme="majorEastAsia"/>
           <w:sz w:val="28"/>
           <w:szCs w:val="28"/>
@@ -876,20 +919,13 @@
     </w:p>
     <w:p>
       <w:pPr>
-        <w:pStyle w:val="NormalWeb"/>
+        <w:pStyle w:val="13"/>
         <w:ind w:firstLine="720"/>
-        <w:rPr>
-          <w:sz w:val="28"/>
-          <w:szCs w:val="28"/>
-        </w:rPr>
-      </w:pPr>
-      <w:r>
-        <w:rPr>
-          <w:noProof/>
-        </w:rPr>
+      </w:pPr>
+      <w:r>
         <w:drawing>
-          <wp:inline distT="0" distB="0" distL="0" distR="0" wp14:anchorId="359BBD0C" wp14:editId="32B03D84">
-            <wp:extent cx="3390833" cy="3466618"/>
+          <wp:inline distT="0" distB="0" distL="0" distR="0">
+            <wp:extent cx="3390265" cy="3466465"/>
             <wp:effectExtent l="19050" t="19050" r="19685" b="19685"/>
             <wp:docPr id="1968705055" name="Picture 1" descr="Full view"/>
             <wp:cNvGraphicFramePr>
@@ -899,13 +935,13 @@
               <a:graphicData uri="http://schemas.openxmlformats.org/drawingml/2006/picture">
                 <pic:pic xmlns:pic="http://schemas.openxmlformats.org/drawingml/2006/picture">
                   <pic:nvPicPr>
-                    <pic:cNvPr id="0" name="Picture 10" descr="Full view"/>
+                    <pic:cNvPr id="1968705055" name="Picture 1" descr="Full view"/>
                     <pic:cNvPicPr>
                       <a:picLocks noChangeAspect="1" noChangeArrowheads="1"/>
                     </pic:cNvPicPr>
                   </pic:nvPicPr>
-                  <pic:blipFill rotWithShape="1">
-                    <a:blip r:embed="rId9" cstate="print">
+                  <pic:blipFill>
+                    <a:blip r:embed="rId7" cstate="print">
                       <a:extLst>
                         <a:ext uri="{28A0092B-C50C-407E-A947-70E740481C1C}">
                           <a14:useLocalDpi xmlns:a14="http://schemas.microsoft.com/office/drawing/2010/main" val="0"/>
@@ -913,9 +949,11 @@
                       </a:extLst>
                     </a:blip>
                     <a:srcRect t="6239" r="5325" b="21572"/>
-                    <a:stretch/>
+                    <a:stretch>
+                      <a:fillRect/>
+                    </a:stretch>
                   </pic:blipFill>
-                  <pic:spPr bwMode="auto">
+                  <pic:spPr>
                     <a:xfrm>
                       <a:off x="0" y="0"/>
                       <a:ext cx="3397280" cy="3473209"/>
@@ -929,11 +967,6 @@
                         <a:schemeClr val="tx1"/>
                       </a:solidFill>
                     </a:ln>
-                    <a:extLst>
-                      <a:ext uri="{53640926-AAD7-44D8-BBD7-CCE9431645EC}">
-                        <a14:shadowObscured xmlns:a14="http://schemas.microsoft.com/office/drawing/2010/main"/>
-                      </a:ext>
-                    </a:extLst>
                   </pic:spPr>
                 </pic:pic>
               </a:graphicData>
@@ -942,173 +975,676 @@
         </w:drawing>
       </w:r>
     </w:p>
-    <w:p/>
+    <w:p>
+      <w:r>
+        <w:br w:type="page"/>
+      </w:r>
+    </w:p>
+    <w:p>
+      <w:pPr>
+        <w:pStyle w:val="13"/>
+        <w:ind w:firstLine="720"/>
+        <w:rPr>
+          <w:rFonts w:hint="default" w:ascii="Times New Roman" w:hAnsi="Times New Roman" w:cs="Times New Roman"/>
+        </w:rPr>
+      </w:pPr>
+    </w:p>
+    <w:p>
+      <w:pPr>
+        <w:numPr>
+          <w:ilvl w:val="0"/>
+          <w:numId w:val="5"/>
+        </w:numPr>
+        <w:spacing w:line="360" w:lineRule="auto"/>
+        <w:ind w:left="432" w:leftChars="0" w:hanging="432" w:firstLineChars="0"/>
+        <w:rPr>
+          <w:rFonts w:hint="default" w:ascii="Times New Roman" w:hAnsi="Times New Roman" w:cs="Times New Roman"/>
+          <w:b/>
+          <w:bCs/>
+        </w:rPr>
+      </w:pPr>
+      <w:r>
+        <w:rPr>
+          <w:rFonts w:hint="default" w:ascii="Times New Roman" w:hAnsi="Times New Roman" w:cs="Times New Roman"/>
+          <w:b/>
+          <w:bCs/>
+          <w:sz w:val="32"/>
+          <w:szCs w:val="32"/>
+        </w:rPr>
+        <w:t xml:space="preserve">LOGISTICS AND PARTNERSHIPS </w:t>
+      </w:r>
+    </w:p>
+    <w:p>
+      <w:pPr>
+        <w:spacing w:line="360" w:lineRule="auto"/>
+        <w:rPr>
+          <w:rFonts w:hint="default" w:ascii="Times New Roman" w:hAnsi="Times New Roman" w:cs="Times New Roman"/>
+        </w:rPr>
+      </w:pPr>
+      <w:r>
+        <w:rPr>
+          <w:rFonts w:hint="default" w:ascii="Times New Roman" w:hAnsi="Times New Roman" w:cs="Times New Roman"/>
+          <w:b/>
+          <w:bCs/>
+          <w:sz w:val="28"/>
+          <w:szCs w:val="28"/>
+        </w:rPr>
+        <w:t xml:space="preserve">3.1     Funding Sources </w:t>
+      </w:r>
+    </w:p>
+    <w:p>
+      <w:pPr>
+        <w:numPr>
+          <w:ilvl w:val="0"/>
+          <w:numId w:val="6"/>
+        </w:numPr>
+        <w:tabs>
+          <w:tab w:val="left" w:pos="420"/>
+          <w:tab w:val="clear" w:pos="1260"/>
+        </w:tabs>
+        <w:ind w:left="1258" w:leftChars="0" w:hanging="418" w:firstLineChars="0"/>
+        <w:rPr>
+          <w:rFonts w:hint="default" w:ascii="Times New Roman" w:hAnsi="Times New Roman" w:cs="Times New Roman"/>
+          <w:sz w:val="24"/>
+          <w:szCs w:val="24"/>
+        </w:rPr>
+      </w:pPr>
+      <w:r>
+        <w:rPr>
+          <w:rFonts w:hint="default" w:ascii="Times New Roman" w:hAnsi="Times New Roman" w:cs="Times New Roman"/>
+          <w:sz w:val="24"/>
+          <w:szCs w:val="24"/>
+        </w:rPr>
+        <w:t xml:space="preserve">Local government grants for urban green initiatives. </w:t>
+      </w:r>
+    </w:p>
+    <w:p>
+      <w:pPr>
+        <w:numPr>
+          <w:ilvl w:val="0"/>
+          <w:numId w:val="6"/>
+        </w:numPr>
+        <w:tabs>
+          <w:tab w:val="left" w:pos="420"/>
+          <w:tab w:val="clear" w:pos="1260"/>
+        </w:tabs>
+        <w:ind w:left="1258" w:leftChars="0" w:hanging="418" w:firstLineChars="0"/>
+        <w:rPr>
+          <w:rFonts w:hint="default" w:ascii="Times New Roman" w:hAnsi="Times New Roman" w:cs="Times New Roman"/>
+          <w:sz w:val="24"/>
+          <w:szCs w:val="24"/>
+        </w:rPr>
+      </w:pPr>
+      <w:r>
+        <w:rPr>
+          <w:rFonts w:hint="default" w:ascii="Times New Roman" w:hAnsi="Times New Roman" w:cs="Times New Roman"/>
+          <w:sz w:val="24"/>
+          <w:szCs w:val="24"/>
+        </w:rPr>
+        <w:t xml:space="preserve">Crowdfunding campaigns and community donations. </w:t>
+      </w:r>
+    </w:p>
+    <w:p>
+      <w:pPr>
+        <w:rPr>
+          <w:rFonts w:hint="default" w:ascii="Times New Roman" w:hAnsi="Times New Roman" w:cs="Times New Roman"/>
+        </w:rPr>
+      </w:pPr>
+    </w:p>
+    <w:p>
+      <w:pPr>
+        <w:rPr>
+          <w:rFonts w:hint="default" w:ascii="Times New Roman" w:hAnsi="Times New Roman" w:cs="Times New Roman"/>
+        </w:rPr>
+      </w:pPr>
+      <w:r>
+        <w:rPr>
+          <w:rFonts w:hint="default" w:ascii="Times New Roman" w:hAnsi="Times New Roman" w:cs="Times New Roman"/>
+          <w:b/>
+          <w:bCs/>
+          <w:sz w:val="28"/>
+          <w:szCs w:val="28"/>
+        </w:rPr>
+        <w:t xml:space="preserve">3.2     Partnerships </w:t>
+      </w:r>
+    </w:p>
+    <w:p>
+      <w:pPr>
+        <w:numPr>
+          <w:ilvl w:val="0"/>
+          <w:numId w:val="7"/>
+        </w:numPr>
+        <w:ind w:left="1260" w:leftChars="0" w:hanging="420" w:firstLineChars="0"/>
+        <w:rPr>
+          <w:rFonts w:hint="default" w:ascii="Times New Roman" w:hAnsi="Times New Roman" w:cs="Times New Roman"/>
+          <w:sz w:val="24"/>
+          <w:szCs w:val="24"/>
+        </w:rPr>
+      </w:pPr>
+      <w:r>
+        <w:rPr>
+          <w:rFonts w:hint="default" w:ascii="Times New Roman" w:hAnsi="Times New Roman" w:cs="Times New Roman"/>
+          <w:sz w:val="24"/>
+          <w:szCs w:val="24"/>
+        </w:rPr>
+        <w:t xml:space="preserve">Collaborate with local gardening stores for seeds, tools, and advice. </w:t>
+      </w:r>
+    </w:p>
+    <w:p>
+      <w:pPr>
+        <w:numPr>
+          <w:ilvl w:val="0"/>
+          <w:numId w:val="7"/>
+        </w:numPr>
+        <w:ind w:left="1260" w:leftChars="0" w:hanging="420" w:firstLineChars="0"/>
+        <w:rPr>
+          <w:rFonts w:hint="default" w:ascii="Times New Roman" w:hAnsi="Times New Roman" w:cs="Times New Roman"/>
+        </w:rPr>
+      </w:pPr>
+      <w:r>
+        <w:rPr>
+          <w:rFonts w:hint="default" w:ascii="Times New Roman" w:hAnsi="Times New Roman" w:cs="Times New Roman"/>
+          <w:sz w:val="24"/>
+          <w:szCs w:val="24"/>
+        </w:rPr>
+        <w:t xml:space="preserve">Partner with schools and NGOs for workshops and volunteers. </w:t>
+      </w:r>
+    </w:p>
+    <w:p>
+      <w:pPr>
+        <w:rPr>
+          <w:rFonts w:hint="default" w:ascii="Times New Roman" w:hAnsi="Times New Roman" w:cs="Times New Roman"/>
+        </w:rPr>
+      </w:pPr>
+    </w:p>
+    <w:p>
+      <w:pPr>
+        <w:rPr>
+          <w:rFonts w:hint="default" w:ascii="Times New Roman" w:hAnsi="Times New Roman" w:cs="Times New Roman"/>
+          <w:sz w:val="24"/>
+          <w:szCs w:val="24"/>
+        </w:rPr>
+      </w:pPr>
+      <w:r>
+        <w:rPr>
+          <w:rFonts w:hint="default" w:ascii="Times New Roman" w:hAnsi="Times New Roman" w:cs="Times New Roman"/>
+          <w:b/>
+          <w:bCs/>
+          <w:sz w:val="28"/>
+          <w:szCs w:val="28"/>
+        </w:rPr>
+        <w:t xml:space="preserve">3.3     Budget and Resources </w:t>
+      </w:r>
+    </w:p>
+    <w:p>
+      <w:pPr>
+        <w:numPr>
+          <w:ilvl w:val="0"/>
+          <w:numId w:val="7"/>
+        </w:numPr>
+        <w:ind w:left="1260" w:leftChars="0" w:hanging="420" w:firstLineChars="0"/>
+        <w:rPr>
+          <w:rFonts w:hint="default" w:ascii="Times New Roman" w:hAnsi="Times New Roman" w:cs="Times New Roman"/>
+          <w:sz w:val="24"/>
+          <w:szCs w:val="24"/>
+        </w:rPr>
+      </w:pPr>
+      <w:r>
+        <w:rPr>
+          <w:rFonts w:hint="default" w:ascii="Times New Roman" w:hAnsi="Times New Roman" w:cs="Times New Roman"/>
+          <w:sz w:val="24"/>
+          <w:szCs w:val="24"/>
+        </w:rPr>
+        <w:t xml:space="preserve">Estimated costs include materials, maintenance, and water supply. </w:t>
+      </w:r>
+    </w:p>
+    <w:p>
+      <w:pPr>
+        <w:numPr>
+          <w:ilvl w:val="0"/>
+          <w:numId w:val="7"/>
+        </w:numPr>
+        <w:ind w:left="1260" w:leftChars="0" w:hanging="420" w:firstLineChars="0"/>
+        <w:rPr>
+          <w:rFonts w:hint="default" w:ascii="Times New Roman" w:hAnsi="Times New Roman" w:cs="Times New Roman"/>
+          <w:sz w:val="24"/>
+          <w:szCs w:val="24"/>
+        </w:rPr>
+      </w:pPr>
+      <w:r>
+        <w:rPr>
+          <w:rFonts w:hint="default" w:ascii="Times New Roman" w:hAnsi="Times New Roman" w:cs="Times New Roman"/>
+          <w:sz w:val="24"/>
+          <w:szCs w:val="24"/>
+        </w:rPr>
+        <w:t xml:space="preserve">Allocate resources for signage, tools, and plants. </w:t>
+      </w:r>
+    </w:p>
+    <w:p>
+      <w:pPr>
+        <w:rPr>
+          <w:rFonts w:hint="default" w:ascii="Times New Roman" w:hAnsi="Times New Roman" w:cs="Times New Roman"/>
+        </w:rPr>
+      </w:pPr>
+    </w:p>
+    <w:p>
+      <w:pPr>
+        <w:rPr>
+          <w:rFonts w:hint="default" w:ascii="Times New Roman" w:hAnsi="Times New Roman" w:cs="Times New Roman"/>
+          <w:b/>
+          <w:bCs/>
+          <w:sz w:val="32"/>
+          <w:szCs w:val="32"/>
+        </w:rPr>
+      </w:pPr>
+      <w:r>
+        <w:rPr>
+          <w:rFonts w:hint="default" w:ascii="Times New Roman" w:hAnsi="Times New Roman" w:cs="Times New Roman"/>
+          <w:b/>
+          <w:bCs/>
+          <w:sz w:val="32"/>
+          <w:szCs w:val="32"/>
+        </w:rPr>
+        <w:br w:type="page"/>
+      </w:r>
+    </w:p>
+    <w:p>
+      <w:pPr>
+        <w:numPr>
+          <w:ilvl w:val="0"/>
+          <w:numId w:val="8"/>
+        </w:numPr>
+        <w:spacing w:line="360" w:lineRule="auto"/>
+        <w:ind w:left="432" w:leftChars="0" w:hanging="432" w:firstLineChars="0"/>
+        <w:rPr>
+          <w:rFonts w:hint="default" w:ascii="Times New Roman" w:hAnsi="Times New Roman" w:cs="Times New Roman"/>
+        </w:rPr>
+      </w:pPr>
+      <w:r>
+        <w:rPr>
+          <w:rFonts w:hint="default" w:ascii="Times New Roman" w:hAnsi="Times New Roman" w:cs="Times New Roman"/>
+          <w:b/>
+          <w:bCs/>
+          <w:sz w:val="32"/>
+          <w:szCs w:val="32"/>
+        </w:rPr>
+        <w:t xml:space="preserve">SUSTAINABILITY PRACTICES </w:t>
+      </w:r>
+    </w:p>
+    <w:p>
+      <w:pPr>
+        <w:spacing w:line="360" w:lineRule="auto"/>
+        <w:rPr>
+          <w:rFonts w:hint="default" w:ascii="Times New Roman" w:hAnsi="Times New Roman" w:cs="Times New Roman"/>
+        </w:rPr>
+      </w:pPr>
+      <w:r>
+        <w:rPr>
+          <w:rFonts w:hint="default" w:ascii="Times New Roman" w:hAnsi="Times New Roman" w:cs="Times New Roman"/>
+          <w:b/>
+          <w:bCs/>
+          <w:sz w:val="28"/>
+          <w:szCs w:val="28"/>
+        </w:rPr>
+        <w:t xml:space="preserve">4.1     Eco-Friendly Solutions </w:t>
+      </w:r>
+      <w:bookmarkStart w:id="0" w:name="_GoBack"/>
+      <w:bookmarkEnd w:id="0"/>
+    </w:p>
+    <w:p>
+      <w:pPr>
+        <w:numPr>
+          <w:ilvl w:val="0"/>
+          <w:numId w:val="9"/>
+        </w:numPr>
+        <w:ind w:left="1260" w:leftChars="0" w:hanging="420" w:firstLineChars="0"/>
+        <w:rPr>
+          <w:rFonts w:hint="default" w:ascii="Times New Roman" w:hAnsi="Times New Roman" w:cs="Times New Roman"/>
+          <w:sz w:val="24"/>
+          <w:szCs w:val="24"/>
+        </w:rPr>
+      </w:pPr>
+      <w:r>
+        <w:rPr>
+          <w:rFonts w:hint="default" w:ascii="Times New Roman" w:hAnsi="Times New Roman" w:cs="Times New Roman"/>
+          <w:sz w:val="24"/>
+          <w:szCs w:val="24"/>
+        </w:rPr>
+        <w:t xml:space="preserve">Use of rainwater harvesting for irrigation. </w:t>
+      </w:r>
+    </w:p>
+    <w:p>
+      <w:pPr>
+        <w:numPr>
+          <w:ilvl w:val="0"/>
+          <w:numId w:val="9"/>
+        </w:numPr>
+        <w:ind w:left="1260" w:leftChars="0" w:hanging="420" w:firstLineChars="0"/>
+        <w:rPr>
+          <w:rFonts w:hint="default" w:ascii="Times New Roman" w:hAnsi="Times New Roman" w:cs="Times New Roman"/>
+          <w:sz w:val="24"/>
+          <w:szCs w:val="24"/>
+        </w:rPr>
+      </w:pPr>
+      <w:r>
+        <w:rPr>
+          <w:rFonts w:hint="default" w:ascii="Times New Roman" w:hAnsi="Times New Roman" w:cs="Times New Roman"/>
+          <w:sz w:val="24"/>
+          <w:szCs w:val="24"/>
+        </w:rPr>
+        <w:t xml:space="preserve">Composting organic waste to enrich the soil. </w:t>
+      </w:r>
+    </w:p>
+    <w:p>
+      <w:pPr>
+        <w:rPr>
+          <w:rFonts w:hint="default" w:ascii="Times New Roman" w:hAnsi="Times New Roman" w:cs="Times New Roman"/>
+          <w:b/>
+          <w:bCs/>
+          <w:sz w:val="28"/>
+          <w:szCs w:val="28"/>
+        </w:rPr>
+      </w:pPr>
+    </w:p>
+    <w:p>
+      <w:pPr>
+        <w:rPr>
+          <w:rFonts w:hint="default" w:ascii="Times New Roman" w:hAnsi="Times New Roman" w:cs="Times New Roman"/>
+        </w:rPr>
+      </w:pPr>
+      <w:r>
+        <w:rPr>
+          <w:rFonts w:hint="default" w:ascii="Times New Roman" w:hAnsi="Times New Roman" w:cs="Times New Roman"/>
+          <w:b/>
+          <w:bCs/>
+          <w:sz w:val="28"/>
+          <w:szCs w:val="28"/>
+        </w:rPr>
+        <w:t xml:space="preserve">4.2     Minimizing Environmental Impact </w:t>
+      </w:r>
+    </w:p>
+    <w:p>
+      <w:pPr>
+        <w:numPr>
+          <w:ilvl w:val="0"/>
+          <w:numId w:val="10"/>
+        </w:numPr>
+        <w:ind w:left="1260" w:leftChars="0" w:hanging="420" w:firstLineChars="0"/>
+        <w:rPr>
+          <w:rFonts w:hint="default" w:ascii="Times New Roman" w:hAnsi="Times New Roman" w:cs="Times New Roman"/>
+          <w:sz w:val="24"/>
+          <w:szCs w:val="24"/>
+        </w:rPr>
+      </w:pPr>
+      <w:r>
+        <w:rPr>
+          <w:rFonts w:hint="default" w:ascii="Times New Roman" w:hAnsi="Times New Roman" w:cs="Times New Roman"/>
+          <w:sz w:val="24"/>
+          <w:szCs w:val="24"/>
+        </w:rPr>
+        <w:t xml:space="preserve">Avoiding chemical pesticides. </w:t>
+      </w:r>
+    </w:p>
+    <w:p>
+      <w:pPr>
+        <w:numPr>
+          <w:ilvl w:val="0"/>
+          <w:numId w:val="10"/>
+        </w:numPr>
+        <w:ind w:left="1260" w:leftChars="0" w:hanging="420" w:firstLineChars="0"/>
+        <w:rPr>
+          <w:rFonts w:hint="default" w:ascii="Times New Roman" w:hAnsi="Times New Roman" w:cs="Times New Roman"/>
+          <w:sz w:val="24"/>
+          <w:szCs w:val="24"/>
+        </w:rPr>
+      </w:pPr>
+      <w:r>
+        <w:rPr>
+          <w:rFonts w:hint="default" w:ascii="Times New Roman" w:hAnsi="Times New Roman" w:cs="Times New Roman"/>
+          <w:sz w:val="24"/>
+          <w:szCs w:val="24"/>
+        </w:rPr>
+        <w:t xml:space="preserve">Planting native species to support local biodiversity. </w:t>
+      </w:r>
+    </w:p>
     <w:sectPr>
       <w:pgSz w:w="11906" w:h="16838"/>
       <w:pgMar w:top="1440" w:right="1440" w:bottom="1440" w:left="1440" w:header="708" w:footer="708" w:gutter="0"/>
-      <w:cols w:space="708"/>
-      <w:docGrid w:linePitch="360"/>
+      <w:cols w:space="708" w:num="1"/>
+      <w:docGrid w:linePitch="360" w:charSpace="0"/>
     </w:sectPr>
   </w:body>
 </w:document>
 </file>
 
+<file path=word/endnotes.xml><?xml version="1.0" encoding="utf-8"?>
+<w:endnotes xmlns:wpc="http://schemas.microsoft.com/office/word/2010/wordprocessingCanvas" xmlns:mc="http://schemas.openxmlformats.org/markup-compatibility/2006" xmlns:o="urn:schemas-microsoft-com:office:office" xmlns:r="http://schemas.openxmlformats.org/officeDocument/2006/relationships" xmlns:m="http://schemas.openxmlformats.org/officeDocument/2006/math" xmlns:v="urn:schemas-microsoft-com:vml" xmlns:wp14="http://schemas.microsoft.com/office/word/2010/wordprocessingDrawing" xmlns:wp="http://schemas.openxmlformats.org/drawingml/2006/wordprocessingDrawing" xmlns:w="http://schemas.openxmlformats.org/wordprocessingml/2006/main" xmlns:w14="http://schemas.microsoft.com/office/word/2010/wordml" xmlns:w15="http://schemas.microsoft.com/office/word/2012/wordml" xmlns:w10="urn:schemas-microsoft-com:office:word" xmlns:wpg="http://schemas.microsoft.com/office/word/2010/wordprocessingGroup" xmlns:wpi="http://schemas.microsoft.com/office/word/2010/wordprocessingInk" xmlns:wne="http://schemas.microsoft.com/office/word/2006/wordml" xmlns:wps="http://schemas.microsoft.com/office/word/2010/wordprocessingShape" xmlns:wpsCustomData="http://www.wps.cn/officeDocument/2013/wpsCustomData" mc:Ignorable="w14 w15 wp14">
+  <w:endnote w:type="separator" w:id="0">
+    <w:p>
+      <w:pPr>
+        <w:spacing w:line="240" w:lineRule="auto"/>
+      </w:pPr>
+      <w:r>
+        <w:separator/>
+      </w:r>
+    </w:p>
+  </w:endnote>
+  <w:endnote w:type="continuationSeparator" w:id="1">
+    <w:p>
+      <w:pPr>
+        <w:spacing w:line="240" w:lineRule="auto"/>
+      </w:pPr>
+      <w:r>
+        <w:continuationSeparator/>
+      </w:r>
+    </w:p>
+  </w:endnote>
+</w:endnotes>
+</file>
+
+<file path=word/footnotes.xml><?xml version="1.0" encoding="utf-8"?>
+<w:footnotes xmlns:wpc="http://schemas.microsoft.com/office/word/2010/wordprocessingCanvas" xmlns:mc="http://schemas.openxmlformats.org/markup-compatibility/2006" xmlns:o="urn:schemas-microsoft-com:office:office" xmlns:r="http://schemas.openxmlformats.org/officeDocument/2006/relationships" xmlns:m="http://schemas.openxmlformats.org/officeDocument/2006/math" xmlns:v="urn:schemas-microsoft-com:vml" xmlns:wp14="http://schemas.microsoft.com/office/word/2010/wordprocessingDrawing" xmlns:wp="http://schemas.openxmlformats.org/drawingml/2006/wordprocessingDrawing" xmlns:w="http://schemas.openxmlformats.org/wordprocessingml/2006/main" xmlns:w14="http://schemas.microsoft.com/office/word/2010/wordml" xmlns:w15="http://schemas.microsoft.com/office/word/2012/wordml" xmlns:w10="urn:schemas-microsoft-com:office:word" xmlns:wpg="http://schemas.microsoft.com/office/word/2010/wordprocessingGroup" xmlns:wpi="http://schemas.microsoft.com/office/word/2010/wordprocessingInk" xmlns:wne="http://schemas.microsoft.com/office/word/2006/wordml" xmlns:wps="http://schemas.microsoft.com/office/word/2010/wordprocessingShape" xmlns:wpsCustomData="http://www.wps.cn/officeDocument/2013/wpsCustomData" mc:Ignorable="w14 w15 wp14">
+  <w:footnote w:type="separator" w:id="0">
+    <w:p>
+      <w:pPr>
+        <w:spacing w:before="0" w:after="0" w:line="259" w:lineRule="auto"/>
+      </w:pPr>
+      <w:r>
+        <w:separator/>
+      </w:r>
+    </w:p>
+  </w:footnote>
+  <w:footnote w:type="continuationSeparator" w:id="1">
+    <w:p>
+      <w:pPr>
+        <w:spacing w:before="0" w:after="0" w:line="259" w:lineRule="auto"/>
+      </w:pPr>
+      <w:r>
+        <w:continuationSeparator/>
+      </w:r>
+    </w:p>
+  </w:footnote>
+</w:footnotes>
+</file>
+
 <file path=word/numbering.xml><?xml version="1.0" encoding="utf-8"?>
-<w:numbering xmlns:wpc="http://schemas.microsoft.com/office/word/2010/wordprocessingCanvas" xmlns:cx="http://schemas.microsoft.com/office/drawing/2014/chartex" xmlns:cx1="http://schemas.microsoft.com/office/drawing/2015/9/8/chartex" xmlns:cx2="http://schemas.microsoft.com/office/drawing/2015/10/21/chartex" xmlns:cx3="http://schemas.microsoft.com/office/drawing/2016/5/9/chartex" xmlns:cx4="http://schemas.microsoft.com/office/drawing/2016/5/10/chartex" xmlns:cx5="http://schemas.microsoft.com/office/drawing/2016/5/11/chartex" xmlns:cx6="http://schemas.microsoft.com/office/drawing/2016/5/12/chartex" xmlns:cx7="http://schemas.microsoft.com/office/drawing/2016/5/13/chartex" xmlns:cx8="http://schemas.microsoft.com/office/drawing/2016/5/14/chartex" xmlns:mc="http://schemas.openxmlformats.org/markup-compatibility/2006" xmlns:aink="http://schemas.microsoft.com/office/drawing/2016/ink" xmlns:am3d="http://schemas.microsoft.com/office/drawing/2017/model3d" xmlns:o="urn:schemas-microsoft-com:office:office" xmlns:oel="http://schemas.microsoft.com/office/2019/extlst" xmlns:r="http://schemas.openxmlformats.org/officeDocument/2006/relationships" xmlns:m="http://schemas.openxmlformats.org/officeDocument/2006/math" xmlns:v="urn:schemas-microsoft-com:vml" xmlns:wp14="http://schemas.microsoft.com/office/word/2010/wordprocessingDrawing" xmlns:wp="http://schemas.openxmlformats.org/drawingml/2006/wordprocessingDrawing" xmlns:w10="urn:schemas-microsoft-com:office:word" xmlns:w="http://schemas.openxmlformats.org/wordprocessingml/2006/main" xmlns:w14="http://schemas.microsoft.com/office/word/2010/wordml" xmlns:w15="http://schemas.microsoft.com/office/word/2012/wordml" xmlns:w16cex="http://schemas.microsoft.com/office/word/2018/wordml/cex" xmlns:w16cid="http://schemas.microsoft.com/office/word/2016/wordml/cid" xmlns:w16="http://schemas.microsoft.com/office/word/2018/wordml" xmlns:w16du="http://schemas.microsoft.com/office/word/2023/wordml/word16du" xmlns:w16sdtdh="http://schemas.microsoft.com/office/word/2020/wordml/sdtdatahash" xmlns:w16se="http://schemas.microsoft.com/office/word/2015/wordml/symex" xmlns:wpg="http://schemas.microsoft.com/office/word/2010/wordprocessingGroup" xmlns:wpi="http://schemas.microsoft.com/office/word/2010/wordprocessingInk" xmlns:wne="http://schemas.microsoft.com/office/word/2006/wordml" xmlns:wps="http://schemas.microsoft.com/office/word/2010/wordprocessingShape" mc:Ignorable="w14 w15 w16se w16cid w16 w16cex w16sdtdh w16du wp14">
-  <w:abstractNum w:abstractNumId="0" w15:restartNumberingAfterBreak="0">
+<w:numbering xmlns:wpc="http://schemas.microsoft.com/office/word/2010/wordprocessingCanvas" xmlns:mc="http://schemas.openxmlformats.org/markup-compatibility/2006" xmlns:o="urn:schemas-microsoft-com:office:office" xmlns:r="http://schemas.openxmlformats.org/officeDocument/2006/relationships" xmlns:m="http://schemas.openxmlformats.org/officeDocument/2006/math" xmlns:v="urn:schemas-microsoft-com:vml" xmlns:wp14="http://schemas.microsoft.com/office/word/2010/wordprocessingDrawing" xmlns:wp="http://schemas.openxmlformats.org/drawingml/2006/wordprocessingDrawing" xmlns:w10="urn:schemas-microsoft-com:office:word" xmlns:w="http://schemas.openxmlformats.org/wordprocessingml/2006/main" xmlns:w14="http://schemas.microsoft.com/office/word/2010/wordml" xmlns:wpg="http://schemas.microsoft.com/office/word/2010/wordprocessingGroup" xmlns:wpi="http://schemas.microsoft.com/office/word/2010/wordprocessingInk" xmlns:wne="http://schemas.microsoft.com/office/word/2006/wordml" xmlns:wps="http://schemas.microsoft.com/office/word/2010/wordprocessingShape" xmlns:wpsCustomData="http://www.wps.cn/officeDocument/2013/wpsCustomData" mc:Ignorable="w14 wp14">
+  <w:abstractNum w:abstractNumId="0">
+    <w:nsid w:val="04054F03"/>
+    <w:multiLevelType w:val="singleLevel"/>
+    <w:tmpl w:val="04054F03"/>
+    <w:lvl w:ilvl="0" w:tentative="0">
+      <w:start w:val="1"/>
+      <w:numFmt w:val="bullet"/>
+      <w:lvlText w:val=""/>
+      <w:lvlJc w:val="left"/>
+      <w:pPr>
+        <w:tabs>
+          <w:tab w:val="left" w:pos="1260"/>
+        </w:tabs>
+        <w:ind w:left="1260" w:leftChars="0" w:hanging="420" w:firstLineChars="0"/>
+      </w:pPr>
+      <w:rPr>
+        <w:rFonts w:hint="default" w:ascii="Wingdings" w:hAnsi="Wingdings"/>
+        <w:sz w:val="16"/>
+        <w:szCs w:val="16"/>
+      </w:rPr>
+    </w:lvl>
+  </w:abstractNum>
+  <w:abstractNum w:abstractNumId="1">
     <w:nsid w:val="14A11515"/>
     <w:multiLevelType w:val="multilevel"/>
-    <w:tmpl w:val="02A49A38"/>
-    <w:lvl w:ilvl="0">
+    <w:tmpl w:val="14A11515"/>
+    <w:lvl w:ilvl="0" w:tentative="0">
       <w:start w:val="1"/>
       <w:numFmt w:val="bullet"/>
       <w:lvlText w:val=""/>
       <w:lvlJc w:val="left"/>
       <w:pPr>
         <w:tabs>
-          <w:tab w:val="num" w:pos="1080"/>
+          <w:tab w:val="left" w:pos="1080"/>
         </w:tabs>
         <w:ind w:left="1080" w:hanging="360"/>
       </w:pPr>
       <w:rPr>
-        <w:rFonts w:ascii="Symbol" w:hAnsi="Symbol" w:hint="default"/>
+        <w:rFonts w:hint="default" w:ascii="Symbol" w:hAnsi="Symbol"/>
         <w:sz w:val="20"/>
       </w:rPr>
     </w:lvl>
-    <w:lvl w:ilvl="1" w:tentative="1">
+    <w:lvl w:ilvl="1" w:tentative="0">
       <w:start w:val="1"/>
       <w:numFmt w:val="bullet"/>
       <w:lvlText w:val="o"/>
       <w:lvlJc w:val="left"/>
       <w:pPr>
         <w:tabs>
-          <w:tab w:val="num" w:pos="1800"/>
+          <w:tab w:val="left" w:pos="1800"/>
         </w:tabs>
         <w:ind w:left="1800" w:hanging="360"/>
       </w:pPr>
       <w:rPr>
-        <w:rFonts w:ascii="Courier New" w:hAnsi="Courier New" w:hint="default"/>
+        <w:rFonts w:hint="default" w:ascii="Courier New" w:hAnsi="Courier New"/>
         <w:sz w:val="20"/>
       </w:rPr>
     </w:lvl>
-    <w:lvl w:ilvl="2" w:tentative="1">
+    <w:lvl w:ilvl="2" w:tentative="0">
       <w:start w:val="1"/>
       <w:numFmt w:val="bullet"/>
       <w:lvlText w:val=""/>
       <w:lvlJc w:val="left"/>
       <w:pPr>
         <w:tabs>
-          <w:tab w:val="num" w:pos="2520"/>
+          <w:tab w:val="left" w:pos="2520"/>
         </w:tabs>
         <w:ind w:left="2520" w:hanging="360"/>
       </w:pPr>
       <w:rPr>
-        <w:rFonts w:ascii="Wingdings" w:hAnsi="Wingdings" w:hint="default"/>
+        <w:rFonts w:hint="default" w:ascii="Wingdings" w:hAnsi="Wingdings"/>
         <w:sz w:val="20"/>
       </w:rPr>
     </w:lvl>
-    <w:lvl w:ilvl="3" w:tentative="1">
+    <w:lvl w:ilvl="3" w:tentative="0">
       <w:start w:val="1"/>
       <w:numFmt w:val="bullet"/>
       <w:lvlText w:val=""/>
       <w:lvlJc w:val="left"/>
       <w:pPr>
         <w:tabs>
-          <w:tab w:val="num" w:pos="3240"/>
+          <w:tab w:val="left" w:pos="3240"/>
         </w:tabs>
         <w:ind w:left="3240" w:hanging="360"/>
       </w:pPr>
       <w:rPr>
-        <w:rFonts w:ascii="Wingdings" w:hAnsi="Wingdings" w:hint="default"/>
+        <w:rFonts w:hint="default" w:ascii="Wingdings" w:hAnsi="Wingdings"/>
         <w:sz w:val="20"/>
       </w:rPr>
     </w:lvl>
-    <w:lvl w:ilvl="4" w:tentative="1">
+    <w:lvl w:ilvl="4" w:tentative="0">
       <w:start w:val="1"/>
       <w:numFmt w:val="bullet"/>
       <w:lvlText w:val=""/>
       <w:lvlJc w:val="left"/>
       <w:pPr>
         <w:tabs>
-          <w:tab w:val="num" w:pos="3960"/>
+          <w:tab w:val="left" w:pos="3960"/>
         </w:tabs>
         <w:ind w:left="3960" w:hanging="360"/>
       </w:pPr>
       <w:rPr>
-        <w:rFonts w:ascii="Wingdings" w:hAnsi="Wingdings" w:hint="default"/>
+        <w:rFonts w:hint="default" w:ascii="Wingdings" w:hAnsi="Wingdings"/>
         <w:sz w:val="20"/>
       </w:rPr>
     </w:lvl>
-    <w:lvl w:ilvl="5" w:tentative="1">
+    <w:lvl w:ilvl="5" w:tentative="0">
       <w:start w:val="1"/>
       <w:numFmt w:val="bullet"/>
       <w:lvlText w:val=""/>
       <w:lvlJc w:val="left"/>
       <w:pPr>
         <w:tabs>
-          <w:tab w:val="num" w:pos="4680"/>
+          <w:tab w:val="left" w:pos="4680"/>
         </w:tabs>
         <w:ind w:left="4680" w:hanging="360"/>
       </w:pPr>
       <w:rPr>
-        <w:rFonts w:ascii="Wingdings" w:hAnsi="Wingdings" w:hint="default"/>
+        <w:rFonts w:hint="default" w:ascii="Wingdings" w:hAnsi="Wingdings"/>
         <w:sz w:val="20"/>
       </w:rPr>
     </w:lvl>
-    <w:lvl w:ilvl="6" w:tentative="1">
+    <w:lvl w:ilvl="6" w:tentative="0">
       <w:start w:val="1"/>
       <w:numFmt w:val="bullet"/>
       <w:lvlText w:val=""/>
       <w:lvlJc w:val="left"/>
       <w:pPr>
         <w:tabs>
-          <w:tab w:val="num" w:pos="5400"/>
+          <w:tab w:val="left" w:pos="5400"/>
         </w:tabs>
         <w:ind w:left="5400" w:hanging="360"/>
       </w:pPr>
       <w:rPr>
-        <w:rFonts w:ascii="Wingdings" w:hAnsi="Wingdings" w:hint="default"/>
+        <w:rFonts w:hint="default" w:ascii="Wingdings" w:hAnsi="Wingdings"/>
         <w:sz w:val="20"/>
       </w:rPr>
     </w:lvl>
-    <w:lvl w:ilvl="7" w:tentative="1">
+    <w:lvl w:ilvl="7" w:tentative="0">
       <w:start w:val="1"/>
       <w:numFmt w:val="bullet"/>
       <w:lvlText w:val=""/>
       <w:lvlJc w:val="left"/>
       <w:pPr>
         <w:tabs>
-          <w:tab w:val="num" w:pos="6120"/>
+          <w:tab w:val="left" w:pos="6120"/>
         </w:tabs>
         <w:ind w:left="6120" w:hanging="360"/>
       </w:pPr>
       <w:rPr>
-        <w:rFonts w:ascii="Wingdings" w:hAnsi="Wingdings" w:hint="default"/>
+        <w:rFonts w:hint="default" w:ascii="Wingdings" w:hAnsi="Wingdings"/>
         <w:sz w:val="20"/>
       </w:rPr>
     </w:lvl>
-    <w:lvl w:ilvl="8" w:tentative="1">
+    <w:lvl w:ilvl="8" w:tentative="0">
       <w:start w:val="1"/>
       <w:numFmt w:val="bullet"/>
       <w:lvlText w:val=""/>
       <w:lvlJc w:val="left"/>
       <w:pPr>
         <w:tabs>
-          <w:tab w:val="num" w:pos="6840"/>
+          <w:tab w:val="left" w:pos="6840"/>
         </w:tabs>
         <w:ind w:left="6840" w:hanging="360"/>
       </w:pPr>
       <w:rPr>
-        <w:rFonts w:ascii="Wingdings" w:hAnsi="Wingdings" w:hint="default"/>
+        <w:rFonts w:hint="default" w:ascii="Wingdings" w:hAnsi="Wingdings"/>
         <w:sz w:val="20"/>
       </w:rPr>
     </w:lvl>
   </w:abstractNum>
-  <w:abstractNum w:abstractNumId="1" w15:restartNumberingAfterBreak="0">
+  <w:abstractNum w:abstractNumId="2">
     <w:nsid w:val="24230971"/>
-    <w:multiLevelType w:val="hybridMultilevel"/>
-    <w:tmpl w:val="E1446F0C"/>
-    <w:lvl w:ilvl="0" w:tplc="42F2AA10">
+    <w:multiLevelType w:val="multilevel"/>
+    <w:tmpl w:val="24230971"/>
+    <w:lvl w:ilvl="0" w:tentative="0">
       <w:start w:val="1"/>
       <w:numFmt w:val="decimal"/>
       <w:lvlText w:val="%1.0"/>
@@ -1120,7 +1656,7 @@
         <w:rFonts w:hint="default"/>
       </w:rPr>
     </w:lvl>
-    <w:lvl w:ilvl="1" w:tplc="44090019">
+    <w:lvl w:ilvl="1" w:tentative="0">
       <w:start w:val="1"/>
       <w:numFmt w:val="lowerLetter"/>
       <w:lvlText w:val="%2."/>
@@ -1129,7 +1665,7 @@
         <w:ind w:left="1080" w:hanging="360"/>
       </w:pPr>
     </w:lvl>
-    <w:lvl w:ilvl="2" w:tplc="4409001B" w:tentative="1">
+    <w:lvl w:ilvl="2" w:tentative="0">
       <w:start w:val="1"/>
       <w:numFmt w:val="lowerRoman"/>
       <w:lvlText w:val="%3."/>
@@ -1138,7 +1674,7 @@
         <w:ind w:left="1800" w:hanging="180"/>
       </w:pPr>
     </w:lvl>
-    <w:lvl w:ilvl="3" w:tplc="4409000F" w:tentative="1">
+    <w:lvl w:ilvl="3" w:tentative="0">
       <w:start w:val="1"/>
       <w:numFmt w:val="decimal"/>
       <w:lvlText w:val="%4."/>
@@ -1147,7 +1683,7 @@
         <w:ind w:left="2520" w:hanging="360"/>
       </w:pPr>
     </w:lvl>
-    <w:lvl w:ilvl="4" w:tplc="44090019" w:tentative="1">
+    <w:lvl w:ilvl="4" w:tentative="0">
       <w:start w:val="1"/>
       <w:numFmt w:val="lowerLetter"/>
       <w:lvlText w:val="%5."/>
@@ -1156,7 +1692,7 @@
         <w:ind w:left="3240" w:hanging="360"/>
       </w:pPr>
     </w:lvl>
-    <w:lvl w:ilvl="5" w:tplc="4409001B" w:tentative="1">
+    <w:lvl w:ilvl="5" w:tentative="0">
       <w:start w:val="1"/>
       <w:numFmt w:val="lowerRoman"/>
       <w:lvlText w:val="%6."/>
@@ -1165,7 +1701,7 @@
         <w:ind w:left="3960" w:hanging="180"/>
       </w:pPr>
     </w:lvl>
-    <w:lvl w:ilvl="6" w:tplc="4409000F" w:tentative="1">
+    <w:lvl w:ilvl="6" w:tentative="0">
       <w:start w:val="1"/>
       <w:numFmt w:val="decimal"/>
       <w:lvlText w:val="%7."/>
@@ -1174,7 +1710,7 @@
         <w:ind w:left="4680" w:hanging="360"/>
       </w:pPr>
     </w:lvl>
-    <w:lvl w:ilvl="7" w:tplc="44090019" w:tentative="1">
+    <w:lvl w:ilvl="7" w:tentative="0">
       <w:start w:val="1"/>
       <w:numFmt w:val="lowerLetter"/>
       <w:lvlText w:val="%8."/>
@@ -1183,7 +1719,7 @@
         <w:ind w:left="5400" w:hanging="360"/>
       </w:pPr>
     </w:lvl>
-    <w:lvl w:ilvl="8" w:tplc="4409001B" w:tentative="1">
+    <w:lvl w:ilvl="8" w:tentative="0">
       <w:start w:val="1"/>
       <w:numFmt w:val="lowerRoman"/>
       <w:lvlText w:val="%9."/>
@@ -1193,729 +1729,731 @@
       </w:pPr>
     </w:lvl>
   </w:abstractNum>
-  <w:abstractNum w:abstractNumId="2" w15:restartNumberingAfterBreak="0">
+  <w:abstractNum w:abstractNumId="3">
+    <w:nsid w:val="24628EDE"/>
+    <w:multiLevelType w:val="singleLevel"/>
+    <w:tmpl w:val="24628EDE"/>
+    <w:lvl w:ilvl="0" w:tentative="0">
+      <w:start w:val="1"/>
+      <w:numFmt w:val="none"/>
+      <w:lvlText w:val="4.0   "/>
+      <w:lvlJc w:val="left"/>
+      <w:pPr>
+        <w:tabs>
+          <w:tab w:val="left" w:pos="432"/>
+        </w:tabs>
+        <w:ind w:left="432" w:leftChars="0" w:hanging="432" w:firstLineChars="0"/>
+      </w:pPr>
+      <w:rPr>
+        <w:rFonts w:hint="default"/>
+        <w:b/>
+        <w:sz w:val="32"/>
+      </w:rPr>
+    </w:lvl>
+  </w:abstractNum>
+  <w:abstractNum w:abstractNumId="4">
+    <w:nsid w:val="30875DA8"/>
+    <w:multiLevelType w:val="singleLevel"/>
+    <w:tmpl w:val="30875DA8"/>
+    <w:lvl w:ilvl="0" w:tentative="0">
+      <w:start w:val="1"/>
+      <w:numFmt w:val="bullet"/>
+      <w:lvlText w:val=""/>
+      <w:lvlJc w:val="left"/>
+      <w:pPr>
+        <w:tabs>
+          <w:tab w:val="left" w:pos="1260"/>
+        </w:tabs>
+        <w:ind w:left="1258" w:leftChars="0" w:hanging="418" w:firstLineChars="0"/>
+      </w:pPr>
+      <w:rPr>
+        <w:rFonts w:hint="default" w:ascii="Wingdings" w:hAnsi="Wingdings"/>
+        <w:sz w:val="16"/>
+      </w:rPr>
+    </w:lvl>
+  </w:abstractNum>
+  <w:abstractNum w:abstractNumId="5">
     <w:nsid w:val="448B4E98"/>
     <w:multiLevelType w:val="multilevel"/>
-    <w:tmpl w:val="B69863B4"/>
-    <w:lvl w:ilvl="0">
+    <w:tmpl w:val="448B4E98"/>
+    <w:lvl w:ilvl="0" w:tentative="0">
       <w:start w:val="1"/>
       <w:numFmt w:val="bullet"/>
       <w:lvlText w:val=""/>
       <w:lvlJc w:val="left"/>
       <w:pPr>
         <w:tabs>
-          <w:tab w:val="num" w:pos="1080"/>
+          <w:tab w:val="left" w:pos="1080"/>
         </w:tabs>
         <w:ind w:left="1080" w:hanging="360"/>
       </w:pPr>
       <w:rPr>
-        <w:rFonts w:ascii="Symbol" w:hAnsi="Symbol" w:hint="default"/>
+        <w:rFonts w:hint="default" w:ascii="Symbol" w:hAnsi="Symbol"/>
         <w:sz w:val="20"/>
       </w:rPr>
     </w:lvl>
-    <w:lvl w:ilvl="1" w:tentative="1">
+    <w:lvl w:ilvl="1" w:tentative="0">
       <w:start w:val="1"/>
       <w:numFmt w:val="bullet"/>
       <w:lvlText w:val="o"/>
       <w:lvlJc w:val="left"/>
       <w:pPr>
         <w:tabs>
-          <w:tab w:val="num" w:pos="1800"/>
+          <w:tab w:val="left" w:pos="1800"/>
         </w:tabs>
         <w:ind w:left="1800" w:hanging="360"/>
       </w:pPr>
       <w:rPr>
-        <w:rFonts w:ascii="Courier New" w:hAnsi="Courier New" w:hint="default"/>
+        <w:rFonts w:hint="default" w:ascii="Courier New" w:hAnsi="Courier New"/>
         <w:sz w:val="20"/>
       </w:rPr>
     </w:lvl>
-    <w:lvl w:ilvl="2" w:tentative="1">
+    <w:lvl w:ilvl="2" w:tentative="0">
       <w:start w:val="1"/>
       <w:numFmt w:val="bullet"/>
       <w:lvlText w:val=""/>
       <w:lvlJc w:val="left"/>
       <w:pPr>
         <w:tabs>
-          <w:tab w:val="num" w:pos="2520"/>
+          <w:tab w:val="left" w:pos="2520"/>
         </w:tabs>
         <w:ind w:left="2520" w:hanging="360"/>
       </w:pPr>
       <w:rPr>
-        <w:rFonts w:ascii="Wingdings" w:hAnsi="Wingdings" w:hint="default"/>
+        <w:rFonts w:hint="default" w:ascii="Wingdings" w:hAnsi="Wingdings"/>
         <w:sz w:val="20"/>
       </w:rPr>
     </w:lvl>
-    <w:lvl w:ilvl="3" w:tentative="1">
+    <w:lvl w:ilvl="3" w:tentative="0">
       <w:start w:val="1"/>
       <w:numFmt w:val="bullet"/>
       <w:lvlText w:val=""/>
       <w:lvlJc w:val="left"/>
       <w:pPr>
         <w:tabs>
-          <w:tab w:val="num" w:pos="3240"/>
+          <w:tab w:val="left" w:pos="3240"/>
         </w:tabs>
         <w:ind w:left="3240" w:hanging="360"/>
       </w:pPr>
       <w:rPr>
-        <w:rFonts w:ascii="Wingdings" w:hAnsi="Wingdings" w:hint="default"/>
+        <w:rFonts w:hint="default" w:ascii="Wingdings" w:hAnsi="Wingdings"/>
         <w:sz w:val="20"/>
       </w:rPr>
     </w:lvl>
-    <w:lvl w:ilvl="4" w:tentative="1">
+    <w:lvl w:ilvl="4" w:tentative="0">
       <w:start w:val="1"/>
       <w:numFmt w:val="bullet"/>
       <w:lvlText w:val=""/>
       <w:lvlJc w:val="left"/>
       <w:pPr>
         <w:tabs>
-          <w:tab w:val="num" w:pos="3960"/>
+          <w:tab w:val="left" w:pos="3960"/>
         </w:tabs>
         <w:ind w:left="3960" w:hanging="360"/>
       </w:pPr>
       <w:rPr>
-        <w:rFonts w:ascii="Wingdings" w:hAnsi="Wingdings" w:hint="default"/>
+        <w:rFonts w:hint="default" w:ascii="Wingdings" w:hAnsi="Wingdings"/>
         <w:sz w:val="20"/>
       </w:rPr>
     </w:lvl>
-    <w:lvl w:ilvl="5" w:tentative="1">
+    <w:lvl w:ilvl="5" w:tentative="0">
       <w:start w:val="1"/>
       <w:numFmt w:val="bullet"/>
       <w:lvlText w:val=""/>
       <w:lvlJc w:val="left"/>
       <w:pPr>
         <w:tabs>
-          <w:tab w:val="num" w:pos="4680"/>
+          <w:tab w:val="left" w:pos="4680"/>
         </w:tabs>
         <w:ind w:left="4680" w:hanging="360"/>
       </w:pPr>
       <w:rPr>
-        <w:rFonts w:ascii="Wingdings" w:hAnsi="Wingdings" w:hint="default"/>
+        <w:rFonts w:hint="default" w:ascii="Wingdings" w:hAnsi="Wingdings"/>
         <w:sz w:val="20"/>
       </w:rPr>
     </w:lvl>
-    <w:lvl w:ilvl="6" w:tentative="1">
+    <w:lvl w:ilvl="6" w:tentative="0">
       <w:start w:val="1"/>
       <w:numFmt w:val="bullet"/>
       <w:lvlText w:val=""/>
       <w:lvlJc w:val="left"/>
       <w:pPr>
         <w:tabs>
-          <w:tab w:val="num" w:pos="5400"/>
+          <w:tab w:val="left" w:pos="5400"/>
         </w:tabs>
         <w:ind w:left="5400" w:hanging="360"/>
       </w:pPr>
       <w:rPr>
-        <w:rFonts w:ascii="Wingdings" w:hAnsi="Wingdings" w:hint="default"/>
+        <w:rFonts w:hint="default" w:ascii="Wingdings" w:hAnsi="Wingdings"/>
         <w:sz w:val="20"/>
       </w:rPr>
     </w:lvl>
-    <w:lvl w:ilvl="7" w:tentative="1">
+    <w:lvl w:ilvl="7" w:tentative="0">
       <w:start w:val="1"/>
       <w:numFmt w:val="bullet"/>
       <w:lvlText w:val=""/>
       <w:lvlJc w:val="left"/>
       <w:pPr>
         <w:tabs>
-          <w:tab w:val="num" w:pos="6120"/>
+          <w:tab w:val="left" w:pos="6120"/>
         </w:tabs>
         <w:ind w:left="6120" w:hanging="360"/>
       </w:pPr>
       <w:rPr>
-        <w:rFonts w:ascii="Wingdings" w:hAnsi="Wingdings" w:hint="default"/>
+        <w:rFonts w:hint="default" w:ascii="Wingdings" w:hAnsi="Wingdings"/>
         <w:sz w:val="20"/>
       </w:rPr>
     </w:lvl>
-    <w:lvl w:ilvl="8" w:tentative="1">
+    <w:lvl w:ilvl="8" w:tentative="0">
       <w:start w:val="1"/>
       <w:numFmt w:val="bullet"/>
       <w:lvlText w:val=""/>
       <w:lvlJc w:val="left"/>
       <w:pPr>
         <w:tabs>
-          <w:tab w:val="num" w:pos="6840"/>
+          <w:tab w:val="left" w:pos="6840"/>
         </w:tabs>
         <w:ind w:left="6840" w:hanging="360"/>
       </w:pPr>
       <w:rPr>
-        <w:rFonts w:ascii="Wingdings" w:hAnsi="Wingdings" w:hint="default"/>
+        <w:rFonts w:hint="default" w:ascii="Wingdings" w:hAnsi="Wingdings"/>
         <w:sz w:val="20"/>
       </w:rPr>
     </w:lvl>
   </w:abstractNum>
-  <w:abstractNum w:abstractNumId="3" w15:restartNumberingAfterBreak="0">
+  <w:abstractNum w:abstractNumId="6">
     <w:nsid w:val="49B8587A"/>
     <w:multiLevelType w:val="multilevel"/>
-    <w:tmpl w:val="1A660020"/>
-    <w:lvl w:ilvl="0">
+    <w:tmpl w:val="49B8587A"/>
+    <w:lvl w:ilvl="0" w:tentative="0">
       <w:start w:val="1"/>
       <w:numFmt w:val="bullet"/>
       <w:lvlText w:val=""/>
       <w:lvlJc w:val="left"/>
       <w:pPr>
         <w:tabs>
-          <w:tab w:val="num" w:pos="1080"/>
+          <w:tab w:val="left" w:pos="1080"/>
         </w:tabs>
         <w:ind w:left="1080" w:hanging="360"/>
       </w:pPr>
       <w:rPr>
-        <w:rFonts w:ascii="Symbol" w:hAnsi="Symbol" w:hint="default"/>
+        <w:rFonts w:hint="default" w:ascii="Symbol" w:hAnsi="Symbol"/>
         <w:sz w:val="20"/>
       </w:rPr>
     </w:lvl>
-    <w:lvl w:ilvl="1" w:tentative="1">
+    <w:lvl w:ilvl="1" w:tentative="0">
       <w:start w:val="1"/>
       <w:numFmt w:val="bullet"/>
       <w:lvlText w:val="o"/>
       <w:lvlJc w:val="left"/>
       <w:pPr>
         <w:tabs>
-          <w:tab w:val="num" w:pos="1800"/>
+          <w:tab w:val="left" w:pos="1800"/>
         </w:tabs>
         <w:ind w:left="1800" w:hanging="360"/>
       </w:pPr>
       <w:rPr>
-        <w:rFonts w:ascii="Courier New" w:hAnsi="Courier New" w:hint="default"/>
+        <w:rFonts w:hint="default" w:ascii="Courier New" w:hAnsi="Courier New"/>
         <w:sz w:val="20"/>
       </w:rPr>
     </w:lvl>
-    <w:lvl w:ilvl="2" w:tentative="1">
+    <w:lvl w:ilvl="2" w:tentative="0">
       <w:start w:val="1"/>
       <w:numFmt w:val="bullet"/>
       <w:lvlText w:val=""/>
       <w:lvlJc w:val="left"/>
       <w:pPr>
         <w:tabs>
-          <w:tab w:val="num" w:pos="2520"/>
+          <w:tab w:val="left" w:pos="2520"/>
         </w:tabs>
         <w:ind w:left="2520" w:hanging="360"/>
       </w:pPr>
       <w:rPr>
-        <w:rFonts w:ascii="Wingdings" w:hAnsi="Wingdings" w:hint="default"/>
+        <w:rFonts w:hint="default" w:ascii="Wingdings" w:hAnsi="Wingdings"/>
         <w:sz w:val="20"/>
       </w:rPr>
     </w:lvl>
-    <w:lvl w:ilvl="3" w:tentative="1">
+    <w:lvl w:ilvl="3" w:tentative="0">
       <w:start w:val="1"/>
       <w:numFmt w:val="bullet"/>
       <w:lvlText w:val=""/>
       <w:lvlJc w:val="left"/>
       <w:pPr>
         <w:tabs>
-          <w:tab w:val="num" w:pos="3240"/>
+          <w:tab w:val="left" w:pos="3240"/>
         </w:tabs>
         <w:ind w:left="3240" w:hanging="360"/>
       </w:pPr>
       <w:rPr>
-        <w:rFonts w:ascii="Wingdings" w:hAnsi="Wingdings" w:hint="default"/>
+        <w:rFonts w:hint="default" w:ascii="Wingdings" w:hAnsi="Wingdings"/>
         <w:sz w:val="20"/>
       </w:rPr>
     </w:lvl>
-    <w:lvl w:ilvl="4" w:tentative="1">
+    <w:lvl w:ilvl="4" w:tentative="0">
       <w:start w:val="1"/>
       <w:numFmt w:val="bullet"/>
       <w:lvlText w:val=""/>
       <w:lvlJc w:val="left"/>
       <w:pPr>
         <w:tabs>
-          <w:tab w:val="num" w:pos="3960"/>
+          <w:tab w:val="left" w:pos="3960"/>
         </w:tabs>
         <w:ind w:left="3960" w:hanging="360"/>
       </w:pPr>
       <w:rPr>
-        <w:rFonts w:ascii="Wingdings" w:hAnsi="Wingdings" w:hint="default"/>
+        <w:rFonts w:hint="default" w:ascii="Wingdings" w:hAnsi="Wingdings"/>
         <w:sz w:val="20"/>
       </w:rPr>
     </w:lvl>
-    <w:lvl w:ilvl="5" w:tentative="1">
+    <w:lvl w:ilvl="5" w:tentative="0">
       <w:start w:val="1"/>
       <w:numFmt w:val="bullet"/>
       <w:lvlText w:val=""/>
       <w:lvlJc w:val="left"/>
       <w:pPr>
         <w:tabs>
-          <w:tab w:val="num" w:pos="4680"/>
+          <w:tab w:val="left" w:pos="4680"/>
         </w:tabs>
         <w:ind w:left="4680" w:hanging="360"/>
       </w:pPr>
       <w:rPr>
-        <w:rFonts w:ascii="Wingdings" w:hAnsi="Wingdings" w:hint="default"/>
+        <w:rFonts w:hint="default" w:ascii="Wingdings" w:hAnsi="Wingdings"/>
         <w:sz w:val="20"/>
       </w:rPr>
     </w:lvl>
-    <w:lvl w:ilvl="6" w:tentative="1">
+    <w:lvl w:ilvl="6" w:tentative="0">
       <w:start w:val="1"/>
       <w:numFmt w:val="bullet"/>
       <w:lvlText w:val=""/>
       <w:lvlJc w:val="left"/>
       <w:pPr>
         <w:tabs>
-          <w:tab w:val="num" w:pos="5400"/>
+          <w:tab w:val="left" w:pos="5400"/>
         </w:tabs>
         <w:ind w:left="5400" w:hanging="360"/>
       </w:pPr>
       <w:rPr>
-        <w:rFonts w:ascii="Wingdings" w:hAnsi="Wingdings" w:hint="default"/>
+        <w:rFonts w:hint="default" w:ascii="Wingdings" w:hAnsi="Wingdings"/>
         <w:sz w:val="20"/>
       </w:rPr>
     </w:lvl>
-    <w:lvl w:ilvl="7" w:tentative="1">
+    <w:lvl w:ilvl="7" w:tentative="0">
       <w:start w:val="1"/>
       <w:numFmt w:val="bullet"/>
       <w:lvlText w:val=""/>
       <w:lvlJc w:val="left"/>
       <w:pPr>
         <w:tabs>
-          <w:tab w:val="num" w:pos="6120"/>
+          <w:tab w:val="left" w:pos="6120"/>
         </w:tabs>
         <w:ind w:left="6120" w:hanging="360"/>
       </w:pPr>
       <w:rPr>
-        <w:rFonts w:ascii="Wingdings" w:hAnsi="Wingdings" w:hint="default"/>
+        <w:rFonts w:hint="default" w:ascii="Wingdings" w:hAnsi="Wingdings"/>
         <w:sz w:val="20"/>
       </w:rPr>
     </w:lvl>
-    <w:lvl w:ilvl="8" w:tentative="1">
+    <w:lvl w:ilvl="8" w:tentative="0">
       <w:start w:val="1"/>
       <w:numFmt w:val="bullet"/>
       <w:lvlText w:val=""/>
       <w:lvlJc w:val="left"/>
       <w:pPr>
         <w:tabs>
-          <w:tab w:val="num" w:pos="6840"/>
+          <w:tab w:val="left" w:pos="6840"/>
         </w:tabs>
         <w:ind w:left="6840" w:hanging="360"/>
       </w:pPr>
       <w:rPr>
-        <w:rFonts w:ascii="Wingdings" w:hAnsi="Wingdings" w:hint="default"/>
+        <w:rFonts w:hint="default" w:ascii="Wingdings" w:hAnsi="Wingdings"/>
         <w:sz w:val="20"/>
       </w:rPr>
     </w:lvl>
   </w:abstractNum>
-  <w:num w:numId="1" w16cid:durableId="1393508289">
+  <w:abstractNum w:abstractNumId="7">
+    <w:nsid w:val="4C82EE60"/>
+    <w:multiLevelType w:val="singleLevel"/>
+    <w:tmpl w:val="4C82EE60"/>
+    <w:lvl w:ilvl="0" w:tentative="0">
+      <w:start w:val="1"/>
+      <w:numFmt w:val="none"/>
+      <w:lvlText w:val="3.0   "/>
+      <w:lvlJc w:val="left"/>
+      <w:pPr>
+        <w:tabs>
+          <w:tab w:val="left" w:pos="432"/>
+        </w:tabs>
+        <w:ind w:left="432" w:leftChars="0" w:hanging="432" w:firstLineChars="0"/>
+      </w:pPr>
+      <w:rPr>
+        <w:rFonts w:hint="default"/>
+        <w:sz w:val="32"/>
+      </w:rPr>
+    </w:lvl>
+  </w:abstractNum>
+  <w:abstractNum w:abstractNumId="8">
+    <w:nsid w:val="7AE170E9"/>
+    <w:multiLevelType w:val="singleLevel"/>
+    <w:tmpl w:val="7AE170E9"/>
+    <w:lvl w:ilvl="0" w:tentative="0">
+      <w:start w:val="1"/>
+      <w:numFmt w:val="bullet"/>
+      <w:lvlText w:val=""/>
+      <w:lvlJc w:val="left"/>
+      <w:pPr>
+        <w:tabs>
+          <w:tab w:val="left" w:pos="1260"/>
+        </w:tabs>
+        <w:ind w:left="1260" w:leftChars="0" w:hanging="420" w:firstLineChars="0"/>
+      </w:pPr>
+      <w:rPr>
+        <w:rFonts w:hint="default" w:ascii="Wingdings" w:hAnsi="Wingdings"/>
+        <w:sz w:val="16"/>
+        <w:szCs w:val="16"/>
+      </w:rPr>
+    </w:lvl>
+  </w:abstractNum>
+  <w:abstractNum w:abstractNumId="9">
+    <w:nsid w:val="7C7520E7"/>
+    <w:multiLevelType w:val="singleLevel"/>
+    <w:tmpl w:val="7C7520E7"/>
+    <w:lvl w:ilvl="0" w:tentative="0">
+      <w:start w:val="1"/>
+      <w:numFmt w:val="bullet"/>
+      <w:lvlText w:val=""/>
+      <w:lvlJc w:val="left"/>
+      <w:pPr>
+        <w:tabs>
+          <w:tab w:val="left" w:pos="1260"/>
+        </w:tabs>
+        <w:ind w:left="1260" w:leftChars="0" w:hanging="420" w:firstLineChars="0"/>
+      </w:pPr>
+      <w:rPr>
+        <w:rFonts w:hint="default" w:ascii="Wingdings" w:hAnsi="Wingdings"/>
+        <w:sz w:val="16"/>
+        <w:szCs w:val="16"/>
+      </w:rPr>
+    </w:lvl>
+  </w:abstractNum>
+  <w:num w:numId="1">
+    <w:abstractNumId w:val="2"/>
+  </w:num>
+  <w:num w:numId="2">
+    <w:abstractNumId w:val="6"/>
+  </w:num>
+  <w:num w:numId="3">
     <w:abstractNumId w:val="1"/>
   </w:num>
-  <w:num w:numId="2" w16cid:durableId="162400683">
+  <w:num w:numId="4">
+    <w:abstractNumId w:val="5"/>
+  </w:num>
+  <w:num w:numId="5">
+    <w:abstractNumId w:val="7"/>
+  </w:num>
+  <w:num w:numId="6">
+    <w:abstractNumId w:val="4"/>
+  </w:num>
+  <w:num w:numId="7">
+    <w:abstractNumId w:val="8"/>
+  </w:num>
+  <w:num w:numId="8">
     <w:abstractNumId w:val="3"/>
   </w:num>
-  <w:num w:numId="3" w16cid:durableId="1990551793">
+  <w:num w:numId="9">
+    <w:abstractNumId w:val="9"/>
+  </w:num>
+  <w:num w:numId="10">
     <w:abstractNumId w:val="0"/>
-  </w:num>
-  <w:num w:numId="4" w16cid:durableId="634719416">
-    <w:abstractNumId w:val="2"/>
   </w:num>
 </w:numbering>
 </file>
 
 <file path=word/styles.xml><?xml version="1.0" encoding="utf-8"?>
-<w:styles xmlns:mc="http://schemas.openxmlformats.org/markup-compatibility/2006" xmlns:r="http://schemas.openxmlformats.org/officeDocument/2006/relationships" xmlns:w="http://schemas.openxmlformats.org/wordprocessingml/2006/main" xmlns:w14="http://schemas.microsoft.com/office/word/2010/wordml" xmlns:w15="http://schemas.microsoft.com/office/word/2012/wordml" xmlns:w16cex="http://schemas.microsoft.com/office/word/2018/wordml/cex" xmlns:w16cid="http://schemas.microsoft.com/office/word/2016/wordml/cid" xmlns:w16="http://schemas.microsoft.com/office/word/2018/wordml" xmlns:w16du="http://schemas.microsoft.com/office/word/2023/wordml/word16du" xmlns:w16sdtdh="http://schemas.microsoft.com/office/word/2020/wordml/sdtdatahash" xmlns:w16se="http://schemas.microsoft.com/office/word/2015/wordml/symex" mc:Ignorable="w14 w15 w16se w16cid w16 w16cex w16sdtdh w16du">
+<w:styles xmlns:mc="http://schemas.openxmlformats.org/markup-compatibility/2006" xmlns:o="urn:schemas-microsoft-com:office:office" xmlns:r="http://schemas.openxmlformats.org/officeDocument/2006/relationships" xmlns:m="http://schemas.openxmlformats.org/officeDocument/2006/math" xmlns:v="urn:schemas-microsoft-com:vml" xmlns:w="http://schemas.openxmlformats.org/wordprocessingml/2006/main" xmlns:w14="http://schemas.microsoft.com/office/word/2010/wordml" xmlns:w10="urn:schemas-microsoft-com:office:word" xmlns:sl="http://schemas.openxmlformats.org/schemaLibrary/2006/main" xmlns:wpsCustomData="http://www.wps.cn/officeDocument/2013/wpsCustomData" mc:Ignorable="w14">
   <w:docDefaults>
     <w:rPrDefault>
       <w:rPr>
-        <w:rFonts w:asciiTheme="minorHAnsi" w:eastAsiaTheme="minorHAnsi" w:hAnsiTheme="minorHAnsi" w:cstheme="minorBidi"/>
-        <w:kern w:val="2"/>
-        <w:sz w:val="22"/>
-        <w:szCs w:val="22"/>
-        <w:lang w:val="en-MY" w:eastAsia="en-US" w:bidi="ar-SA"/>
-        <w14:ligatures w14:val="standardContextual"/>
+        <w:rFonts w:ascii="Times New Roman" w:hAnsi="Times New Roman" w:eastAsia="SimSun" w:cs="Times New Roman"/>
       </w:rPr>
     </w:rPrDefault>
-    <w:pPrDefault>
-      <w:pPr>
-        <w:spacing w:after="160" w:line="259" w:lineRule="auto"/>
-      </w:pPr>
-    </w:pPrDefault>
+    <w:pPrDefault/>
   </w:docDefaults>
-  <w:latentStyles w:defLockedState="0" w:defUIPriority="99" w:defSemiHidden="0" w:defUnhideWhenUsed="0" w:defQFormat="0" w:count="376">
-    <w:lsdException w:name="Normal" w:uiPriority="0" w:qFormat="1"/>
-    <w:lsdException w:name="heading 1" w:uiPriority="9" w:qFormat="1"/>
-    <w:lsdException w:name="heading 2" w:semiHidden="1" w:uiPriority="9" w:unhideWhenUsed="1" w:qFormat="1"/>
-    <w:lsdException w:name="heading 3" w:semiHidden="1" w:uiPriority="9" w:unhideWhenUsed="1" w:qFormat="1"/>
-    <w:lsdException w:name="heading 4" w:semiHidden="1" w:uiPriority="9" w:unhideWhenUsed="1" w:qFormat="1"/>
-    <w:lsdException w:name="heading 5" w:semiHidden="1" w:uiPriority="9" w:unhideWhenUsed="1" w:qFormat="1"/>
-    <w:lsdException w:name="heading 6" w:semiHidden="1" w:uiPriority="9" w:unhideWhenUsed="1" w:qFormat="1"/>
-    <w:lsdException w:name="heading 7" w:semiHidden="1" w:uiPriority="9" w:unhideWhenUsed="1" w:qFormat="1"/>
-    <w:lsdException w:name="heading 8" w:semiHidden="1" w:uiPriority="9" w:unhideWhenUsed="1" w:qFormat="1"/>
-    <w:lsdException w:name="heading 9" w:semiHidden="1" w:uiPriority="9" w:unhideWhenUsed="1" w:qFormat="1"/>
-    <w:lsdException w:name="index 1" w:semiHidden="1" w:unhideWhenUsed="1"/>
-    <w:lsdException w:name="index 2" w:semiHidden="1" w:unhideWhenUsed="1"/>
-    <w:lsdException w:name="index 3" w:semiHidden="1" w:unhideWhenUsed="1"/>
-    <w:lsdException w:name="index 4" w:semiHidden="1" w:unhideWhenUsed="1"/>
-    <w:lsdException w:name="index 5" w:semiHidden="1" w:unhideWhenUsed="1"/>
-    <w:lsdException w:name="index 6" w:semiHidden="1" w:unhideWhenUsed="1"/>
-    <w:lsdException w:name="index 7" w:semiHidden="1" w:unhideWhenUsed="1"/>
-    <w:lsdException w:name="index 8" w:semiHidden="1" w:unhideWhenUsed="1"/>
-    <w:lsdException w:name="index 9" w:semiHidden="1" w:unhideWhenUsed="1"/>
-    <w:lsdException w:name="toc 1" w:semiHidden="1" w:uiPriority="39" w:unhideWhenUsed="1"/>
-    <w:lsdException w:name="toc 2" w:semiHidden="1" w:uiPriority="39" w:unhideWhenUsed="1"/>
-    <w:lsdException w:name="toc 3" w:semiHidden="1" w:uiPriority="39" w:unhideWhenUsed="1"/>
-    <w:lsdException w:name="toc 4" w:semiHidden="1" w:uiPriority="39" w:unhideWhenUsed="1"/>
-    <w:lsdException w:name="toc 5" w:semiHidden="1" w:uiPriority="39" w:unhideWhenUsed="1"/>
-    <w:lsdException w:name="toc 6" w:semiHidden="1" w:uiPriority="39" w:unhideWhenUsed="1"/>
-    <w:lsdException w:name="toc 7" w:semiHidden="1" w:uiPriority="39" w:unhideWhenUsed="1"/>
-    <w:lsdException w:name="toc 8" w:semiHidden="1" w:uiPriority="39" w:unhideWhenUsed="1"/>
-    <w:lsdException w:name="toc 9" w:semiHidden="1" w:uiPriority="39" w:unhideWhenUsed="1"/>
-    <w:lsdException w:name="Normal Indent" w:semiHidden="1" w:unhideWhenUsed="1"/>
-    <w:lsdException w:name="footnote text" w:semiHidden="1" w:unhideWhenUsed="1"/>
-    <w:lsdException w:name="annotation text" w:semiHidden="1" w:unhideWhenUsed="1"/>
-    <w:lsdException w:name="header" w:semiHidden="1" w:unhideWhenUsed="1"/>
-    <w:lsdException w:name="footer" w:semiHidden="1" w:unhideWhenUsed="1"/>
-    <w:lsdException w:name="index heading" w:semiHidden="1" w:unhideWhenUsed="1"/>
-    <w:lsdException w:name="caption" w:semiHidden="1" w:uiPriority="35" w:unhideWhenUsed="1" w:qFormat="1"/>
-    <w:lsdException w:name="table of figures" w:semiHidden="1" w:unhideWhenUsed="1"/>
-    <w:lsdException w:name="envelope address" w:semiHidden="1" w:unhideWhenUsed="1"/>
-    <w:lsdException w:name="envelope return" w:semiHidden="1" w:unhideWhenUsed="1"/>
-    <w:lsdException w:name="footnote reference" w:semiHidden="1" w:unhideWhenUsed="1"/>
-    <w:lsdException w:name="annotation reference" w:semiHidden="1" w:unhideWhenUsed="1"/>
-    <w:lsdException w:name="line number" w:semiHidden="1" w:unhideWhenUsed="1"/>
-    <w:lsdException w:name="page number" w:semiHidden="1" w:unhideWhenUsed="1"/>
-    <w:lsdException w:name="endnote reference" w:semiHidden="1" w:unhideWhenUsed="1"/>
-    <w:lsdException w:name="endnote text" w:semiHidden="1" w:unhideWhenUsed="1"/>
-    <w:lsdException w:name="table of authorities" w:semiHidden="1" w:unhideWhenUsed="1"/>
-    <w:lsdException w:name="macro" w:semiHidden="1" w:unhideWhenUsed="1"/>
-    <w:lsdException w:name="toa heading" w:semiHidden="1" w:unhideWhenUsed="1"/>
-    <w:lsdException w:name="List" w:semiHidden="1" w:unhideWhenUsed="1"/>
-    <w:lsdException w:name="List Bullet" w:semiHidden="1" w:unhideWhenUsed="1"/>
-    <w:lsdException w:name="List Number" w:semiHidden="1" w:unhideWhenUsed="1"/>
-    <w:lsdException w:name="List 2" w:semiHidden="1" w:unhideWhenUsed="1"/>
-    <w:lsdException w:name="List 3" w:semiHidden="1" w:unhideWhenUsed="1"/>
-    <w:lsdException w:name="List 4" w:semiHidden="1" w:unhideWhenUsed="1"/>
-    <w:lsdException w:name="List 5" w:semiHidden="1" w:unhideWhenUsed="1"/>
-    <w:lsdException w:name="List Bullet 2" w:semiHidden="1" w:unhideWhenUsed="1"/>
-    <w:lsdException w:name="List Bullet 3" w:semiHidden="1" w:unhideWhenUsed="1"/>
-    <w:lsdException w:name="List Bullet 4" w:semiHidden="1" w:unhideWhenUsed="1"/>
-    <w:lsdException w:name="List Bullet 5" w:semiHidden="1" w:unhideWhenUsed="1"/>
-    <w:lsdException w:name="List Number 2" w:semiHidden="1" w:unhideWhenUsed="1"/>
-    <w:lsdException w:name="List Number 3" w:semiHidden="1" w:unhideWhenUsed="1"/>
-    <w:lsdException w:name="List Number 4" w:semiHidden="1" w:unhideWhenUsed="1"/>
-    <w:lsdException w:name="List Number 5" w:semiHidden="1" w:unhideWhenUsed="1"/>
-    <w:lsdException w:name="Title" w:uiPriority="10" w:qFormat="1"/>
-    <w:lsdException w:name="Closing" w:semiHidden="1" w:unhideWhenUsed="1"/>
-    <w:lsdException w:name="Signature" w:semiHidden="1" w:unhideWhenUsed="1"/>
-    <w:lsdException w:name="Default Paragraph Font" w:semiHidden="1" w:uiPriority="1" w:unhideWhenUsed="1"/>
-    <w:lsdException w:name="Body Text" w:semiHidden="1" w:unhideWhenUsed="1"/>
-    <w:lsdException w:name="Body Text Indent" w:semiHidden="1" w:unhideWhenUsed="1"/>
-    <w:lsdException w:name="List Continue" w:semiHidden="1" w:unhideWhenUsed="1"/>
-    <w:lsdException w:name="List Continue 2" w:semiHidden="1" w:unhideWhenUsed="1"/>
-    <w:lsdException w:name="List Continue 3" w:semiHidden="1" w:unhideWhenUsed="1"/>
-    <w:lsdException w:name="List Continue 4" w:semiHidden="1" w:unhideWhenUsed="1"/>
-    <w:lsdException w:name="List Continue 5" w:semiHidden="1" w:unhideWhenUsed="1"/>
-    <w:lsdException w:name="Message Header" w:semiHidden="1" w:unhideWhenUsed="1"/>
-    <w:lsdException w:name="Subtitle" w:uiPriority="11" w:qFormat="1"/>
-    <w:lsdException w:name="Salutation" w:semiHidden="1" w:unhideWhenUsed="1"/>
-    <w:lsdException w:name="Date" w:semiHidden="1" w:unhideWhenUsed="1"/>
-    <w:lsdException w:name="Body Text First Indent" w:semiHidden="1" w:unhideWhenUsed="1"/>
-    <w:lsdException w:name="Body Text First Indent 2" w:semiHidden="1" w:unhideWhenUsed="1"/>
-    <w:lsdException w:name="Note Heading" w:semiHidden="1" w:unhideWhenUsed="1"/>
-    <w:lsdException w:name="Body Text 2" w:semiHidden="1" w:unhideWhenUsed="1"/>
-    <w:lsdException w:name="Body Text 3" w:semiHidden="1" w:unhideWhenUsed="1"/>
-    <w:lsdException w:name="Body Text Indent 2" w:semiHidden="1" w:unhideWhenUsed="1"/>
-    <w:lsdException w:name="Body Text Indent 3" w:semiHidden="1" w:unhideWhenUsed="1"/>
-    <w:lsdException w:name="Block Text" w:semiHidden="1" w:unhideWhenUsed="1"/>
-    <w:lsdException w:name="Hyperlink" w:semiHidden="1" w:unhideWhenUsed="1"/>
-    <w:lsdException w:name="FollowedHyperlink" w:semiHidden="1" w:unhideWhenUsed="1"/>
-    <w:lsdException w:name="Strong" w:uiPriority="22" w:qFormat="1"/>
-    <w:lsdException w:name="Emphasis" w:uiPriority="20" w:qFormat="1"/>
-    <w:lsdException w:name="Document Map" w:semiHidden="1" w:unhideWhenUsed="1"/>
-    <w:lsdException w:name="Plain Text" w:semiHidden="1" w:unhideWhenUsed="1"/>
-    <w:lsdException w:name="E-mail Signature" w:semiHidden="1" w:unhideWhenUsed="1"/>
-    <w:lsdException w:name="HTML Top of Form" w:semiHidden="1" w:unhideWhenUsed="1"/>
-    <w:lsdException w:name="HTML Bottom of Form" w:semiHidden="1" w:unhideWhenUsed="1"/>
-    <w:lsdException w:name="Normal (Web)" w:semiHidden="1" w:unhideWhenUsed="1"/>
-    <w:lsdException w:name="HTML Acronym" w:semiHidden="1" w:unhideWhenUsed="1"/>
-    <w:lsdException w:name="HTML Address" w:semiHidden="1" w:unhideWhenUsed="1"/>
-    <w:lsdException w:name="HTML Cite" w:semiHidden="1" w:unhideWhenUsed="1"/>
-    <w:lsdException w:name="HTML Code" w:semiHidden="1" w:unhideWhenUsed="1"/>
-    <w:lsdException w:name="HTML Definition" w:semiHidden="1" w:unhideWhenUsed="1"/>
-    <w:lsdException w:name="HTML Keyboard" w:semiHidden="1" w:unhideWhenUsed="1"/>
-    <w:lsdException w:name="HTML Preformatted" w:semiHidden="1" w:unhideWhenUsed="1"/>
-    <w:lsdException w:name="HTML Sample" w:semiHidden="1" w:unhideWhenUsed="1"/>
-    <w:lsdException w:name="HTML Typewriter" w:semiHidden="1" w:unhideWhenUsed="1"/>
-    <w:lsdException w:name="HTML Variable" w:semiHidden="1" w:unhideWhenUsed="1"/>
-    <w:lsdException w:name="Normal Table" w:semiHidden="1" w:unhideWhenUsed="1"/>
-    <w:lsdException w:name="annotation subject" w:semiHidden="1" w:unhideWhenUsed="1"/>
-    <w:lsdException w:name="No List" w:semiHidden="1" w:unhideWhenUsed="1"/>
-    <w:lsdException w:name="Outline List 1" w:semiHidden="1" w:unhideWhenUsed="1"/>
-    <w:lsdException w:name="Outline List 2" w:semiHidden="1" w:unhideWhenUsed="1"/>
-    <w:lsdException w:name="Outline List 3" w:semiHidden="1" w:unhideWhenUsed="1"/>
-    <w:lsdException w:name="Table Simple 1" w:semiHidden="1" w:unhideWhenUsed="1"/>
-    <w:lsdException w:name="Table Simple 2" w:semiHidden="1" w:unhideWhenUsed="1"/>
-    <w:lsdException w:name="Table Simple 3" w:semiHidden="1" w:unhideWhenUsed="1"/>
-    <w:lsdException w:name="Table Classic 1" w:semiHidden="1" w:unhideWhenUsed="1"/>
-    <w:lsdException w:name="Table Classic 2" w:semiHidden="1" w:unhideWhenUsed="1"/>
-    <w:lsdException w:name="Table Classic 3" w:semiHidden="1" w:unhideWhenUsed="1"/>
-    <w:lsdException w:name="Table Classic 4" w:semiHidden="1" w:unhideWhenUsed="1"/>
-    <w:lsdException w:name="Table Colorful 1" w:semiHidden="1" w:unhideWhenUsed="1"/>
-    <w:lsdException w:name="Table Colorful 2" w:semiHidden="1" w:unhideWhenUsed="1"/>
-    <w:lsdException w:name="Table Colorful 3" w:semiHidden="1" w:unhideWhenUsed="1"/>
-    <w:lsdException w:name="Table Columns 1" w:semiHidden="1" w:unhideWhenUsed="1"/>
-    <w:lsdException w:name="Table Columns 2" w:semiHidden="1" w:unhideWhenUsed="1"/>
-    <w:lsdException w:name="Table Columns 3" w:semiHidden="1" w:unhideWhenUsed="1"/>
-    <w:lsdException w:name="Table Columns 4" w:semiHidden="1" w:unhideWhenUsed="1"/>
-    <w:lsdException w:name="Table Columns 5" w:semiHidden="1" w:unhideWhenUsed="1"/>
-    <w:lsdException w:name="Table Grid 1" w:semiHidden="1" w:unhideWhenUsed="1"/>
-    <w:lsdException w:name="Table Grid 2" w:semiHidden="1" w:unhideWhenUsed="1"/>
-    <w:lsdException w:name="Table Grid 3" w:semiHidden="1" w:unhideWhenUsed="1"/>
-    <w:lsdException w:name="Table Grid 4" w:semiHidden="1" w:unhideWhenUsed="1"/>
-    <w:lsdException w:name="Table Grid 5" w:semiHidden="1" w:unhideWhenUsed="1"/>
-    <w:lsdException w:name="Table Grid 6" w:semiHidden="1" w:unhideWhenUsed="1"/>
-    <w:lsdException w:name="Table Grid 7" w:semiHidden="1" w:unhideWhenUsed="1"/>
-    <w:lsdException w:name="Table Grid 8" w:semiHidden="1" w:unhideWhenUsed="1"/>
-    <w:lsdException w:name="Table List 1" w:semiHidden="1" w:unhideWhenUsed="1"/>
-    <w:lsdException w:name="Table List 2" w:semiHidden="1" w:unhideWhenUsed="1"/>
-    <w:lsdException w:name="Table List 3" w:semiHidden="1" w:unhideWhenUsed="1"/>
-    <w:lsdException w:name="Table List 4" w:semiHidden="1" w:unhideWhenUsed="1"/>
-    <w:lsdException w:name="Table List 5" w:semiHidden="1" w:unhideWhenUsed="1"/>
-    <w:lsdException w:name="Table List 6" w:semiHidden="1" w:unhideWhenUsed="1"/>
-    <w:lsdException w:name="Table List 7" w:semiHidden="1" w:unhideWhenUsed="1"/>
-    <w:lsdException w:name="Table List 8" w:semiHidden="1" w:unhideWhenUsed="1"/>
-    <w:lsdException w:name="Table 3D effects 1" w:semiHidden="1" w:unhideWhenUsed="1"/>
-    <w:lsdException w:name="Table 3D effects 2" w:semiHidden="1" w:unhideWhenUsed="1"/>
-    <w:lsdException w:name="Table 3D effects 3" w:semiHidden="1" w:unhideWhenUsed="1"/>
-    <w:lsdException w:name="Table Contemporary" w:semiHidden="1" w:unhideWhenUsed="1"/>
-    <w:lsdException w:name="Table Elegant" w:semiHidden="1" w:unhideWhenUsed="1"/>
-    <w:lsdException w:name="Table Professional" w:semiHidden="1" w:unhideWhenUsed="1"/>
-    <w:lsdException w:name="Table Subtle 1" w:semiHidden="1" w:unhideWhenUsed="1"/>
-    <w:lsdException w:name="Table Subtle 2" w:semiHidden="1" w:unhideWhenUsed="1"/>
-    <w:lsdException w:name="Table Web 1" w:semiHidden="1" w:unhideWhenUsed="1"/>
-    <w:lsdException w:name="Table Web 2" w:semiHidden="1" w:unhideWhenUsed="1"/>
-    <w:lsdException w:name="Table Web 3" w:semiHidden="1" w:unhideWhenUsed="1"/>
-    <w:lsdException w:name="Balloon Text" w:semiHidden="1" w:unhideWhenUsed="1"/>
-    <w:lsdException w:name="Table Grid" w:uiPriority="39"/>
-    <w:lsdException w:name="Table Theme" w:semiHidden="1" w:unhideWhenUsed="1"/>
-    <w:lsdException w:name="Placeholder Text" w:semiHidden="1"/>
-    <w:lsdException w:name="No Spacing" w:uiPriority="1" w:qFormat="1"/>
-    <w:lsdException w:name="Light Shading" w:uiPriority="60"/>
-    <w:lsdException w:name="Light List" w:uiPriority="61"/>
-    <w:lsdException w:name="Light Grid" w:uiPriority="62"/>
-    <w:lsdException w:name="Medium Shading 1" w:uiPriority="63"/>
-    <w:lsdException w:name="Medium Shading 2" w:uiPriority="64"/>
-    <w:lsdException w:name="Medium List 1" w:uiPriority="65"/>
-    <w:lsdException w:name="Medium List 2" w:uiPriority="66"/>
-    <w:lsdException w:name="Medium Grid 1" w:uiPriority="67"/>
-    <w:lsdException w:name="Medium Grid 2" w:uiPriority="68"/>
-    <w:lsdException w:name="Medium Grid 3" w:uiPriority="69"/>
-    <w:lsdException w:name="Dark List" w:uiPriority="70"/>
-    <w:lsdException w:name="Colorful Shading" w:uiPriority="71"/>
-    <w:lsdException w:name="Colorful List" w:uiPriority="72"/>
-    <w:lsdException w:name="Colorful Grid" w:uiPriority="73"/>
-    <w:lsdException w:name="Light Shading Accent 1" w:uiPriority="60"/>
-    <w:lsdException w:name="Light List Accent 1" w:uiPriority="61"/>
-    <w:lsdException w:name="Light Grid Accent 1" w:uiPriority="62"/>
-    <w:lsdException w:name="Medium Shading 1 Accent 1" w:uiPriority="63"/>
-    <w:lsdException w:name="Medium Shading 2 Accent 1" w:uiPriority="64"/>
-    <w:lsdException w:name="Medium List 1 Accent 1" w:uiPriority="65"/>
-    <w:lsdException w:name="Revision" w:semiHidden="1"/>
-    <w:lsdException w:name="List Paragraph" w:uiPriority="34" w:qFormat="1"/>
-    <w:lsdException w:name="Quote" w:uiPriority="29" w:qFormat="1"/>
-    <w:lsdException w:name="Intense Quote" w:uiPriority="30" w:qFormat="1"/>
-    <w:lsdException w:name="Medium List 2 Accent 1" w:uiPriority="66"/>
-    <w:lsdException w:name="Medium Grid 1 Accent 1" w:uiPriority="67"/>
-    <w:lsdException w:name="Medium Grid 2 Accent 1" w:uiPriority="68"/>
-    <w:lsdException w:name="Medium Grid 3 Accent 1" w:uiPriority="69"/>
-    <w:lsdException w:name="Dark List Accent 1" w:uiPriority="70"/>
-    <w:lsdException w:name="Colorful Shading Accent 1" w:uiPriority="71"/>
-    <w:lsdException w:name="Colorful List Accent 1" w:uiPriority="72"/>
-    <w:lsdException w:name="Colorful Grid Accent 1" w:uiPriority="73"/>
-    <w:lsdException w:name="Light Shading Accent 2" w:uiPriority="60"/>
-    <w:lsdException w:name="Light List Accent 2" w:uiPriority="61"/>
-    <w:lsdException w:name="Light Grid Accent 2" w:uiPriority="62"/>
-    <w:lsdException w:name="Medium Shading 1 Accent 2" w:uiPriority="63"/>
-    <w:lsdException w:name="Medium Shading 2 Accent 2" w:uiPriority="64"/>
-    <w:lsdException w:name="Medium List 1 Accent 2" w:uiPriority="65"/>
-    <w:lsdException w:name="Medium List 2 Accent 2" w:uiPriority="66"/>
-    <w:lsdException w:name="Medium Grid 1 Accent 2" w:uiPriority="67"/>
-    <w:lsdException w:name="Medium Grid 2 Accent 2" w:uiPriority="68"/>
-    <w:lsdException w:name="Medium Grid 3 Accent 2" w:uiPriority="69"/>
-    <w:lsdException w:name="Dark List Accent 2" w:uiPriority="70"/>
-    <w:lsdException w:name="Colorful Shading Accent 2" w:uiPriority="71"/>
-    <w:lsdException w:name="Colorful List Accent 2" w:uiPriority="72"/>
-    <w:lsdException w:name="Colorful Grid Accent 2" w:uiPriority="73"/>
-    <w:lsdException w:name="Light Shading Accent 3" w:uiPriority="60"/>
-    <w:lsdException w:name="Light List Accent 3" w:uiPriority="61"/>
-    <w:lsdException w:name="Light Grid Accent 3" w:uiPriority="62"/>
-    <w:lsdException w:name="Medium Shading 1 Accent 3" w:uiPriority="63"/>
-    <w:lsdException w:name="Medium Shading 2 Accent 3" w:uiPriority="64"/>
-    <w:lsdException w:name="Medium List 1 Accent 3" w:uiPriority="65"/>
-    <w:lsdException w:name="Medium List 2 Accent 3" w:uiPriority="66"/>
-    <w:lsdException w:name="Medium Grid 1 Accent 3" w:uiPriority="67"/>
-    <w:lsdException w:name="Medium Grid 2 Accent 3" w:uiPriority="68"/>
-    <w:lsdException w:name="Medium Grid 3 Accent 3" w:uiPriority="69"/>
-    <w:lsdException w:name="Dark List Accent 3" w:uiPriority="70"/>
-    <w:lsdException w:name="Colorful Shading Accent 3" w:uiPriority="71"/>
-    <w:lsdException w:name="Colorful List Accent 3" w:uiPriority="72"/>
-    <w:lsdException w:name="Colorful Grid Accent 3" w:uiPriority="73"/>
-    <w:lsdException w:name="Light Shading Accent 4" w:uiPriority="60"/>
-    <w:lsdException w:name="Light List Accent 4" w:uiPriority="61"/>
-    <w:lsdException w:name="Light Grid Accent 4" w:uiPriority="62"/>
-    <w:lsdException w:name="Medium Shading 1 Accent 4" w:uiPriority="63"/>
-    <w:lsdException w:name="Medium Shading 2 Accent 4" w:uiPriority="64"/>
-    <w:lsdException w:name="Medium List 1 Accent 4" w:uiPriority="65"/>
-    <w:lsdException w:name="Medium List 2 Accent 4" w:uiPriority="66"/>
-    <w:lsdException w:name="Medium Grid 1 Accent 4" w:uiPriority="67"/>
-    <w:lsdException w:name="Medium Grid 2 Accent 4" w:uiPriority="68"/>
-    <w:lsdException w:name="Medium Grid 3 Accent 4" w:uiPriority="69"/>
-    <w:lsdException w:name="Dark List Accent 4" w:uiPriority="70"/>
-    <w:lsdException w:name="Colorful Shading Accent 4" w:uiPriority="71"/>
-    <w:lsdException w:name="Colorful List Accent 4" w:uiPriority="72"/>
-    <w:lsdException w:name="Colorful Grid Accent 4" w:uiPriority="73"/>
-    <w:lsdException w:name="Light Shading Accent 5" w:uiPriority="60"/>
-    <w:lsdException w:name="Light List Accent 5" w:uiPriority="61"/>
-    <w:lsdException w:name="Light Grid Accent 5" w:uiPriority="62"/>
-    <w:lsdException w:name="Medium Shading 1 Accent 5" w:uiPriority="63"/>
-    <w:lsdException w:name="Medium Shading 2 Accent 5" w:uiPriority="64"/>
-    <w:lsdException w:name="Medium List 1 Accent 5" w:uiPriority="65"/>
-    <w:lsdException w:name="Medium List 2 Accent 5" w:uiPriority="66"/>
-    <w:lsdException w:name="Medium Grid 1 Accent 5" w:uiPriority="67"/>
-    <w:lsdException w:name="Medium Grid 2 Accent 5" w:uiPriority="68"/>
-    <w:lsdException w:name="Medium Grid 3 Accent 5" w:uiPriority="69"/>
-    <w:lsdException w:name="Dark List Accent 5" w:uiPriority="70"/>
-    <w:lsdException w:name="Colorful Shading Accent 5" w:uiPriority="71"/>
-    <w:lsdException w:name="Colorful List Accent 5" w:uiPriority="72"/>
-    <w:lsdException w:name="Colorful Grid Accent 5" w:uiPriority="73"/>
-    <w:lsdException w:name="Light Shading Accent 6" w:uiPriority="60"/>
-    <w:lsdException w:name="Light List Accent 6" w:uiPriority="61"/>
-    <w:lsdException w:name="Light Grid Accent 6" w:uiPriority="62"/>
-    <w:lsdException w:name="Medium Shading 1 Accent 6" w:uiPriority="63"/>
-    <w:lsdException w:name="Medium Shading 2 Accent 6" w:uiPriority="64"/>
-    <w:lsdException w:name="Medium List 1 Accent 6" w:uiPriority="65"/>
-    <w:lsdException w:name="Medium List 2 Accent 6" w:uiPriority="66"/>
-    <w:lsdException w:name="Medium Grid 1 Accent 6" w:uiPriority="67"/>
-    <w:lsdException w:name="Medium Grid 2 Accent 6" w:uiPriority="68"/>
-    <w:lsdException w:name="Medium Grid 3 Accent 6" w:uiPriority="69"/>
-    <w:lsdException w:name="Dark List Accent 6" w:uiPriority="70"/>
-    <w:lsdException w:name="Colorful Shading Accent 6" w:uiPriority="71"/>
-    <w:lsdException w:name="Colorful List Accent 6" w:uiPriority="72"/>
-    <w:lsdException w:name="Colorful Grid Accent 6" w:uiPriority="73"/>
-    <w:lsdException w:name="Subtle Emphasis" w:uiPriority="19" w:qFormat="1"/>
-    <w:lsdException w:name="Intense Emphasis" w:uiPriority="21" w:qFormat="1"/>
-    <w:lsdException w:name="Subtle Reference" w:uiPriority="31" w:qFormat="1"/>
-    <w:lsdException w:name="Intense Reference" w:uiPriority="32" w:qFormat="1"/>
-    <w:lsdException w:name="Book Title" w:uiPriority="33" w:qFormat="1"/>
-    <w:lsdException w:name="Bibliography" w:semiHidden="1" w:uiPriority="37" w:unhideWhenUsed="1"/>
-    <w:lsdException w:name="TOC Heading" w:semiHidden="1" w:uiPriority="39" w:unhideWhenUsed="1" w:qFormat="1"/>
-    <w:lsdException w:name="Plain Table 1" w:uiPriority="41"/>
-    <w:lsdException w:name="Plain Table 2" w:uiPriority="42"/>
-    <w:lsdException w:name="Plain Table 3" w:uiPriority="43"/>
-    <w:lsdException w:name="Plain Table 4" w:uiPriority="44"/>
-    <w:lsdException w:name="Plain Table 5" w:uiPriority="45"/>
-    <w:lsdException w:name="Grid Table Light" w:uiPriority="40"/>
-    <w:lsdException w:name="Grid Table 1 Light" w:uiPriority="46"/>
-    <w:lsdException w:name="Grid Table 2" w:uiPriority="47"/>
-    <w:lsdException w:name="Grid Table 3" w:uiPriority="48"/>
-    <w:lsdException w:name="Grid Table 4" w:uiPriority="49"/>
-    <w:lsdException w:name="Grid Table 5 Dark" w:uiPriority="50"/>
-    <w:lsdException w:name="Grid Table 6 Colorful" w:uiPriority="51"/>
-    <w:lsdException w:name="Grid Table 7 Colorful" w:uiPriority="52"/>
-    <w:lsdException w:name="Grid Table 1 Light Accent 1" w:uiPriority="46"/>
-    <w:lsdException w:name="Grid Table 2 Accent 1" w:uiPriority="47"/>
-    <w:lsdException w:name="Grid Table 3 Accent 1" w:uiPriority="48"/>
-    <w:lsdException w:name="Grid Table 4 Accent 1" w:uiPriority="49"/>
-    <w:lsdException w:name="Grid Table 5 Dark Accent 1" w:uiPriority="50"/>
-    <w:lsdException w:name="Grid Table 6 Colorful Accent 1" w:uiPriority="51"/>
-    <w:lsdException w:name="Grid Table 7 Colorful Accent 1" w:uiPriority="52"/>
-    <w:lsdException w:name="Grid Table 1 Light Accent 2" w:uiPriority="46"/>
-    <w:lsdException w:name="Grid Table 2 Accent 2" w:uiPriority="47"/>
-    <w:lsdException w:name="Grid Table 3 Accent 2" w:uiPriority="48"/>
-    <w:lsdException w:name="Grid Table 4 Accent 2" w:uiPriority="49"/>
-    <w:lsdException w:name="Grid Table 5 Dark Accent 2" w:uiPriority="50"/>
-    <w:lsdException w:name="Grid Table 6 Colorful Accent 2" w:uiPriority="51"/>
-    <w:lsdException w:name="Grid Table 7 Colorful Accent 2" w:uiPriority="52"/>
-    <w:lsdException w:name="Grid Table 1 Light Accent 3" w:uiPriority="46"/>
-    <w:lsdException w:name="Grid Table 2 Accent 3" w:uiPriority="47"/>
-    <w:lsdException w:name="Grid Table 3 Accent 3" w:uiPriority="48"/>
-    <w:lsdException w:name="Grid Table 4 Accent 3" w:uiPriority="49"/>
-    <w:lsdException w:name="Grid Table 5 Dark Accent 3" w:uiPriority="50"/>
-    <w:lsdException w:name="Grid Table 6 Colorful Accent 3" w:uiPriority="51"/>
-    <w:lsdException w:name="Grid Table 7 Colorful Accent 3" w:uiPriority="52"/>
-    <w:lsdException w:name="Grid Table 1 Light Accent 4" w:uiPriority="46"/>
-    <w:lsdException w:name="Grid Table 2 Accent 4" w:uiPriority="47"/>
-    <w:lsdException w:name="Grid Table 3 Accent 4" w:uiPriority="48"/>
-    <w:lsdException w:name="Grid Table 4 Accent 4" w:uiPriority="49"/>
-    <w:lsdException w:name="Grid Table 5 Dark Accent 4" w:uiPriority="50"/>
-    <w:lsdException w:name="Grid Table 6 Colorful Accent 4" w:uiPriority="51"/>
-    <w:lsdException w:name="Grid Table 7 Colorful Accent 4" w:uiPriority="52"/>
-    <w:lsdException w:name="Grid Table 1 Light Accent 5" w:uiPriority="46"/>
-    <w:lsdException w:name="Grid Table 2 Accent 5" w:uiPriority="47"/>
-    <w:lsdException w:name="Grid Table 3 Accent 5" w:uiPriority="48"/>
-    <w:lsdException w:name="Grid Table 4 Accent 5" w:uiPriority="49"/>
-    <w:lsdException w:name="Grid Table 5 Dark Accent 5" w:uiPriority="50"/>
-    <w:lsdException w:name="Grid Table 6 Colorful Accent 5" w:uiPriority="51"/>
-    <w:lsdException w:name="Grid Table 7 Colorful Accent 5" w:uiPriority="52"/>
-    <w:lsdException w:name="Grid Table 1 Light Accent 6" w:uiPriority="46"/>
-    <w:lsdException w:name="Grid Table 2 Accent 6" w:uiPriority="47"/>
-    <w:lsdException w:name="Grid Table 3 Accent 6" w:uiPriority="48"/>
-    <w:lsdException w:name="Grid Table 4 Accent 6" w:uiPriority="49"/>
-    <w:lsdException w:name="Grid Table 5 Dark Accent 6" w:uiPriority="50"/>
-    <w:lsdException w:name="Grid Table 6 Colorful Accent 6" w:uiPriority="51"/>
-    <w:lsdException w:name="Grid Table 7 Colorful Accent 6" w:uiPriority="52"/>
-    <w:lsdException w:name="List Table 1 Light" w:uiPriority="46"/>
-    <w:lsdException w:name="List Table 2" w:uiPriority="47"/>
-    <w:lsdException w:name="List Table 3" w:uiPriority="48"/>
-    <w:lsdException w:name="List Table 4" w:uiPriority="49"/>
-    <w:lsdException w:name="List Table 5 Dark" w:uiPriority="50"/>
-    <w:lsdException w:name="List Table 6 Colorful" w:uiPriority="51"/>
-    <w:lsdException w:name="List Table 7 Colorful" w:uiPriority="52"/>
-    <w:lsdException w:name="List Table 1 Light Accent 1" w:uiPriority="46"/>
-    <w:lsdException w:name="List Table 2 Accent 1" w:uiPriority="47"/>
-    <w:lsdException w:name="List Table 3 Accent 1" w:uiPriority="48"/>
-    <w:lsdException w:name="List Table 4 Accent 1" w:uiPriority="49"/>
-    <w:lsdException w:name="List Table 5 Dark Accent 1" w:uiPriority="50"/>
-    <w:lsdException w:name="List Table 6 Colorful Accent 1" w:uiPriority="51"/>
-    <w:lsdException w:name="List Table 7 Colorful Accent 1" w:uiPriority="52"/>
-    <w:lsdException w:name="List Table 1 Light Accent 2" w:uiPriority="46"/>
-    <w:lsdException w:name="List Table 2 Accent 2" w:uiPriority="47"/>
-    <w:lsdException w:name="List Table 3 Accent 2" w:uiPriority="48"/>
-    <w:lsdException w:name="List Table 4 Accent 2" w:uiPriority="49"/>
-    <w:lsdException w:name="List Table 5 Dark Accent 2" w:uiPriority="50"/>
-    <w:lsdException w:name="List Table 6 Colorful Accent 2" w:uiPriority="51"/>
-    <w:lsdException w:name="List Table 7 Colorful Accent 2" w:uiPriority="52"/>
-    <w:lsdException w:name="List Table 1 Light Accent 3" w:uiPriority="46"/>
-    <w:lsdException w:name="List Table 2 Accent 3" w:uiPriority="47"/>
-    <w:lsdException w:name="List Table 3 Accent 3" w:uiPriority="48"/>
-    <w:lsdException w:name="List Table 4 Accent 3" w:uiPriority="49"/>
-    <w:lsdException w:name="List Table 5 Dark Accent 3" w:uiPriority="50"/>
-    <w:lsdException w:name="List Table 6 Colorful Accent 3" w:uiPriority="51"/>
-    <w:lsdException w:name="List Table 7 Colorful Accent 3" w:uiPriority="52"/>
-    <w:lsdException w:name="List Table 1 Light Accent 4" w:uiPriority="46"/>
-    <w:lsdException w:name="List Table 2 Accent 4" w:uiPriority="47"/>
-    <w:lsdException w:name="List Table 3 Accent 4" w:uiPriority="48"/>
-    <w:lsdException w:name="List Table 4 Accent 4" w:uiPriority="49"/>
-    <w:lsdException w:name="List Table 5 Dark Accent 4" w:uiPriority="50"/>
-    <w:lsdException w:name="List Table 6 Colorful Accent 4" w:uiPriority="51"/>
-    <w:lsdException w:name="List Table 7 Colorful Accent 4" w:uiPriority="52"/>
-    <w:lsdException w:name="List Table 1 Light Accent 5" w:uiPriority="46"/>
-    <w:lsdException w:name="List Table 2 Accent 5" w:uiPriority="47"/>
-    <w:lsdException w:name="List Table 3 Accent 5" w:uiPriority="48"/>
-    <w:lsdException w:name="List Table 4 Accent 5" w:uiPriority="49"/>
-    <w:lsdException w:name="List Table 5 Dark Accent 5" w:uiPriority="50"/>
-    <w:lsdException w:name="List Table 6 Colorful Accent 5" w:uiPriority="51"/>
-    <w:lsdException w:name="List Table 7 Colorful Accent 5" w:uiPriority="52"/>
-    <w:lsdException w:name="List Table 1 Light Accent 6" w:uiPriority="46"/>
-    <w:lsdException w:name="List Table 2 Accent 6" w:uiPriority="47"/>
-    <w:lsdException w:name="List Table 3 Accent 6" w:uiPriority="48"/>
-    <w:lsdException w:name="List Table 4 Accent 6" w:uiPriority="49"/>
-    <w:lsdException w:name="List Table 5 Dark Accent 6" w:uiPriority="50"/>
-    <w:lsdException w:name="List Table 6 Colorful Accent 6" w:uiPriority="51"/>
-    <w:lsdException w:name="List Table 7 Colorful Accent 6" w:uiPriority="52"/>
-    <w:lsdException w:name="Mention" w:semiHidden="1" w:unhideWhenUsed="1"/>
-    <w:lsdException w:name="Smart Hyperlink" w:semiHidden="1" w:unhideWhenUsed="1"/>
-    <w:lsdException w:name="Hashtag" w:semiHidden="1" w:unhideWhenUsed="1"/>
-    <w:lsdException w:name="Unresolved Mention" w:semiHidden="1" w:unhideWhenUsed="1"/>
-    <w:lsdException w:name="Smart Link" w:semiHidden="1" w:unhideWhenUsed="1"/>
+  <w:latentStyles w:count="260" w:defQFormat="0" w:defUnhideWhenUsed="1" w:defSemiHidden="1" w:defUIPriority="99" w:defLockedState="0">
+    <w:lsdException w:qFormat="1" w:unhideWhenUsed="0" w:uiPriority="0" w:semiHidden="0" w:name="Normal"/>
+    <w:lsdException w:qFormat="1" w:unhideWhenUsed="0" w:uiPriority="9" w:semiHidden="0" w:name="heading 1"/>
+    <w:lsdException w:qFormat="1" w:uiPriority="9" w:name="heading 2"/>
+    <w:lsdException w:qFormat="1" w:uiPriority="9" w:name="heading 3"/>
+    <w:lsdException w:qFormat="1" w:uiPriority="9" w:name="heading 4"/>
+    <w:lsdException w:qFormat="1" w:uiPriority="9" w:name="heading 5"/>
+    <w:lsdException w:qFormat="1" w:uiPriority="9" w:name="heading 6"/>
+    <w:lsdException w:qFormat="1" w:uiPriority="9" w:name="heading 7"/>
+    <w:lsdException w:qFormat="1" w:uiPriority="9" w:name="heading 8"/>
+    <w:lsdException w:qFormat="1" w:uiPriority="9" w:name="heading 9"/>
+    <w:lsdException w:uiPriority="99" w:name="index 1"/>
+    <w:lsdException w:uiPriority="99" w:name="index 2"/>
+    <w:lsdException w:uiPriority="99" w:name="index 3"/>
+    <w:lsdException w:uiPriority="99" w:name="index 4"/>
+    <w:lsdException w:uiPriority="99" w:name="index 5"/>
+    <w:lsdException w:uiPriority="99" w:name="index 6"/>
+    <w:lsdException w:uiPriority="99" w:name="index 7"/>
+    <w:lsdException w:uiPriority="99" w:name="index 8"/>
+    <w:lsdException w:uiPriority="99" w:name="index 9"/>
+    <w:lsdException w:uiPriority="39" w:name="toc 1"/>
+    <w:lsdException w:uiPriority="39" w:name="toc 2"/>
+    <w:lsdException w:uiPriority="39" w:name="toc 3"/>
+    <w:lsdException w:uiPriority="39" w:name="toc 4"/>
+    <w:lsdException w:uiPriority="39" w:name="toc 5"/>
+    <w:lsdException w:uiPriority="39" w:name="toc 6"/>
+    <w:lsdException w:uiPriority="39" w:name="toc 7"/>
+    <w:lsdException w:uiPriority="39" w:name="toc 8"/>
+    <w:lsdException w:uiPriority="39" w:name="toc 9"/>
+    <w:lsdException w:uiPriority="99" w:name="Normal Indent"/>
+    <w:lsdException w:uiPriority="99" w:name="footnote text"/>
+    <w:lsdException w:uiPriority="99" w:name="annotation text"/>
+    <w:lsdException w:uiPriority="99" w:name="header"/>
+    <w:lsdException w:uiPriority="99" w:name="footer"/>
+    <w:lsdException w:uiPriority="99" w:name="index heading"/>
+    <w:lsdException w:qFormat="1" w:uiPriority="35" w:name="caption"/>
+    <w:lsdException w:uiPriority="99" w:name="table of figures"/>
+    <w:lsdException w:uiPriority="99" w:name="envelope address"/>
+    <w:lsdException w:uiPriority="99" w:name="envelope return"/>
+    <w:lsdException w:uiPriority="99" w:name="footnote reference"/>
+    <w:lsdException w:uiPriority="99" w:name="annotation reference"/>
+    <w:lsdException w:uiPriority="99" w:name="line number"/>
+    <w:lsdException w:uiPriority="99" w:name="page number"/>
+    <w:lsdException w:uiPriority="99" w:name="endnote reference"/>
+    <w:lsdException w:uiPriority="99" w:name="endnote text"/>
+    <w:lsdException w:uiPriority="99" w:name="table of authorities"/>
+    <w:lsdException w:uiPriority="99" w:name="macro"/>
+    <w:lsdException w:uiPriority="99" w:name="toa heading"/>
+    <w:lsdException w:uiPriority="99" w:name="List"/>
+    <w:lsdException w:uiPriority="99" w:name="List Bullet"/>
+    <w:lsdException w:uiPriority="99" w:name="List Number"/>
+    <w:lsdException w:uiPriority="99" w:name="List 2"/>
+    <w:lsdException w:uiPriority="99" w:name="List 3"/>
+    <w:lsdException w:uiPriority="99" w:name="List 4"/>
+    <w:lsdException w:uiPriority="99" w:name="List 5"/>
+    <w:lsdException w:uiPriority="99" w:name="List Bullet 2"/>
+    <w:lsdException w:uiPriority="99" w:name="List Bullet 3"/>
+    <w:lsdException w:uiPriority="99" w:name="List Bullet 4"/>
+    <w:lsdException w:uiPriority="99" w:name="List Bullet 5"/>
+    <w:lsdException w:uiPriority="99" w:name="List Number 2"/>
+    <w:lsdException w:uiPriority="99" w:name="List Number 3"/>
+    <w:lsdException w:uiPriority="99" w:name="List Number 4"/>
+    <w:lsdException w:uiPriority="99" w:name="List Number 5"/>
+    <w:lsdException w:qFormat="1" w:unhideWhenUsed="0" w:uiPriority="10" w:semiHidden="0" w:name="Title"/>
+    <w:lsdException w:uiPriority="99" w:name="Closing"/>
+    <w:lsdException w:uiPriority="99" w:name="Signature"/>
+    <w:lsdException w:uiPriority="1" w:name="Default Paragraph Font"/>
+    <w:lsdException w:uiPriority="99" w:name="Body Text"/>
+    <w:lsdException w:uiPriority="99" w:name="Body Text Indent"/>
+    <w:lsdException w:uiPriority="99" w:name="List Continue"/>
+    <w:lsdException w:uiPriority="99" w:name="List Continue 2"/>
+    <w:lsdException w:uiPriority="99" w:name="List Continue 3"/>
+    <w:lsdException w:uiPriority="99" w:name="List Continue 4"/>
+    <w:lsdException w:uiPriority="99" w:name="List Continue 5"/>
+    <w:lsdException w:uiPriority="99" w:name="Message Header"/>
+    <w:lsdException w:qFormat="1" w:unhideWhenUsed="0" w:uiPriority="11" w:semiHidden="0" w:name="Subtitle"/>
+    <w:lsdException w:uiPriority="99" w:name="Salutation"/>
+    <w:lsdException w:uiPriority="99" w:name="Date"/>
+    <w:lsdException w:uiPriority="99" w:name="Body Text First Indent"/>
+    <w:lsdException w:uiPriority="99" w:name="Body Text First Indent 2"/>
+    <w:lsdException w:uiPriority="99" w:name="Note Heading"/>
+    <w:lsdException w:uiPriority="99" w:name="Body Text 2"/>
+    <w:lsdException w:uiPriority="99" w:name="Body Text 3"/>
+    <w:lsdException w:uiPriority="99" w:name="Body Text Indent 2"/>
+    <w:lsdException w:uiPriority="99" w:name="Body Text Indent 3"/>
+    <w:lsdException w:uiPriority="99" w:name="Block Text"/>
+    <w:lsdException w:uiPriority="99" w:name="Hyperlink"/>
+    <w:lsdException w:uiPriority="99" w:name="FollowedHyperlink"/>
+    <w:lsdException w:qFormat="1" w:unhideWhenUsed="0" w:uiPriority="22" w:semiHidden="0" w:name="Strong"/>
+    <w:lsdException w:qFormat="1" w:unhideWhenUsed="0" w:uiPriority="20" w:semiHidden="0" w:name="Emphasis"/>
+    <w:lsdException w:uiPriority="99" w:name="Document Map"/>
+    <w:lsdException w:uiPriority="99" w:name="Plain Text"/>
+    <w:lsdException w:uiPriority="99" w:name="E-mail Signature"/>
+    <w:lsdException w:uiPriority="99" w:semiHidden="0" w:name="Normal (Web)"/>
+    <w:lsdException w:uiPriority="99" w:name="HTML Acronym"/>
+    <w:lsdException w:uiPriority="99" w:name="HTML Address"/>
+    <w:lsdException w:uiPriority="99" w:name="HTML Cite"/>
+    <w:lsdException w:uiPriority="99" w:name="HTML Code"/>
+    <w:lsdException w:uiPriority="99" w:name="HTML Definition"/>
+    <w:lsdException w:uiPriority="99" w:name="HTML Keyboard"/>
+    <w:lsdException w:uiPriority="99" w:name="HTML Preformatted"/>
+    <w:lsdException w:uiPriority="99" w:name="HTML Sample"/>
+    <w:lsdException w:uiPriority="99" w:name="HTML Typewriter"/>
+    <w:lsdException w:uiPriority="99" w:name="HTML Variable"/>
+    <w:lsdException w:uiPriority="99" w:name="Normal Table"/>
+    <w:lsdException w:uiPriority="99" w:name="annotation subject"/>
+    <w:lsdException w:uiPriority="99" w:name="Table Simple 1"/>
+    <w:lsdException w:uiPriority="99" w:name="Table Simple 2"/>
+    <w:lsdException w:uiPriority="99" w:name="Table Simple 3"/>
+    <w:lsdException w:uiPriority="99" w:name="Table Classic 1"/>
+    <w:lsdException w:uiPriority="99" w:name="Table Classic 2"/>
+    <w:lsdException w:uiPriority="99" w:name="Table Classic 3"/>
+    <w:lsdException w:uiPriority="99" w:name="Table Classic 4"/>
+    <w:lsdException w:uiPriority="99" w:name="Table Colorful 1"/>
+    <w:lsdException w:uiPriority="99" w:name="Table Colorful 2"/>
+    <w:lsdException w:uiPriority="99" w:name="Table Colorful 3"/>
+    <w:lsdException w:uiPriority="99" w:name="Table Columns 1"/>
+    <w:lsdException w:uiPriority="99" w:name="Table Columns 2"/>
+    <w:lsdException w:uiPriority="99" w:name="Table Columns 3"/>
+    <w:lsdException w:uiPriority="99" w:name="Table Columns 4"/>
+    <w:lsdException w:uiPriority="99" w:name="Table Columns 5"/>
+    <w:lsdException w:uiPriority="99" w:name="Table Grid 1"/>
+    <w:lsdException w:uiPriority="99" w:name="Table Grid 2"/>
+    <w:lsdException w:uiPriority="99" w:name="Table Grid 3"/>
+    <w:lsdException w:uiPriority="99" w:name="Table Grid 4"/>
+    <w:lsdException w:uiPriority="99" w:name="Table Grid 5"/>
+    <w:lsdException w:uiPriority="99" w:name="Table Grid 6"/>
+    <w:lsdException w:uiPriority="99" w:name="Table Grid 7"/>
+    <w:lsdException w:uiPriority="99" w:name="Table Grid 8"/>
+    <w:lsdException w:uiPriority="99" w:name="Table List 1"/>
+    <w:lsdException w:uiPriority="99" w:name="Table List 2"/>
+    <w:lsdException w:uiPriority="99" w:name="Table List 3"/>
+    <w:lsdException w:uiPriority="99" w:name="Table List 4"/>
+    <w:lsdException w:uiPriority="99" w:name="Table List 5"/>
+    <w:lsdException w:uiPriority="99" w:name="Table List 6"/>
+    <w:lsdException w:uiPriority="99" w:name="Table List 7"/>
+    <w:lsdException w:uiPriority="99" w:name="Table List 8"/>
+    <w:lsdException w:uiPriority="99" w:name="Table 3D effects 1"/>
+    <w:lsdException w:uiPriority="99" w:name="Table 3D effects 2"/>
+    <w:lsdException w:uiPriority="99" w:name="Table 3D effects 3"/>
+    <w:lsdException w:uiPriority="99" w:name="Table Contemporary"/>
+    <w:lsdException w:uiPriority="99" w:name="Table Elegant"/>
+    <w:lsdException w:uiPriority="99" w:name="Table Professional"/>
+    <w:lsdException w:uiPriority="99" w:name="Table Subtle 1"/>
+    <w:lsdException w:uiPriority="99" w:name="Table Subtle 2"/>
+    <w:lsdException w:uiPriority="99" w:name="Table Web 1"/>
+    <w:lsdException w:uiPriority="99" w:name="Table Web 2"/>
+    <w:lsdException w:uiPriority="99" w:name="Table Web 3"/>
+    <w:lsdException w:uiPriority="99" w:name="Balloon Text"/>
+    <w:lsdException w:unhideWhenUsed="0" w:uiPriority="39" w:semiHidden="0" w:name="Table Grid"/>
+    <w:lsdException w:uiPriority="99" w:name="Table Theme"/>
+    <w:lsdException w:unhideWhenUsed="0" w:uiPriority="60" w:semiHidden="0" w:name="Light Shading"/>
+    <w:lsdException w:unhideWhenUsed="0" w:uiPriority="61" w:semiHidden="0" w:name="Light List"/>
+    <w:lsdException w:unhideWhenUsed="0" w:uiPriority="62" w:semiHidden="0" w:name="Light Grid"/>
+    <w:lsdException w:unhideWhenUsed="0" w:uiPriority="63" w:semiHidden="0" w:name="Medium Shading 1"/>
+    <w:lsdException w:unhideWhenUsed="0" w:uiPriority="64" w:semiHidden="0" w:name="Medium Shading 2"/>
+    <w:lsdException w:unhideWhenUsed="0" w:uiPriority="65" w:semiHidden="0" w:name="Medium List 1"/>
+    <w:lsdException w:unhideWhenUsed="0" w:uiPriority="66" w:semiHidden="0" w:name="Medium List 2"/>
+    <w:lsdException w:unhideWhenUsed="0" w:uiPriority="67" w:semiHidden="0" w:name="Medium Grid 1"/>
+    <w:lsdException w:unhideWhenUsed="0" w:uiPriority="68" w:semiHidden="0" w:name="Medium Grid 2"/>
+    <w:lsdException w:unhideWhenUsed="0" w:uiPriority="69" w:semiHidden="0" w:name="Medium Grid 3"/>
+    <w:lsdException w:unhideWhenUsed="0" w:uiPriority="70" w:semiHidden="0" w:name="Dark List"/>
+    <w:lsdException w:unhideWhenUsed="0" w:uiPriority="71" w:semiHidden="0" w:name="Colorful Shading"/>
+    <w:lsdException w:unhideWhenUsed="0" w:uiPriority="72" w:semiHidden="0" w:name="Colorful List"/>
+    <w:lsdException w:unhideWhenUsed="0" w:uiPriority="73" w:semiHidden="0" w:name="Colorful Grid"/>
+    <w:lsdException w:unhideWhenUsed="0" w:uiPriority="60" w:semiHidden="0" w:name="Light Shading Accent 1"/>
+    <w:lsdException w:unhideWhenUsed="0" w:uiPriority="61" w:semiHidden="0" w:name="Light List Accent 1"/>
+    <w:lsdException w:unhideWhenUsed="0" w:uiPriority="62" w:semiHidden="0" w:name="Light Grid Accent 1"/>
+    <w:lsdException w:unhideWhenUsed="0" w:uiPriority="63" w:semiHidden="0" w:name="Medium Shading 1 Accent 1"/>
+    <w:lsdException w:unhideWhenUsed="0" w:uiPriority="64" w:semiHidden="0" w:name="Medium Shading 2 Accent 1"/>
+    <w:lsdException w:unhideWhenUsed="0" w:uiPriority="65" w:semiHidden="0" w:name="Medium List 1 Accent 1"/>
+    <w:lsdException w:qFormat="1" w:unhideWhenUsed="0" w:uiPriority="34" w:semiHidden="0" w:name="List Paragraph"/>
+    <w:lsdException w:qFormat="1" w:unhideWhenUsed="0" w:uiPriority="29" w:semiHidden="0" w:name="Quote"/>
+    <w:lsdException w:qFormat="1" w:unhideWhenUsed="0" w:uiPriority="30" w:semiHidden="0" w:name="Intense Quote"/>
+    <w:lsdException w:unhideWhenUsed="0" w:uiPriority="66" w:semiHidden="0" w:name="Medium List 2 Accent 1"/>
+    <w:lsdException w:unhideWhenUsed="0" w:uiPriority="67" w:semiHidden="0" w:name="Medium Grid 1 Accent 1"/>
+    <w:lsdException w:unhideWhenUsed="0" w:uiPriority="68" w:semiHidden="0" w:name="Medium Grid 2 Accent 1"/>
+    <w:lsdException w:unhideWhenUsed="0" w:uiPriority="69" w:semiHidden="0" w:name="Medium Grid 3 Accent 1"/>
+    <w:lsdException w:unhideWhenUsed="0" w:uiPriority="70" w:semiHidden="0" w:name="Dark List Accent 1"/>
+    <w:lsdException w:unhideWhenUsed="0" w:uiPriority="71" w:semiHidden="0" w:name="Colorful Shading Accent 1"/>
+    <w:lsdException w:unhideWhenUsed="0" w:uiPriority="72" w:semiHidden="0" w:name="Colorful List Accent 1"/>
+    <w:lsdException w:unhideWhenUsed="0" w:uiPriority="73" w:semiHidden="0" w:name="Colorful Grid Accent 1"/>
+    <w:lsdException w:unhideWhenUsed="0" w:uiPriority="60" w:semiHidden="0" w:name="Light Shading Accent 2"/>
+    <w:lsdException w:unhideWhenUsed="0" w:uiPriority="61" w:semiHidden="0" w:name="Light List Accent 2"/>
+    <w:lsdException w:unhideWhenUsed="0" w:uiPriority="62" w:semiHidden="0" w:name="Light Grid Accent 2"/>
+    <w:lsdException w:unhideWhenUsed="0" w:uiPriority="63" w:semiHidden="0" w:name="Medium Shading 1 Accent 2"/>
+    <w:lsdException w:unhideWhenUsed="0" w:uiPriority="64" w:semiHidden="0" w:name="Medium Shading 2 Accent 2"/>
+    <w:lsdException w:unhideWhenUsed="0" w:uiPriority="65" w:semiHidden="0" w:name="Medium List 1 Accent 2"/>
+    <w:lsdException w:unhideWhenUsed="0" w:uiPriority="66" w:semiHidden="0" w:name="Medium List 2 Accent 2"/>
+    <w:lsdException w:unhideWhenUsed="0" w:uiPriority="67" w:semiHidden="0" w:name="Medium Grid 1 Accent 2"/>
+    <w:lsdException w:unhideWhenUsed="0" w:uiPriority="68" w:semiHidden="0" w:name="Medium Grid 2 Accent 2"/>
+    <w:lsdException w:unhideWhenUsed="0" w:uiPriority="69" w:semiHidden="0" w:name="Medium Grid 3 Accent 2"/>
+    <w:lsdException w:unhideWhenUsed="0" w:uiPriority="70" w:semiHidden="0" w:name="Dark List Accent 2"/>
+    <w:lsdException w:unhideWhenUsed="0" w:uiPriority="71" w:semiHidden="0" w:name="Colorful Shading Accent 2"/>
+    <w:lsdException w:unhideWhenUsed="0" w:uiPriority="72" w:semiHidden="0" w:name="Colorful List Accent 2"/>
+    <w:lsdException w:unhideWhenUsed="0" w:uiPriority="73" w:semiHidden="0" w:name="Colorful Grid Accent 2"/>
+    <w:lsdException w:unhideWhenUsed="0" w:uiPriority="60" w:semiHidden="0" w:name="Light Shading Accent 3"/>
+    <w:lsdException w:unhideWhenUsed="0" w:uiPriority="61" w:semiHidden="0" w:name="Light List Accent 3"/>
+    <w:lsdException w:unhideWhenUsed="0" w:uiPriority="62" w:semiHidden="0" w:name="Light Grid Accent 3"/>
+    <w:lsdException w:unhideWhenUsed="0" w:uiPriority="63" w:semiHidden="0" w:name="Medium Shading 1 Accent 3"/>
+    <w:lsdException w:unhideWhenUsed="0" w:uiPriority="64" w:semiHidden="0" w:name="Medium Shading 2 Accent 3"/>
+    <w:lsdException w:unhideWhenUsed="0" w:uiPriority="65" w:semiHidden="0" w:name="Medium List 1 Accent 3"/>
+    <w:lsdException w:unhideWhenUsed="0" w:uiPriority="66" w:semiHidden="0" w:name="Medium List 2 Accent 3"/>
+    <w:lsdException w:unhideWhenUsed="0" w:uiPriority="67" w:semiHidden="0" w:name="Medium Grid 1 Accent 3"/>
+    <w:lsdException w:unhideWhenUsed="0" w:uiPriority="68" w:semiHidden="0" w:name="Medium Grid 2 Accent 3"/>
+    <w:lsdException w:unhideWhenUsed="0" w:uiPriority="69" w:semiHidden="0" w:name="Medium Grid 3 Accent 3"/>
+    <w:lsdException w:unhideWhenUsed="0" w:uiPriority="70" w:semiHidden="0" w:name="Dark List Accent 3"/>
+    <w:lsdException w:unhideWhenUsed="0" w:uiPriority="71" w:semiHidden="0" w:name="Colorful Shading Accent 3"/>
+    <w:lsdException w:unhideWhenUsed="0" w:uiPriority="72" w:semiHidden="0" w:name="Colorful List Accent 3"/>
+    <w:lsdException w:unhideWhenUsed="0" w:uiPriority="73" w:semiHidden="0" w:name="Colorful Grid Accent 3"/>
+    <w:lsdException w:unhideWhenUsed="0" w:uiPriority="60" w:semiHidden="0" w:name="Light Shading Accent 4"/>
+    <w:lsdException w:unhideWhenUsed="0" w:uiPriority="61" w:semiHidden="0" w:name="Light List Accent 4"/>
+    <w:lsdException w:unhideWhenUsed="0" w:uiPriority="62" w:semiHidden="0" w:name="Light Grid Accent 4"/>
+    <w:lsdException w:unhideWhenUsed="0" w:uiPriority="63" w:semiHidden="0" w:name="Medium Shading 1 Accent 4"/>
+    <w:lsdException w:unhideWhenUsed="0" w:uiPriority="64" w:semiHidden="0" w:name="Medium Shading 2 Accent 4"/>
+    <w:lsdException w:unhideWhenUsed="0" w:uiPriority="65" w:semiHidden="0" w:name="Medium List 1 Accent 4"/>
+    <w:lsdException w:unhideWhenUsed="0" w:uiPriority="66" w:semiHidden="0" w:name="Medium List 2 Accent 4"/>
+    <w:lsdException w:unhideWhenUsed="0" w:uiPriority="67" w:semiHidden="0" w:name="Medium Grid 1 Accent 4"/>
+    <w:lsdException w:unhideWhenUsed="0" w:uiPriority="68" w:semiHidden="0" w:name="Medium Grid 2 Accent 4"/>
+    <w:lsdException w:unhideWhenUsed="0" w:uiPriority="69" w:semiHidden="0" w:name="Medium Grid 3 Accent 4"/>
+    <w:lsdException w:unhideWhenUsed="0" w:uiPriority="70" w:semiHidden="0" w:name="Dark List Accent 4"/>
+    <w:lsdException w:unhideWhenUsed="0" w:uiPriority="71" w:semiHidden="0" w:name="Colorful Shading Accent 4"/>
+    <w:lsdException w:unhideWhenUsed="0" w:uiPriority="72" w:semiHidden="0" w:name="Colorful List Accent 4"/>
+    <w:lsdException w:unhideWhenUsed="0" w:uiPriority="73" w:semiHidden="0" w:name="Colorful Grid Accent 4"/>
+    <w:lsdException w:unhideWhenUsed="0" w:uiPriority="60" w:semiHidden="0" w:name="Light Shading Accent 5"/>
+    <w:lsdException w:unhideWhenUsed="0" w:uiPriority="61" w:semiHidden="0" w:name="Light List Accent 5"/>
+    <w:lsdException w:unhideWhenUsed="0" w:uiPriority="62" w:semiHidden="0" w:name="Light Grid Accent 5"/>
+    <w:lsdException w:unhideWhenUsed="0" w:uiPriority="63" w:semiHidden="0" w:name="Medium Shading 1 Accent 5"/>
+    <w:lsdException w:unhideWhenUsed="0" w:uiPriority="64" w:semiHidden="0" w:name="Medium Shading 2 Accent 5"/>
+    <w:lsdException w:unhideWhenUsed="0" w:uiPriority="65" w:semiHidden="0" w:name="Medium List 1 Accent 5"/>
+    <w:lsdException w:unhideWhenUsed="0" w:uiPriority="66" w:semiHidden="0" w:name="Medium List 2 Accent 5"/>
+    <w:lsdException w:unhideWhenUsed="0" w:uiPriority="67" w:semiHidden="0" w:name="Medium Grid 1 Accent 5"/>
+    <w:lsdException w:unhideWhenUsed="0" w:uiPriority="68" w:semiHidden="0" w:name="Medium Grid 2 Accent 5"/>
+    <w:lsdException w:unhideWhenUsed="0" w:uiPriority="69" w:semiHidden="0" w:name="Medium Grid 3 Accent 5"/>
+    <w:lsdException w:unhideWhenUsed="0" w:uiPriority="70" w:semiHidden="0" w:name="Dark List Accent 5"/>
+    <w:lsdException w:unhideWhenUsed="0" w:uiPriority="71" w:semiHidden="0" w:name="Colorful Shading Accent 5"/>
+    <w:lsdException w:unhideWhenUsed="0" w:uiPriority="72" w:semiHidden="0" w:name="Colorful List Accent 5"/>
+    <w:lsdException w:unhideWhenUsed="0" w:uiPriority="73" w:semiHidden="0" w:name="Colorful Grid Accent 5"/>
+    <w:lsdException w:unhideWhenUsed="0" w:uiPriority="60" w:semiHidden="0" w:name="Light Shading Accent 6"/>
+    <w:lsdException w:unhideWhenUsed="0" w:uiPriority="61" w:semiHidden="0" w:name="Light List Accent 6"/>
+    <w:lsdException w:unhideWhenUsed="0" w:uiPriority="62" w:semiHidden="0" w:name="Light Grid Accent 6"/>
+    <w:lsdException w:unhideWhenUsed="0" w:uiPriority="63" w:semiHidden="0" w:name="Medium Shading 1 Accent 6"/>
+    <w:lsdException w:unhideWhenUsed="0" w:uiPriority="64" w:semiHidden="0" w:name="Medium Shading 2 Accent 6"/>
+    <w:lsdException w:unhideWhenUsed="0" w:uiPriority="65" w:semiHidden="0" w:name="Medium List 1 Accent 6"/>
+    <w:lsdException w:unhideWhenUsed="0" w:uiPriority="66" w:semiHidden="0" w:name="Medium List 2 Accent 6"/>
+    <w:lsdException w:unhideWhenUsed="0" w:uiPriority="67" w:semiHidden="0" w:name="Medium Grid 1 Accent 6"/>
+    <w:lsdException w:unhideWhenUsed="0" w:uiPriority="68" w:semiHidden="0" w:name="Medium Grid 2 Accent 6"/>
+    <w:lsdException w:unhideWhenUsed="0" w:uiPriority="69" w:semiHidden="0" w:name="Medium Grid 3 Accent 6"/>
+    <w:lsdException w:unhideWhenUsed="0" w:uiPriority="70" w:semiHidden="0" w:name="Dark List Accent 6"/>
+    <w:lsdException w:unhideWhenUsed="0" w:uiPriority="71" w:semiHidden="0" w:name="Colorful Shading Accent 6"/>
+    <w:lsdException w:unhideWhenUsed="0" w:uiPriority="72" w:semiHidden="0" w:name="Colorful List Accent 6"/>
+    <w:lsdException w:unhideWhenUsed="0" w:uiPriority="73" w:semiHidden="0" w:name="Colorful Grid Accent 6"/>
   </w:latentStyles>
-  <w:style w:type="paragraph" w:default="1" w:styleId="Normal">
+  <w:style w:type="paragraph" w:default="1" w:styleId="1">
     <w:name w:val="Normal"/>
     <w:qFormat/>
-    <w:rsid w:val="002911CE"/>
+    <w:uiPriority w:val="0"/>
+    <w:pPr>
+      <w:spacing w:after="160" w:line="259" w:lineRule="auto"/>
+    </w:pPr>
+    <w:rPr>
+      <w:rFonts w:asciiTheme="minorHAnsi" w:hAnsiTheme="minorHAnsi" w:eastAsiaTheme="minorHAnsi" w:cstheme="minorBidi"/>
+      <w:kern w:val="2"/>
+      <w:sz w:val="22"/>
+      <w:szCs w:val="22"/>
+      <w:lang w:val="en-MY" w:eastAsia="en-US" w:bidi="ar-SA"/>
+      <w14:ligatures w14:val="standardContextual"/>
+    </w:rPr>
   </w:style>
-  <w:style w:type="paragraph" w:styleId="Heading1">
+  <w:style w:type="paragraph" w:styleId="2">
     <w:name w:val="heading 1"/>
-    <w:basedOn w:val="Normal"/>
-    <w:next w:val="Normal"/>
-    <w:link w:val="Heading1Char"/>
+    <w:basedOn w:val="1"/>
+    <w:next w:val="1"/>
+    <w:link w:val="18"/>
+    <w:qFormat/>
     <w:uiPriority w:val="9"/>
-    <w:qFormat/>
-    <w:rsid w:val="00A31DDD"/>
     <w:pPr>
       <w:keepNext/>
       <w:keepLines/>
@@ -1923,22 +2461,21 @@
       <w:outlineLvl w:val="0"/>
     </w:pPr>
     <w:rPr>
-      <w:rFonts w:asciiTheme="majorHAnsi" w:eastAsiaTheme="majorEastAsia" w:hAnsiTheme="majorHAnsi" w:cstheme="majorBidi"/>
-      <w:color w:val="6B911C" w:themeColor="accent1" w:themeShade="BF"/>
+      <w:rFonts w:asciiTheme="majorHAnsi" w:hAnsiTheme="majorHAnsi" w:eastAsiaTheme="majorEastAsia" w:cstheme="majorBidi"/>
+      <w:color w:val="6C921D" w:themeColor="accent1" w:themeShade="BF"/>
       <w:sz w:val="40"/>
       <w:szCs w:val="40"/>
     </w:rPr>
   </w:style>
-  <w:style w:type="paragraph" w:styleId="Heading2">
+  <w:style w:type="paragraph" w:styleId="3">
     <w:name w:val="heading 2"/>
-    <w:basedOn w:val="Normal"/>
-    <w:next w:val="Normal"/>
-    <w:link w:val="Heading2Char"/>
-    <w:uiPriority w:val="9"/>
+    <w:basedOn w:val="1"/>
+    <w:next w:val="1"/>
+    <w:link w:val="19"/>
     <w:semiHidden/>
     <w:unhideWhenUsed/>
     <w:qFormat/>
-    <w:rsid w:val="00A31DDD"/>
+    <w:uiPriority w:val="9"/>
     <w:pPr>
       <w:keepNext/>
       <w:keepLines/>
@@ -1946,22 +2483,21 @@
       <w:outlineLvl w:val="1"/>
     </w:pPr>
     <w:rPr>
-      <w:rFonts w:asciiTheme="majorHAnsi" w:eastAsiaTheme="majorEastAsia" w:hAnsiTheme="majorHAnsi" w:cstheme="majorBidi"/>
-      <w:color w:val="6B911C" w:themeColor="accent1" w:themeShade="BF"/>
+      <w:rFonts w:asciiTheme="majorHAnsi" w:hAnsiTheme="majorHAnsi" w:eastAsiaTheme="majorEastAsia" w:cstheme="majorBidi"/>
+      <w:color w:val="6C921D" w:themeColor="accent1" w:themeShade="BF"/>
       <w:sz w:val="32"/>
       <w:szCs w:val="32"/>
     </w:rPr>
   </w:style>
-  <w:style w:type="paragraph" w:styleId="Heading3">
+  <w:style w:type="paragraph" w:styleId="4">
     <w:name w:val="heading 3"/>
-    <w:basedOn w:val="Normal"/>
-    <w:next w:val="Normal"/>
-    <w:link w:val="Heading3Char"/>
-    <w:uiPriority w:val="9"/>
+    <w:basedOn w:val="1"/>
+    <w:next w:val="1"/>
+    <w:link w:val="20"/>
     <w:semiHidden/>
     <w:unhideWhenUsed/>
     <w:qFormat/>
-    <w:rsid w:val="00A31DDD"/>
+    <w:uiPriority w:val="9"/>
     <w:pPr>
       <w:keepNext/>
       <w:keepLines/>
@@ -1970,21 +2506,20 @@
     </w:pPr>
     <w:rPr>
       <w:rFonts w:eastAsiaTheme="majorEastAsia" w:cstheme="majorBidi"/>
-      <w:color w:val="6B911C" w:themeColor="accent1" w:themeShade="BF"/>
+      <w:color w:val="6C921D" w:themeColor="accent1" w:themeShade="BF"/>
       <w:sz w:val="28"/>
       <w:szCs w:val="28"/>
     </w:rPr>
   </w:style>
-  <w:style w:type="paragraph" w:styleId="Heading4">
+  <w:style w:type="paragraph" w:styleId="5">
     <w:name w:val="heading 4"/>
-    <w:basedOn w:val="Normal"/>
-    <w:next w:val="Normal"/>
-    <w:link w:val="Heading4Char"/>
-    <w:uiPriority w:val="9"/>
+    <w:basedOn w:val="1"/>
+    <w:next w:val="1"/>
+    <w:link w:val="21"/>
     <w:semiHidden/>
     <w:unhideWhenUsed/>
     <w:qFormat/>
-    <w:rsid w:val="00A31DDD"/>
+    <w:uiPriority w:val="9"/>
     <w:pPr>
       <w:keepNext/>
       <w:keepLines/>
@@ -1995,19 +2530,18 @@
       <w:rFonts w:eastAsiaTheme="majorEastAsia" w:cstheme="majorBidi"/>
       <w:i/>
       <w:iCs/>
-      <w:color w:val="6B911C" w:themeColor="accent1" w:themeShade="BF"/>
+      <w:color w:val="6C921D" w:themeColor="accent1" w:themeShade="BF"/>
     </w:rPr>
   </w:style>
-  <w:style w:type="paragraph" w:styleId="Heading5">
+  <w:style w:type="paragraph" w:styleId="6">
     <w:name w:val="heading 5"/>
-    <w:basedOn w:val="Normal"/>
-    <w:next w:val="Normal"/>
-    <w:link w:val="Heading5Char"/>
-    <w:uiPriority w:val="9"/>
+    <w:basedOn w:val="1"/>
+    <w:next w:val="1"/>
+    <w:link w:val="22"/>
     <w:semiHidden/>
     <w:unhideWhenUsed/>
     <w:qFormat/>
-    <w:rsid w:val="00A31DDD"/>
+    <w:uiPriority w:val="9"/>
     <w:pPr>
       <w:keepNext/>
       <w:keepLines/>
@@ -2016,19 +2550,18 @@
     </w:pPr>
     <w:rPr>
       <w:rFonts w:eastAsiaTheme="majorEastAsia" w:cstheme="majorBidi"/>
-      <w:color w:val="6B911C" w:themeColor="accent1" w:themeShade="BF"/>
+      <w:color w:val="6C921D" w:themeColor="accent1" w:themeShade="BF"/>
     </w:rPr>
   </w:style>
-  <w:style w:type="paragraph" w:styleId="Heading6">
+  <w:style w:type="paragraph" w:styleId="7">
     <w:name w:val="heading 6"/>
-    <w:basedOn w:val="Normal"/>
-    <w:next w:val="Normal"/>
-    <w:link w:val="Heading6Char"/>
-    <w:uiPriority w:val="9"/>
+    <w:basedOn w:val="1"/>
+    <w:next w:val="1"/>
+    <w:link w:val="23"/>
     <w:semiHidden/>
     <w:unhideWhenUsed/>
     <w:qFormat/>
-    <w:rsid w:val="00A31DDD"/>
+    <w:uiPriority w:val="9"/>
     <w:pPr>
       <w:keepNext/>
       <w:keepLines/>
@@ -2040,18 +2573,25 @@
       <w:i/>
       <w:iCs/>
       <w:color w:val="595959" w:themeColor="text1" w:themeTint="A6"/>
+      <w14:textFill>
+        <w14:solidFill>
+          <w14:schemeClr w14:val="tx1">
+            <w14:lumMod w14:val="65000"/>
+            <w14:lumOff w14:val="35000"/>
+          </w14:schemeClr>
+        </w14:solidFill>
+      </w14:textFill>
     </w:rPr>
   </w:style>
-  <w:style w:type="paragraph" w:styleId="Heading7">
+  <w:style w:type="paragraph" w:styleId="8">
     <w:name w:val="heading 7"/>
-    <w:basedOn w:val="Normal"/>
-    <w:next w:val="Normal"/>
-    <w:link w:val="Heading7Char"/>
-    <w:uiPriority w:val="9"/>
+    <w:basedOn w:val="1"/>
+    <w:next w:val="1"/>
+    <w:link w:val="24"/>
     <w:semiHidden/>
     <w:unhideWhenUsed/>
     <w:qFormat/>
-    <w:rsid w:val="00A31DDD"/>
+    <w:uiPriority w:val="9"/>
     <w:pPr>
       <w:keepNext/>
       <w:keepLines/>
@@ -2061,18 +2601,25 @@
     <w:rPr>
       <w:rFonts w:eastAsiaTheme="majorEastAsia" w:cstheme="majorBidi"/>
       <w:color w:val="595959" w:themeColor="text1" w:themeTint="A6"/>
+      <w14:textFill>
+        <w14:solidFill>
+          <w14:schemeClr w14:val="tx1">
+            <w14:lumMod w14:val="65000"/>
+            <w14:lumOff w14:val="35000"/>
+          </w14:schemeClr>
+        </w14:solidFill>
+      </w14:textFill>
     </w:rPr>
   </w:style>
-  <w:style w:type="paragraph" w:styleId="Heading8">
+  <w:style w:type="paragraph" w:styleId="9">
     <w:name w:val="heading 8"/>
-    <w:basedOn w:val="Normal"/>
-    <w:next w:val="Normal"/>
-    <w:link w:val="Heading8Char"/>
-    <w:uiPriority w:val="9"/>
+    <w:basedOn w:val="1"/>
+    <w:next w:val="1"/>
+    <w:link w:val="25"/>
     <w:semiHidden/>
     <w:unhideWhenUsed/>
     <w:qFormat/>
-    <w:rsid w:val="00A31DDD"/>
+    <w:uiPriority w:val="9"/>
     <w:pPr>
       <w:keepNext/>
       <w:keepLines/>
@@ -2083,19 +2630,26 @@
       <w:rFonts w:eastAsiaTheme="majorEastAsia" w:cstheme="majorBidi"/>
       <w:i/>
       <w:iCs/>
-      <w:color w:val="272727" w:themeColor="text1" w:themeTint="D8"/>
+      <w:color w:val="262626" w:themeColor="text1" w:themeTint="D9"/>
+      <w14:textFill>
+        <w14:solidFill>
+          <w14:schemeClr w14:val="tx1">
+            <w14:lumMod w14:val="85000"/>
+            <w14:lumOff w14:val="15000"/>
+          </w14:schemeClr>
+        </w14:solidFill>
+      </w14:textFill>
     </w:rPr>
   </w:style>
-  <w:style w:type="paragraph" w:styleId="Heading9">
+  <w:style w:type="paragraph" w:styleId="10">
     <w:name w:val="heading 9"/>
-    <w:basedOn w:val="Normal"/>
-    <w:next w:val="Normal"/>
-    <w:link w:val="Heading9Char"/>
-    <w:uiPriority w:val="9"/>
+    <w:basedOn w:val="1"/>
+    <w:next w:val="1"/>
+    <w:link w:val="26"/>
     <w:semiHidden/>
     <w:unhideWhenUsed/>
     <w:qFormat/>
-    <w:rsid w:val="00A31DDD"/>
+    <w:uiPriority w:val="9"/>
     <w:pPr>
       <w:keepNext/>
       <w:keepLines/>
@@ -2104,22 +2658,29 @@
     </w:pPr>
     <w:rPr>
       <w:rFonts w:eastAsiaTheme="majorEastAsia" w:cstheme="majorBidi"/>
-      <w:color w:val="272727" w:themeColor="text1" w:themeTint="D8"/>
+      <w:color w:val="262626" w:themeColor="text1" w:themeTint="D9"/>
+      <w14:textFill>
+        <w14:solidFill>
+          <w14:schemeClr w14:val="tx1">
+            <w14:lumMod w14:val="85000"/>
+            <w14:lumOff w14:val="15000"/>
+          </w14:schemeClr>
+        </w14:solidFill>
+      </w14:textFill>
     </w:rPr>
   </w:style>
-  <w:style w:type="character" w:default="1" w:styleId="DefaultParagraphFont">
+  <w:style w:type="character" w:default="1" w:styleId="11">
     <w:name w:val="Default Paragraph Font"/>
-    <w:uiPriority w:val="1"/>
     <w:semiHidden/>
     <w:unhideWhenUsed/>
+    <w:uiPriority w:val="1"/>
   </w:style>
-  <w:style w:type="table" w:default="1" w:styleId="TableNormal">
+  <w:style w:type="table" w:default="1" w:styleId="12">
     <w:name w:val="Normal Table"/>
-    <w:uiPriority w:val="99"/>
     <w:semiHidden/>
     <w:unhideWhenUsed/>
+    <w:uiPriority w:val="99"/>
     <w:tblPr>
-      <w:tblInd w:w="0" w:type="dxa"/>
       <w:tblCellMar>
         <w:top w:w="0" w:type="dxa"/>
         <w:left w:w="108" w:type="dxa"/>
@@ -2128,219 +2689,288 @@
       </w:tblCellMar>
     </w:tblPr>
   </w:style>
-  <w:style w:type="numbering" w:default="1" w:styleId="NoList">
-    <w:name w:val="No List"/>
+  <w:style w:type="paragraph" w:styleId="13">
+    <w:name w:val="Normal (Web)"/>
+    <w:basedOn w:val="1"/>
+    <w:unhideWhenUsed/>
     <w:uiPriority w:val="99"/>
-    <w:semiHidden/>
-    <w:unhideWhenUsed/>
-  </w:style>
-  <w:style w:type="character" w:customStyle="1" w:styleId="Heading1Char">
-    <w:name w:val="Heading 1 Char"/>
-    <w:basedOn w:val="DefaultParagraphFont"/>
-    <w:link w:val="Heading1"/>
-    <w:uiPriority w:val="9"/>
-    <w:rsid w:val="00A31DDD"/>
+    <w:pPr>
+      <w:spacing w:before="100" w:beforeAutospacing="1" w:after="100" w:afterAutospacing="1" w:line="240" w:lineRule="auto"/>
+    </w:pPr>
     <w:rPr>
-      <w:rFonts w:asciiTheme="majorHAnsi" w:eastAsiaTheme="majorEastAsia" w:hAnsiTheme="majorHAnsi" w:cstheme="majorBidi"/>
-      <w:color w:val="6B911C" w:themeColor="accent1" w:themeShade="BF"/>
-      <w:sz w:val="40"/>
-      <w:szCs w:val="40"/>
+      <w:rFonts w:ascii="Times New Roman" w:hAnsi="Times New Roman" w:eastAsia="Times New Roman" w:cs="Times New Roman"/>
+      <w:kern w:val="0"/>
+      <w:sz w:val="24"/>
+      <w:szCs w:val="24"/>
+      <w:lang w:eastAsia="en-MY"/>
+      <w14:ligatures w14:val="none"/>
     </w:rPr>
   </w:style>
-  <w:style w:type="character" w:customStyle="1" w:styleId="Heading2Char">
-    <w:name w:val="Heading 2 Char"/>
-    <w:basedOn w:val="DefaultParagraphFont"/>
-    <w:link w:val="Heading2"/>
-    <w:uiPriority w:val="9"/>
-    <w:semiHidden/>
-    <w:rsid w:val="00A31DDD"/>
+  <w:style w:type="character" w:styleId="14">
+    <w:name w:val="Strong"/>
+    <w:basedOn w:val="11"/>
+    <w:qFormat/>
+    <w:uiPriority w:val="22"/>
     <w:rPr>
-      <w:rFonts w:asciiTheme="majorHAnsi" w:eastAsiaTheme="majorEastAsia" w:hAnsiTheme="majorHAnsi" w:cstheme="majorBidi"/>
-      <w:color w:val="6B911C" w:themeColor="accent1" w:themeShade="BF"/>
-      <w:sz w:val="32"/>
-      <w:szCs w:val="32"/>
+      <w:b/>
+      <w:bCs/>
     </w:rPr>
   </w:style>
-  <w:style w:type="character" w:customStyle="1" w:styleId="Heading3Char">
-    <w:name w:val="Heading 3 Char"/>
-    <w:basedOn w:val="DefaultParagraphFont"/>
-    <w:link w:val="Heading3"/>
-    <w:uiPriority w:val="9"/>
-    <w:semiHidden/>
-    <w:rsid w:val="00A31DDD"/>
-    <w:rPr>
-      <w:rFonts w:eastAsiaTheme="majorEastAsia" w:cstheme="majorBidi"/>
-      <w:color w:val="6B911C" w:themeColor="accent1" w:themeShade="BF"/>
-      <w:sz w:val="28"/>
-      <w:szCs w:val="28"/>
-    </w:rPr>
-  </w:style>
-  <w:style w:type="character" w:customStyle="1" w:styleId="Heading4Char">
-    <w:name w:val="Heading 4 Char"/>
-    <w:basedOn w:val="DefaultParagraphFont"/>
-    <w:link w:val="Heading4"/>
-    <w:uiPriority w:val="9"/>
-    <w:semiHidden/>
-    <w:rsid w:val="00A31DDD"/>
-    <w:rPr>
-      <w:rFonts w:eastAsiaTheme="majorEastAsia" w:cstheme="majorBidi"/>
-      <w:i/>
-      <w:iCs/>
-      <w:color w:val="6B911C" w:themeColor="accent1" w:themeShade="BF"/>
-    </w:rPr>
-  </w:style>
-  <w:style w:type="character" w:customStyle="1" w:styleId="Heading5Char">
-    <w:name w:val="Heading 5 Char"/>
-    <w:basedOn w:val="DefaultParagraphFont"/>
-    <w:link w:val="Heading5"/>
-    <w:uiPriority w:val="9"/>
-    <w:semiHidden/>
-    <w:rsid w:val="00A31DDD"/>
-    <w:rPr>
-      <w:rFonts w:eastAsiaTheme="majorEastAsia" w:cstheme="majorBidi"/>
-      <w:color w:val="6B911C" w:themeColor="accent1" w:themeShade="BF"/>
-    </w:rPr>
-  </w:style>
-  <w:style w:type="character" w:customStyle="1" w:styleId="Heading6Char">
-    <w:name w:val="Heading 6 Char"/>
-    <w:basedOn w:val="DefaultParagraphFont"/>
-    <w:link w:val="Heading6"/>
-    <w:uiPriority w:val="9"/>
-    <w:semiHidden/>
-    <w:rsid w:val="00A31DDD"/>
-    <w:rPr>
-      <w:rFonts w:eastAsiaTheme="majorEastAsia" w:cstheme="majorBidi"/>
-      <w:i/>
-      <w:iCs/>
-      <w:color w:val="595959" w:themeColor="text1" w:themeTint="A6"/>
-    </w:rPr>
-  </w:style>
-  <w:style w:type="character" w:customStyle="1" w:styleId="Heading7Char">
-    <w:name w:val="Heading 7 Char"/>
-    <w:basedOn w:val="DefaultParagraphFont"/>
-    <w:link w:val="Heading7"/>
-    <w:uiPriority w:val="9"/>
-    <w:semiHidden/>
-    <w:rsid w:val="00A31DDD"/>
+  <w:style w:type="paragraph" w:styleId="15">
+    <w:name w:val="Subtitle"/>
+    <w:basedOn w:val="1"/>
+    <w:next w:val="1"/>
+    <w:link w:val="28"/>
+    <w:qFormat/>
+    <w:uiPriority w:val="11"/>
     <w:rPr>
       <w:rFonts w:eastAsiaTheme="majorEastAsia" w:cstheme="majorBidi"/>
       <w:color w:val="595959" w:themeColor="text1" w:themeTint="A6"/>
+      <w:spacing w:val="15"/>
+      <w:sz w:val="28"/>
+      <w:szCs w:val="28"/>
+      <w14:textFill>
+        <w14:solidFill>
+          <w14:schemeClr w14:val="tx1">
+            <w14:lumMod w14:val="65000"/>
+            <w14:lumOff w14:val="35000"/>
+          </w14:schemeClr>
+        </w14:solidFill>
+      </w14:textFill>
     </w:rPr>
   </w:style>
-  <w:style w:type="character" w:customStyle="1" w:styleId="Heading8Char">
-    <w:name w:val="Heading 8 Char"/>
-    <w:basedOn w:val="DefaultParagraphFont"/>
-    <w:link w:val="Heading8"/>
-    <w:uiPriority w:val="9"/>
-    <w:semiHidden/>
-    <w:rsid w:val="00A31DDD"/>
-    <w:rPr>
-      <w:rFonts w:eastAsiaTheme="majorEastAsia" w:cstheme="majorBidi"/>
-      <w:i/>
-      <w:iCs/>
-      <w:color w:val="272727" w:themeColor="text1" w:themeTint="D8"/>
-    </w:rPr>
+  <w:style w:type="table" w:styleId="16">
+    <w:name w:val="Table Grid"/>
+    <w:basedOn w:val="12"/>
+    <w:uiPriority w:val="39"/>
+    <w:pPr>
+      <w:spacing w:after="0" w:line="240" w:lineRule="auto"/>
+    </w:pPr>
+    <w:tblPr>
+      <w:tblBorders>
+        <w:top w:val="single" w:color="auto" w:sz="4" w:space="0"/>
+        <w:left w:val="single" w:color="auto" w:sz="4" w:space="0"/>
+        <w:bottom w:val="single" w:color="auto" w:sz="4" w:space="0"/>
+        <w:right w:val="single" w:color="auto" w:sz="4" w:space="0"/>
+        <w:insideH w:val="single" w:color="auto" w:sz="4" w:space="0"/>
+        <w:insideV w:val="single" w:color="auto" w:sz="4" w:space="0"/>
+      </w:tblBorders>
+    </w:tblPr>
   </w:style>
-  <w:style w:type="character" w:customStyle="1" w:styleId="Heading9Char">
-    <w:name w:val="Heading 9 Char"/>
-    <w:basedOn w:val="DefaultParagraphFont"/>
-    <w:link w:val="Heading9"/>
-    <w:uiPriority w:val="9"/>
-    <w:semiHidden/>
-    <w:rsid w:val="00A31DDD"/>
-    <w:rPr>
-      <w:rFonts w:eastAsiaTheme="majorEastAsia" w:cstheme="majorBidi"/>
-      <w:color w:val="272727" w:themeColor="text1" w:themeTint="D8"/>
-    </w:rPr>
-  </w:style>
-  <w:style w:type="paragraph" w:styleId="Title">
+  <w:style w:type="paragraph" w:styleId="17">
     <w:name w:val="Title"/>
-    <w:basedOn w:val="Normal"/>
-    <w:next w:val="Normal"/>
-    <w:link w:val="TitleChar"/>
+    <w:basedOn w:val="1"/>
+    <w:next w:val="1"/>
+    <w:link w:val="27"/>
+    <w:qFormat/>
     <w:uiPriority w:val="10"/>
-    <w:qFormat/>
-    <w:rsid w:val="00A31DDD"/>
     <w:pPr>
       <w:spacing w:after="80" w:line="240" w:lineRule="auto"/>
       <w:contextualSpacing/>
     </w:pPr>
     <w:rPr>
-      <w:rFonts w:asciiTheme="majorHAnsi" w:eastAsiaTheme="majorEastAsia" w:hAnsiTheme="majorHAnsi" w:cstheme="majorBidi"/>
+      <w:rFonts w:asciiTheme="majorHAnsi" w:hAnsiTheme="majorHAnsi" w:eastAsiaTheme="majorEastAsia" w:cstheme="majorBidi"/>
       <w:spacing w:val="-10"/>
       <w:kern w:val="28"/>
       <w:sz w:val="56"/>
       <w:szCs w:val="56"/>
     </w:rPr>
   </w:style>
-  <w:style w:type="character" w:customStyle="1" w:styleId="TitleChar">
+  <w:style w:type="character" w:customStyle="1" w:styleId="18">
+    <w:name w:val="Heading 1 Char"/>
+    <w:basedOn w:val="11"/>
+    <w:link w:val="2"/>
+    <w:uiPriority w:val="9"/>
+    <w:rPr>
+      <w:rFonts w:asciiTheme="majorHAnsi" w:hAnsiTheme="majorHAnsi" w:eastAsiaTheme="majorEastAsia" w:cstheme="majorBidi"/>
+      <w:color w:val="6C921D" w:themeColor="accent1" w:themeShade="BF"/>
+      <w:sz w:val="40"/>
+      <w:szCs w:val="40"/>
+    </w:rPr>
+  </w:style>
+  <w:style w:type="character" w:customStyle="1" w:styleId="19">
+    <w:name w:val="Heading 2 Char"/>
+    <w:basedOn w:val="11"/>
+    <w:link w:val="3"/>
+    <w:semiHidden/>
+    <w:uiPriority w:val="9"/>
+    <w:rPr>
+      <w:rFonts w:asciiTheme="majorHAnsi" w:hAnsiTheme="majorHAnsi" w:eastAsiaTheme="majorEastAsia" w:cstheme="majorBidi"/>
+      <w:color w:val="6C921D" w:themeColor="accent1" w:themeShade="BF"/>
+      <w:sz w:val="32"/>
+      <w:szCs w:val="32"/>
+    </w:rPr>
+  </w:style>
+  <w:style w:type="character" w:customStyle="1" w:styleId="20">
+    <w:name w:val="Heading 3 Char"/>
+    <w:basedOn w:val="11"/>
+    <w:link w:val="4"/>
+    <w:semiHidden/>
+    <w:qFormat/>
+    <w:uiPriority w:val="9"/>
+    <w:rPr>
+      <w:rFonts w:eastAsiaTheme="majorEastAsia" w:cstheme="majorBidi"/>
+      <w:color w:val="6C921D" w:themeColor="accent1" w:themeShade="BF"/>
+      <w:sz w:val="28"/>
+      <w:szCs w:val="28"/>
+    </w:rPr>
+  </w:style>
+  <w:style w:type="character" w:customStyle="1" w:styleId="21">
+    <w:name w:val="Heading 4 Char"/>
+    <w:basedOn w:val="11"/>
+    <w:link w:val="5"/>
+    <w:semiHidden/>
+    <w:uiPriority w:val="9"/>
+    <w:rPr>
+      <w:rFonts w:eastAsiaTheme="majorEastAsia" w:cstheme="majorBidi"/>
+      <w:i/>
+      <w:iCs/>
+      <w:color w:val="6C921D" w:themeColor="accent1" w:themeShade="BF"/>
+    </w:rPr>
+  </w:style>
+  <w:style w:type="character" w:customStyle="1" w:styleId="22">
+    <w:name w:val="Heading 5 Char"/>
+    <w:basedOn w:val="11"/>
+    <w:link w:val="6"/>
+    <w:semiHidden/>
+    <w:qFormat/>
+    <w:uiPriority w:val="9"/>
+    <w:rPr>
+      <w:rFonts w:eastAsiaTheme="majorEastAsia" w:cstheme="majorBidi"/>
+      <w:color w:val="6C921D" w:themeColor="accent1" w:themeShade="BF"/>
+    </w:rPr>
+  </w:style>
+  <w:style w:type="character" w:customStyle="1" w:styleId="23">
+    <w:name w:val="Heading 6 Char"/>
+    <w:basedOn w:val="11"/>
+    <w:link w:val="7"/>
+    <w:semiHidden/>
+    <w:uiPriority w:val="9"/>
+    <w:rPr>
+      <w:rFonts w:eastAsiaTheme="majorEastAsia" w:cstheme="majorBidi"/>
+      <w:i/>
+      <w:iCs/>
+      <w:color w:val="595959" w:themeColor="text1" w:themeTint="A6"/>
+      <w14:textFill>
+        <w14:solidFill>
+          <w14:schemeClr w14:val="tx1">
+            <w14:lumMod w14:val="65000"/>
+            <w14:lumOff w14:val="35000"/>
+          </w14:schemeClr>
+        </w14:solidFill>
+      </w14:textFill>
+    </w:rPr>
+  </w:style>
+  <w:style w:type="character" w:customStyle="1" w:styleId="24">
+    <w:name w:val="Heading 7 Char"/>
+    <w:basedOn w:val="11"/>
+    <w:link w:val="8"/>
+    <w:semiHidden/>
+    <w:uiPriority w:val="9"/>
+    <w:rPr>
+      <w:rFonts w:eastAsiaTheme="majorEastAsia" w:cstheme="majorBidi"/>
+      <w:color w:val="595959" w:themeColor="text1" w:themeTint="A6"/>
+      <w14:textFill>
+        <w14:solidFill>
+          <w14:schemeClr w14:val="tx1">
+            <w14:lumMod w14:val="65000"/>
+            <w14:lumOff w14:val="35000"/>
+          </w14:schemeClr>
+        </w14:solidFill>
+      </w14:textFill>
+    </w:rPr>
+  </w:style>
+  <w:style w:type="character" w:customStyle="1" w:styleId="25">
+    <w:name w:val="Heading 8 Char"/>
+    <w:basedOn w:val="11"/>
+    <w:link w:val="9"/>
+    <w:semiHidden/>
+    <w:uiPriority w:val="9"/>
+    <w:rPr>
+      <w:rFonts w:eastAsiaTheme="majorEastAsia" w:cstheme="majorBidi"/>
+      <w:i/>
+      <w:iCs/>
+      <w:color w:val="262626" w:themeColor="text1" w:themeTint="D9"/>
+      <w14:textFill>
+        <w14:solidFill>
+          <w14:schemeClr w14:val="tx1">
+            <w14:lumMod w14:val="85000"/>
+            <w14:lumOff w14:val="15000"/>
+          </w14:schemeClr>
+        </w14:solidFill>
+      </w14:textFill>
+    </w:rPr>
+  </w:style>
+  <w:style w:type="character" w:customStyle="1" w:styleId="26">
+    <w:name w:val="Heading 9 Char"/>
+    <w:basedOn w:val="11"/>
+    <w:link w:val="10"/>
+    <w:semiHidden/>
+    <w:uiPriority w:val="9"/>
+    <w:rPr>
+      <w:rFonts w:eastAsiaTheme="majorEastAsia" w:cstheme="majorBidi"/>
+      <w:color w:val="262626" w:themeColor="text1" w:themeTint="D9"/>
+      <w14:textFill>
+        <w14:solidFill>
+          <w14:schemeClr w14:val="tx1">
+            <w14:lumMod w14:val="85000"/>
+            <w14:lumOff w14:val="15000"/>
+          </w14:schemeClr>
+        </w14:solidFill>
+      </w14:textFill>
+    </w:rPr>
+  </w:style>
+  <w:style w:type="character" w:customStyle="1" w:styleId="27">
     <w:name w:val="Title Char"/>
-    <w:basedOn w:val="DefaultParagraphFont"/>
-    <w:link w:val="Title"/>
+    <w:basedOn w:val="11"/>
+    <w:link w:val="17"/>
     <w:uiPriority w:val="10"/>
-    <w:rsid w:val="00A31DDD"/>
     <w:rPr>
-      <w:rFonts w:asciiTheme="majorHAnsi" w:eastAsiaTheme="majorEastAsia" w:hAnsiTheme="majorHAnsi" w:cstheme="majorBidi"/>
+      <w:rFonts w:asciiTheme="majorHAnsi" w:hAnsiTheme="majorHAnsi" w:eastAsiaTheme="majorEastAsia" w:cstheme="majorBidi"/>
       <w:spacing w:val="-10"/>
       <w:kern w:val="28"/>
       <w:sz w:val="56"/>
       <w:szCs w:val="56"/>
     </w:rPr>
   </w:style>
-  <w:style w:type="paragraph" w:styleId="Subtitle">
-    <w:name w:val="Subtitle"/>
-    <w:basedOn w:val="Normal"/>
-    <w:next w:val="Normal"/>
-    <w:link w:val="SubtitleChar"/>
+  <w:style w:type="character" w:customStyle="1" w:styleId="28">
+    <w:name w:val="Subtitle Char"/>
+    <w:basedOn w:val="11"/>
+    <w:link w:val="15"/>
     <w:uiPriority w:val="11"/>
-    <w:qFormat/>
-    <w:rsid w:val="00A31DDD"/>
-    <w:pPr>
-      <w:numPr>
-        <w:ilvl w:val="1"/>
-      </w:numPr>
-    </w:pPr>
     <w:rPr>
       <w:rFonts w:eastAsiaTheme="majorEastAsia" w:cstheme="majorBidi"/>
       <w:color w:val="595959" w:themeColor="text1" w:themeTint="A6"/>
       <w:spacing w:val="15"/>
       <w:sz w:val="28"/>
       <w:szCs w:val="28"/>
+      <w14:textFill>
+        <w14:solidFill>
+          <w14:schemeClr w14:val="tx1">
+            <w14:lumMod w14:val="65000"/>
+            <w14:lumOff w14:val="35000"/>
+          </w14:schemeClr>
+        </w14:solidFill>
+      </w14:textFill>
     </w:rPr>
   </w:style>
-  <w:style w:type="character" w:customStyle="1" w:styleId="SubtitleChar">
-    <w:name w:val="Subtitle Char"/>
-    <w:basedOn w:val="DefaultParagraphFont"/>
-    <w:link w:val="Subtitle"/>
-    <w:uiPriority w:val="11"/>
-    <w:rsid w:val="00A31DDD"/>
-    <w:rPr>
-      <w:rFonts w:eastAsiaTheme="majorEastAsia" w:cstheme="majorBidi"/>
-      <w:color w:val="595959" w:themeColor="text1" w:themeTint="A6"/>
-      <w:spacing w:val="15"/>
-      <w:sz w:val="28"/>
-      <w:szCs w:val="28"/>
-    </w:rPr>
-  </w:style>
-  <w:style w:type="paragraph" w:styleId="ListParagraph">
+  <w:style w:type="paragraph" w:styleId="29">
     <w:name w:val="List Paragraph"/>
-    <w:basedOn w:val="Normal"/>
+    <w:basedOn w:val="1"/>
+    <w:qFormat/>
     <w:uiPriority w:val="34"/>
-    <w:qFormat/>
-    <w:rsid w:val="00A31DDD"/>
     <w:pPr>
       <w:ind w:left="720"/>
       <w:contextualSpacing/>
     </w:pPr>
   </w:style>
-  <w:style w:type="paragraph" w:styleId="Quote">
+  <w:style w:type="paragraph" w:styleId="30">
     <w:name w:val="Quote"/>
-    <w:basedOn w:val="Normal"/>
-    <w:next w:val="Normal"/>
-    <w:link w:val="QuoteChar"/>
+    <w:basedOn w:val="1"/>
+    <w:next w:val="1"/>
+    <w:link w:val="31"/>
+    <w:qFormat/>
     <w:uiPriority w:val="29"/>
-    <w:qFormat/>
-    <w:rsid w:val="00A31DDD"/>
     <w:pPr>
       <w:spacing w:before="160"/>
       <w:jc w:val="center"/>
@@ -2349,32 +2979,46 @@
       <w:i/>
       <w:iCs/>
       <w:color w:val="404040" w:themeColor="text1" w:themeTint="BF"/>
+      <w14:textFill>
+        <w14:solidFill>
+          <w14:schemeClr w14:val="tx1">
+            <w14:lumMod w14:val="75000"/>
+            <w14:lumOff w14:val="25000"/>
+          </w14:schemeClr>
+        </w14:solidFill>
+      </w14:textFill>
     </w:rPr>
   </w:style>
-  <w:style w:type="character" w:customStyle="1" w:styleId="QuoteChar">
+  <w:style w:type="character" w:customStyle="1" w:styleId="31">
     <w:name w:val="Quote Char"/>
-    <w:basedOn w:val="DefaultParagraphFont"/>
-    <w:link w:val="Quote"/>
+    <w:basedOn w:val="11"/>
+    <w:link w:val="30"/>
     <w:uiPriority w:val="29"/>
-    <w:rsid w:val="00A31DDD"/>
     <w:rPr>
       <w:i/>
       <w:iCs/>
       <w:color w:val="404040" w:themeColor="text1" w:themeTint="BF"/>
+      <w14:textFill>
+        <w14:solidFill>
+          <w14:schemeClr w14:val="tx1">
+            <w14:lumMod w14:val="75000"/>
+            <w14:lumOff w14:val="25000"/>
+          </w14:schemeClr>
+        </w14:solidFill>
+      </w14:textFill>
     </w:rPr>
   </w:style>
-  <w:style w:type="paragraph" w:styleId="IntenseQuote">
+  <w:style w:type="paragraph" w:styleId="32">
     <w:name w:val="Intense Quote"/>
-    <w:basedOn w:val="Normal"/>
-    <w:next w:val="Normal"/>
-    <w:link w:val="IntenseQuoteChar"/>
+    <w:basedOn w:val="1"/>
+    <w:next w:val="1"/>
+    <w:link w:val="33"/>
+    <w:qFormat/>
     <w:uiPriority w:val="30"/>
-    <w:qFormat/>
-    <w:rsid w:val="00A31DDD"/>
     <w:pPr>
       <w:pBdr>
-        <w:top w:val="single" w:sz="4" w:space="10" w:color="6B911C" w:themeColor="accent1" w:themeShade="BF"/>
-        <w:bottom w:val="single" w:sz="4" w:space="10" w:color="6B911C" w:themeColor="accent1" w:themeShade="BF"/>
+        <w:top w:val="single" w:color="6B911C" w:themeColor="accent1" w:themeShade="BF" w:sz="4" w:space="10"/>
+        <w:bottom w:val="single" w:color="6B911C" w:themeColor="accent1" w:themeShade="BF" w:sz="4" w:space="10"/>
       </w:pBdr>
       <w:spacing w:before="360" w:after="360"/>
       <w:ind w:left="864" w:right="864"/>
@@ -2383,93 +3027,42 @@
     <w:rPr>
       <w:i/>
       <w:iCs/>
-      <w:color w:val="6B911C" w:themeColor="accent1" w:themeShade="BF"/>
+      <w:color w:val="6C921D" w:themeColor="accent1" w:themeShade="BF"/>
     </w:rPr>
   </w:style>
-  <w:style w:type="character" w:customStyle="1" w:styleId="IntenseQuoteChar">
+  <w:style w:type="character" w:customStyle="1" w:styleId="33">
     <w:name w:val="Intense Quote Char"/>
-    <w:basedOn w:val="DefaultParagraphFont"/>
-    <w:link w:val="IntenseQuote"/>
+    <w:basedOn w:val="11"/>
+    <w:link w:val="32"/>
     <w:uiPriority w:val="30"/>
-    <w:rsid w:val="00A31DDD"/>
     <w:rPr>
       <w:i/>
       <w:iCs/>
-      <w:color w:val="6B911C" w:themeColor="accent1" w:themeShade="BF"/>
+      <w:color w:val="6C921D" w:themeColor="accent1" w:themeShade="BF"/>
     </w:rPr>
   </w:style>
-  <w:style w:type="character" w:styleId="IntenseEmphasis">
+  <w:style w:type="character" w:customStyle="1" w:styleId="34">
     <w:name w:val="Intense Emphasis"/>
-    <w:basedOn w:val="DefaultParagraphFont"/>
+    <w:basedOn w:val="11"/>
+    <w:qFormat/>
     <w:uiPriority w:val="21"/>
-    <w:qFormat/>
-    <w:rsid w:val="00A31DDD"/>
     <w:rPr>
       <w:i/>
       <w:iCs/>
-      <w:color w:val="6B911C" w:themeColor="accent1" w:themeShade="BF"/>
+      <w:color w:val="6C921D" w:themeColor="accent1" w:themeShade="BF"/>
     </w:rPr>
   </w:style>
-  <w:style w:type="character" w:styleId="IntenseReference">
+  <w:style w:type="character" w:customStyle="1" w:styleId="35">
     <w:name w:val="Intense Reference"/>
-    <w:basedOn w:val="DefaultParagraphFont"/>
+    <w:basedOn w:val="11"/>
+    <w:qFormat/>
     <w:uiPriority w:val="32"/>
-    <w:qFormat/>
-    <w:rsid w:val="00A31DDD"/>
     <w:rPr>
       <w:b/>
       <w:bCs/>
       <w:smallCaps/>
-      <w:color w:val="6B911C" w:themeColor="accent1" w:themeShade="BF"/>
+      <w:color w:val="6C921D" w:themeColor="accent1" w:themeShade="BF"/>
       <w:spacing w:val="5"/>
-    </w:rPr>
-  </w:style>
-  <w:style w:type="table" w:styleId="TableGrid">
-    <w:name w:val="Table Grid"/>
-    <w:basedOn w:val="TableNormal"/>
-    <w:uiPriority w:val="39"/>
-    <w:rsid w:val="002911CE"/>
-    <w:pPr>
-      <w:spacing w:after="0" w:line="240" w:lineRule="auto"/>
-    </w:pPr>
-    <w:tblPr>
-      <w:tblBorders>
-        <w:top w:val="single" w:sz="4" w:space="0" w:color="auto"/>
-        <w:left w:val="single" w:sz="4" w:space="0" w:color="auto"/>
-        <w:bottom w:val="single" w:sz="4" w:space="0" w:color="auto"/>
-        <w:right w:val="single" w:sz="4" w:space="0" w:color="auto"/>
-        <w:insideH w:val="single" w:sz="4" w:space="0" w:color="auto"/>
-        <w:insideV w:val="single" w:sz="4" w:space="0" w:color="auto"/>
-      </w:tblBorders>
-    </w:tblPr>
-  </w:style>
-  <w:style w:type="paragraph" w:styleId="NormalWeb">
-    <w:name w:val="Normal (Web)"/>
-    <w:basedOn w:val="Normal"/>
-    <w:uiPriority w:val="99"/>
-    <w:unhideWhenUsed/>
-    <w:rsid w:val="002911CE"/>
-    <w:pPr>
-      <w:spacing w:before="100" w:beforeAutospacing="1" w:after="100" w:afterAutospacing="1" w:line="240" w:lineRule="auto"/>
-    </w:pPr>
-    <w:rPr>
-      <w:rFonts w:ascii="Times New Roman" w:eastAsia="Times New Roman" w:hAnsi="Times New Roman" w:cs="Times New Roman"/>
-      <w:kern w:val="0"/>
-      <w:sz w:val="24"/>
-      <w:szCs w:val="24"/>
-      <w:lang w:eastAsia="en-MY"/>
-      <w14:ligatures w14:val="none"/>
-    </w:rPr>
-  </w:style>
-  <w:style w:type="character" w:styleId="Strong">
-    <w:name w:val="Strong"/>
-    <w:basedOn w:val="DefaultParagraphFont"/>
-    <w:uiPriority w:val="22"/>
-    <w:qFormat/>
-    <w:rsid w:val="002911CE"/>
-    <w:rPr>
-      <w:b/>
-      <w:bCs/>
     </w:rPr>
   </w:style>
 </w:styles>
@@ -2518,7 +3111,7 @@
     </a:clrScheme>
     <a:fontScheme name="Facet">
       <a:majorFont>
-        <a:latin typeface="Trebuchet MS" panose="020B0603020202020204"/>
+        <a:latin typeface="Trebuchet MS"/>
         <a:ea typeface=""/>
         <a:cs typeface=""/>
         <a:font script="Jpan" typeface="メイリオ"/>
@@ -2553,7 +3146,7 @@
         <a:font script="Geor" typeface="Sylfaen"/>
       </a:majorFont>
       <a:minorFont>
-        <a:latin typeface="Trebuchet MS" panose="020B0603020202020204"/>
+        <a:latin typeface="Trebuchet MS"/>
         <a:ea typeface=""/>
         <a:cs typeface=""/>
         <a:font script="Jpan" typeface="メイリオ"/>
@@ -2723,16 +3316,27 @@
     </a:fmtScheme>
   </a:themeElements>
   <a:objectDefaults/>
-  <a:extraClrSchemeLst/>
-  <a:extLst>
-    <a:ext uri="{05A4C25C-085E-4340-85A3-A5531E510DB2}">
-      <thm15:themeFamily xmlns:thm15="http://schemas.microsoft.com/office/thememl/2012/main" name="Facet" id="{C0C680CD-088A-49FC-A102-D699147F32B2}" vid="{CFBC31BA-B70F-4F30-BCAA-4F3011E16C4D}"/>
-    </a:ext>
-  </a:extLst>
 </a:theme>
 </file>
 
 <file path=customXml/item1.xml><?xml version="1.0" encoding="utf-8"?>
+<p:properties xmlns:p="http://schemas.microsoft.com/office/2006/metadata/properties" xmlns:xsi="http://www.w3.org/2001/XMLSchema-instance" xmlns:pc="http://schemas.microsoft.com/office/infopath/2007/PartnerControls">
+  <documentManagement>
+    <_activity xmlns="059d7f94-7d50-4730-b64c-7670957c63f9" xsi:nil="true"/>
+  </documentManagement>
+</p:properties>
+</file>
+
+<file path=customXml/item2.xml><?xml version="1.0" encoding="utf-8"?>
+<?mso-contentType ?>
+<FormTemplates xmlns="http://schemas.microsoft.com/sharepoint/v3/contenttype/forms">
+  <Display>DocumentLibraryForm</Display>
+  <Edit>DocumentLibraryForm</Edit>
+  <New>DocumentLibraryForm</New>
+</FormTemplates>
+</file>
+
+<file path=customXml/item3.xml><?xml version="1.0" encoding="utf-8"?>
 <ct:contentTypeSchema xmlns:ct="http://schemas.microsoft.com/office/2006/metadata/contentType" xmlns:ma="http://schemas.microsoft.com/office/2006/metadata/properties/metaAttributes" ct:_="" ma:_="" ma:contentTypeName="Document" ma:contentTypeID="0x010100527912853F60504AB2DE110149F4B5EA" ma:contentTypeVersion="10" ma:contentTypeDescription="Create a new document." ma:contentTypeScope="" ma:versionID="093e8c7e207f5f18ccc86404c7e6ba1f">
   <xsd:schema xmlns:xsd="http://www.w3.org/2001/XMLSchema" xmlns:xs="http://www.w3.org/2001/XMLSchema" xmlns:p="http://schemas.microsoft.com/office/2006/metadata/properties" xmlns:ns3="059d7f94-7d50-4730-b64c-7670957c63f9" targetNamespace="http://schemas.microsoft.com/office/2006/metadata/properties" ma:root="true" ma:fieldsID="7fc9aa4c38d33eba67a05a4a919b2487" ns3:_="">
     <xsd:import namespace="059d7f94-7d50-4730-b64c-7670957c63f9"/>
@@ -2914,55 +3518,20 @@
 </ct:contentTypeSchema>
 </file>
 
-<file path=customXml/item2.xml><?xml version="1.0" encoding="utf-8"?>
-<?mso-contentType ?>
-<FormTemplates xmlns="http://schemas.microsoft.com/sharepoint/v3/contenttype/forms">
-  <Display>DocumentLibraryForm</Display>
-  <Edit>DocumentLibraryForm</Edit>
-  <New>DocumentLibraryForm</New>
-</FormTemplates>
-</file>
-
-<file path=customXml/item3.xml><?xml version="1.0" encoding="utf-8"?>
-<p:properties xmlns:p="http://schemas.microsoft.com/office/2006/metadata/properties" xmlns:xsi="http://www.w3.org/2001/XMLSchema-instance" xmlns:pc="http://schemas.microsoft.com/office/infopath/2007/PartnerControls">
-  <documentManagement>
-    <_activity xmlns="059d7f94-7d50-4730-b64c-7670957c63f9" xsi:nil="true"/>
-  </documentManagement>
-</p:properties>
-</file>
-
 <file path=customXml/itemProps1.xml><?xml version="1.0" encoding="utf-8"?>
-<ds:datastoreItem xmlns:ds="http://schemas.openxmlformats.org/officeDocument/2006/customXml" ds:itemID="{635A2F05-C9C5-4BF0-A155-7C8229BD38BC}">
-  <ds:schemaRefs>
-    <ds:schemaRef ds:uri="http://schemas.microsoft.com/office/2006/metadata/contentType"/>
-    <ds:schemaRef ds:uri="http://schemas.microsoft.com/office/2006/metadata/properties/metaAttributes"/>
-    <ds:schemaRef ds:uri="http://www.w3.org/2001/XMLSchema"/>
-    <ds:schemaRef ds:uri="http://schemas.microsoft.com/office/2006/metadata/properties"/>
-    <ds:schemaRef ds:uri="059d7f94-7d50-4730-b64c-7670957c63f9"/>
-    <ds:schemaRef ds:uri="http://schemas.microsoft.com/office/2006/documentManagement/types"/>
-    <ds:schemaRef ds:uri="http://schemas.microsoft.com/office/infopath/2007/PartnerControls"/>
-    <ds:schemaRef ds:uri="http://schemas.openxmlformats.org/package/2006/metadata/core-properties"/>
-    <ds:schemaRef ds:uri="http://purl.org/dc/elements/1.1/"/>
-    <ds:schemaRef ds:uri="http://purl.org/dc/terms/"/>
-    <ds:schemaRef ds:uri="http://schemas.microsoft.com/internal/obd"/>
-  </ds:schemaRefs>
+<ds:datastoreItem xmlns:ds="http://schemas.openxmlformats.org/officeDocument/2006/customXml" ds:itemID="{3D5121FD-8170-4E43-914C-D3D74CD6779F}">
+  <ds:schemaRefs/>
 </ds:datastoreItem>
 </file>
 
 <file path=customXml/itemProps2.xml><?xml version="1.0" encoding="utf-8"?>
 <ds:datastoreItem xmlns:ds="http://schemas.openxmlformats.org/officeDocument/2006/customXml" ds:itemID="{61FAD5B4-F537-4F89-B6D5-C60BDA6D65A8}">
-  <ds:schemaRefs>
-    <ds:schemaRef ds:uri="http://schemas.microsoft.com/sharepoint/v3/contenttype/forms"/>
-  </ds:schemaRefs>
+  <ds:schemaRefs/>
 </ds:datastoreItem>
 </file>
 
 <file path=customXml/itemProps3.xml><?xml version="1.0" encoding="utf-8"?>
-<ds:datastoreItem xmlns:ds="http://schemas.openxmlformats.org/officeDocument/2006/customXml" ds:itemID="{3D5121FD-8170-4E43-914C-D3D74CD6779F}">
-  <ds:schemaRefs>
-    <ds:schemaRef ds:uri="http://schemas.microsoft.com/office/2006/metadata/properties"/>
-    <ds:schemaRef ds:uri="http://schemas.microsoft.com/office/infopath/2007/PartnerControls"/>
-    <ds:schemaRef ds:uri="059d7f94-7d50-4730-b64c-7670957c63f9"/>
-  </ds:schemaRefs>
+<ds:datastoreItem xmlns:ds="http://schemas.openxmlformats.org/officeDocument/2006/customXml" ds:itemID="{635A2F05-C9C5-4BF0-A155-7C8229BD38BC}">
+  <ds:schemaRefs/>
 </ds:datastoreItem>
 </file>
</xml_diff>

<commit_message>
Added S5, 6 and Completed
</commit_message>
<xml_diff>
--- a/The Verdant Community Garden.docx
+++ b/The Verdant Community Garden.docx
@@ -579,6 +579,15 @@
     <w:p/>
     <w:sdt>
       <w:sdtPr>
+        <w:rPr>
+          <w:rFonts w:asciiTheme="minorHAnsi" w:eastAsiaTheme="minorHAnsi" w:hAnsiTheme="minorHAnsi" w:cstheme="minorBidi"/>
+          <w:color w:val="auto"/>
+          <w:kern w:val="2"/>
+          <w:sz w:val="22"/>
+          <w:szCs w:val="22"/>
+          <w:lang w:val="en-MY"/>
+          <w14:ligatures w14:val="standardContextual"/>
+        </w:rPr>
         <w:id w:val="789155"/>
         <w:docPartObj>
           <w:docPartGallery w:val="Table of Contents"/>
@@ -587,16 +596,10 @@
       </w:sdtPr>
       <w:sdtEndPr>
         <w:rPr>
-          <w:rFonts w:ascii="Times New Roman" w:eastAsiaTheme="minorHAnsi" w:hAnsi="Times New Roman" w:cs="Times New Roman"/>
+          <w:rFonts w:ascii="Times New Roman" w:hAnsi="Times New Roman" w:cs="Times New Roman"/>
           <w:b/>
           <w:bCs/>
           <w:noProof/>
-          <w:color w:val="auto"/>
-          <w:kern w:val="2"/>
-          <w:sz w:val="22"/>
-          <w:szCs w:val="22"/>
-          <w:lang w:val="en-MY"/>
-          <w14:ligatures w14:val="standardContextual"/>
         </w:rPr>
       </w:sdtEndPr>
       <w:sdtContent>
@@ -610,48 +613,54 @@
             <w:pStyle w:val="TOCHeading"/>
             <w:rPr>
               <w:rFonts w:ascii="Times New Roman" w:hAnsi="Times New Roman" w:cs="Times New Roman"/>
+              <w:b/>
+              <w:bCs/>
               <w:color w:val="auto"/>
               <w:sz w:val="40"/>
               <w:szCs w:val="40"/>
+              <w:u w:val="single"/>
             </w:rPr>
           </w:pPr>
           <w:r>
             <w:rPr>
               <w:rFonts w:ascii="Times New Roman" w:hAnsi="Times New Roman" w:cs="Times New Roman"/>
+              <w:b/>
+              <w:bCs/>
               <w:color w:val="auto"/>
               <w:sz w:val="40"/>
               <w:szCs w:val="40"/>
+              <w:u w:val="single"/>
             </w:rPr>
             <w:t>Table of Contents</w:t>
           </w:r>
         </w:p>
         <w:p>
           <w:pPr>
+            <w:rPr>
+              <w:lang w:val="en-US"/>
+            </w:rPr>
+          </w:pPr>
+        </w:p>
+        <w:p>
+          <w:pPr>
             <w:pStyle w:val="TOC1"/>
-            <w:tabs>
-              <w:tab w:val="right" w:leader="dot" w:pos="9016"/>
-            </w:tabs>
             <w:rPr>
-              <w:rFonts w:ascii="Times New Roman" w:eastAsiaTheme="minorEastAsia" w:hAnsi="Times New Roman" w:cs="Times New Roman"/>
-              <w:noProof/>
+              <w:rFonts w:eastAsiaTheme="minorEastAsia"/>
               <w:lang w:eastAsia="en-MY"/>
             </w:rPr>
           </w:pPr>
           <w:r>
             <w:rPr>
-              <w:rFonts w:ascii="Times New Roman" w:hAnsi="Times New Roman" w:cs="Times New Roman"/>
+              <w:noProof w:val="0"/>
             </w:rPr>
             <w:fldChar w:fldCharType="begin"/>
           </w:r>
           <w:r>
-            <w:rPr>
-              <w:rFonts w:ascii="Times New Roman" w:hAnsi="Times New Roman" w:cs="Times New Roman"/>
-            </w:rPr>
             <w:instrText xml:space="preserve"> TOC \o "1-3" \h \z \u </w:instrText>
           </w:r>
           <w:r>
             <w:rPr>
-              <w:rFonts w:ascii="Times New Roman" w:hAnsi="Times New Roman" w:cs="Times New Roman"/>
+              <w:noProof w:val="0"/>
             </w:rPr>
             <w:fldChar w:fldCharType="separate"/>
           </w:r>
@@ -659,74 +668,48 @@
             <w:r>
               <w:rPr>
                 <w:rStyle w:val="Hyperlink"/>
-                <w:rFonts w:ascii="Times New Roman" w:hAnsi="Times New Roman" w:cs="Times New Roman"/>
-                <w:b/>
-                <w:bCs/>
-                <w:noProof/>
-              </w:rPr>
-              <w:t>1</w:t>
-            </w:r>
-            <w:r>
-              <w:rPr>
-                <w:rStyle w:val="Hyperlink"/>
-                <w:rFonts w:ascii="Times New Roman" w:hAnsi="Times New Roman" w:cs="Times New Roman"/>
-                <w:b/>
-                <w:bCs/>
-                <w:noProof/>
-              </w:rPr>
-              <w:t>.0    INTRODUCTION</w:t>
-            </w:r>
-            <w:r>
-              <w:rPr>
-                <w:rFonts w:ascii="Times New Roman" w:hAnsi="Times New Roman" w:cs="Times New Roman"/>
-                <w:noProof/>
+                <w:b w:val="0"/>
+                <w:bCs w:val="0"/>
+              </w:rPr>
+              <w:t>1.0    INTRODUCTION</w:t>
+            </w:r>
+            <w:r>
+              <w:rPr>
                 <w:webHidden/>
               </w:rPr>
               <w:tab/>
             </w:r>
             <w:r>
               <w:rPr>
-                <w:rFonts w:ascii="Times New Roman" w:hAnsi="Times New Roman" w:cs="Times New Roman"/>
-                <w:noProof/>
                 <w:webHidden/>
               </w:rPr>
               <w:fldChar w:fldCharType="begin"/>
             </w:r>
             <w:r>
               <w:rPr>
-                <w:rFonts w:ascii="Times New Roman" w:hAnsi="Times New Roman" w:cs="Times New Roman"/>
-                <w:noProof/>
                 <w:webHidden/>
               </w:rPr>
               <w:instrText xml:space="preserve"> PAGEREF _Toc186401501 \h </w:instrText>
             </w:r>
             <w:r>
               <w:rPr>
-                <w:rFonts w:ascii="Times New Roman" w:hAnsi="Times New Roman" w:cs="Times New Roman"/>
-                <w:noProof/>
-                <w:webHidden/>
-              </w:rPr>
-            </w:r>
-            <w:r>
-              <w:rPr>
-                <w:rFonts w:ascii="Times New Roman" w:hAnsi="Times New Roman" w:cs="Times New Roman"/>
-                <w:noProof/>
+                <w:webHidden/>
+              </w:rPr>
+            </w:r>
+            <w:r>
+              <w:rPr>
                 <w:webHidden/>
               </w:rPr>
               <w:fldChar w:fldCharType="separate"/>
             </w:r>
             <w:r>
               <w:rPr>
-                <w:rFonts w:ascii="Times New Roman" w:hAnsi="Times New Roman" w:cs="Times New Roman"/>
-                <w:noProof/>
                 <w:webHidden/>
               </w:rPr>
               <w:t>2</w:t>
             </w:r>
             <w:r>
               <w:rPr>
-                <w:rFonts w:ascii="Times New Roman" w:hAnsi="Times New Roman" w:cs="Times New Roman"/>
-                <w:noProof/>
                 <w:webHidden/>
               </w:rPr>
               <w:fldChar w:fldCharType="end"/>
@@ -736,12 +719,8 @@
         <w:p>
           <w:pPr>
             <w:pStyle w:val="TOC2"/>
-            <w:tabs>
-              <w:tab w:val="right" w:leader="dot" w:pos="9016"/>
-            </w:tabs>
             <w:rPr>
-              <w:rFonts w:ascii="Times New Roman" w:eastAsiaTheme="minorEastAsia" w:hAnsi="Times New Roman" w:cs="Times New Roman"/>
-              <w:noProof/>
+              <w:rFonts w:eastAsiaTheme="minorEastAsia"/>
               <w:lang w:eastAsia="en-MY"/>
             </w:rPr>
           </w:pPr>
@@ -749,64 +728,46 @@
             <w:r>
               <w:rPr>
                 <w:rStyle w:val="Hyperlink"/>
-                <w:rFonts w:ascii="Times New Roman" w:hAnsi="Times New Roman" w:cs="Times New Roman"/>
-                <w:b/>
-                <w:bCs/>
-                <w:noProof/>
               </w:rPr>
               <w:t>1.1     Purpose of the Garden</w:t>
             </w:r>
             <w:r>
               <w:rPr>
-                <w:rFonts w:ascii="Times New Roman" w:hAnsi="Times New Roman" w:cs="Times New Roman"/>
-                <w:noProof/>
                 <w:webHidden/>
               </w:rPr>
               <w:tab/>
             </w:r>
             <w:r>
               <w:rPr>
-                <w:rFonts w:ascii="Times New Roman" w:hAnsi="Times New Roman" w:cs="Times New Roman"/>
-                <w:noProof/>
                 <w:webHidden/>
               </w:rPr>
               <w:fldChar w:fldCharType="begin"/>
             </w:r>
             <w:r>
               <w:rPr>
-                <w:rFonts w:ascii="Times New Roman" w:hAnsi="Times New Roman" w:cs="Times New Roman"/>
-                <w:noProof/>
                 <w:webHidden/>
               </w:rPr>
               <w:instrText xml:space="preserve"> PAGEREF _Toc186401502 \h </w:instrText>
             </w:r>
             <w:r>
               <w:rPr>
-                <w:rFonts w:ascii="Times New Roman" w:hAnsi="Times New Roman" w:cs="Times New Roman"/>
-                <w:noProof/>
-                <w:webHidden/>
-              </w:rPr>
-            </w:r>
-            <w:r>
-              <w:rPr>
-                <w:rFonts w:ascii="Times New Roman" w:hAnsi="Times New Roman" w:cs="Times New Roman"/>
-                <w:noProof/>
+                <w:webHidden/>
+              </w:rPr>
+            </w:r>
+            <w:r>
+              <w:rPr>
                 <w:webHidden/>
               </w:rPr>
               <w:fldChar w:fldCharType="separate"/>
             </w:r>
             <w:r>
               <w:rPr>
-                <w:rFonts w:ascii="Times New Roman" w:hAnsi="Times New Roman" w:cs="Times New Roman"/>
-                <w:noProof/>
                 <w:webHidden/>
               </w:rPr>
               <w:t>2</w:t>
             </w:r>
             <w:r>
               <w:rPr>
-                <w:rFonts w:ascii="Times New Roman" w:hAnsi="Times New Roman" w:cs="Times New Roman"/>
-                <w:noProof/>
                 <w:webHidden/>
               </w:rPr>
               <w:fldChar w:fldCharType="end"/>
@@ -816,12 +777,8 @@
         <w:p>
           <w:pPr>
             <w:pStyle w:val="TOC2"/>
-            <w:tabs>
-              <w:tab w:val="right" w:leader="dot" w:pos="9016"/>
-            </w:tabs>
             <w:rPr>
-              <w:rFonts w:ascii="Times New Roman" w:eastAsiaTheme="minorEastAsia" w:hAnsi="Times New Roman" w:cs="Times New Roman"/>
-              <w:noProof/>
+              <w:rFonts w:eastAsiaTheme="minorEastAsia"/>
               <w:lang w:eastAsia="en-MY"/>
             </w:rPr>
           </w:pPr>
@@ -829,64 +786,46 @@
             <w:r>
               <w:rPr>
                 <w:rStyle w:val="Hyperlink"/>
-                <w:rFonts w:ascii="Times New Roman" w:hAnsi="Times New Roman" w:cs="Times New Roman"/>
-                <w:b/>
-                <w:bCs/>
-                <w:noProof/>
               </w:rPr>
               <w:t>1.2     Overview of the Project</w:t>
             </w:r>
             <w:r>
               <w:rPr>
-                <w:rFonts w:ascii="Times New Roman" w:hAnsi="Times New Roman" w:cs="Times New Roman"/>
-                <w:noProof/>
                 <w:webHidden/>
               </w:rPr>
               <w:tab/>
             </w:r>
             <w:r>
               <w:rPr>
-                <w:rFonts w:ascii="Times New Roman" w:hAnsi="Times New Roman" w:cs="Times New Roman"/>
-                <w:noProof/>
                 <w:webHidden/>
               </w:rPr>
               <w:fldChar w:fldCharType="begin"/>
             </w:r>
             <w:r>
               <w:rPr>
-                <w:rFonts w:ascii="Times New Roman" w:hAnsi="Times New Roman" w:cs="Times New Roman"/>
-                <w:noProof/>
                 <w:webHidden/>
               </w:rPr>
               <w:instrText xml:space="preserve"> PAGEREF _Toc186401503 \h </w:instrText>
             </w:r>
             <w:r>
               <w:rPr>
-                <w:rFonts w:ascii="Times New Roman" w:hAnsi="Times New Roman" w:cs="Times New Roman"/>
-                <w:noProof/>
-                <w:webHidden/>
-              </w:rPr>
-            </w:r>
-            <w:r>
-              <w:rPr>
-                <w:rFonts w:ascii="Times New Roman" w:hAnsi="Times New Roman" w:cs="Times New Roman"/>
-                <w:noProof/>
+                <w:webHidden/>
+              </w:rPr>
+            </w:r>
+            <w:r>
+              <w:rPr>
                 <w:webHidden/>
               </w:rPr>
               <w:fldChar w:fldCharType="separate"/>
             </w:r>
             <w:r>
               <w:rPr>
-                <w:rFonts w:ascii="Times New Roman" w:hAnsi="Times New Roman" w:cs="Times New Roman"/>
-                <w:noProof/>
                 <w:webHidden/>
               </w:rPr>
               <w:t>2</w:t>
             </w:r>
             <w:r>
               <w:rPr>
-                <w:rFonts w:ascii="Times New Roman" w:hAnsi="Times New Roman" w:cs="Times New Roman"/>
-                <w:noProof/>
                 <w:webHidden/>
               </w:rPr>
               <w:fldChar w:fldCharType="end"/>
@@ -896,12 +835,8 @@
         <w:p>
           <w:pPr>
             <w:pStyle w:val="TOC1"/>
-            <w:tabs>
-              <w:tab w:val="right" w:leader="dot" w:pos="9016"/>
-            </w:tabs>
             <w:rPr>
-              <w:rFonts w:ascii="Times New Roman" w:eastAsiaTheme="minorEastAsia" w:hAnsi="Times New Roman" w:cs="Times New Roman"/>
-              <w:noProof/>
+              <w:rFonts w:eastAsiaTheme="minorEastAsia"/>
               <w:lang w:eastAsia="en-MY"/>
             </w:rPr>
           </w:pPr>
@@ -909,62 +844,48 @@
             <w:r>
               <w:rPr>
                 <w:rStyle w:val="Hyperlink"/>
-                <w:rFonts w:ascii="Times New Roman" w:hAnsi="Times New Roman" w:cs="Times New Roman"/>
-                <w:noProof/>
+                <w:b w:val="0"/>
+                <w:bCs w:val="0"/>
               </w:rPr>
               <w:t>2.0 DESIGN AND LAYOUT</w:t>
             </w:r>
             <w:r>
               <w:rPr>
-                <w:rFonts w:ascii="Times New Roman" w:hAnsi="Times New Roman" w:cs="Times New Roman"/>
-                <w:noProof/>
                 <w:webHidden/>
               </w:rPr>
               <w:tab/>
             </w:r>
             <w:r>
               <w:rPr>
-                <w:rFonts w:ascii="Times New Roman" w:hAnsi="Times New Roman" w:cs="Times New Roman"/>
-                <w:noProof/>
                 <w:webHidden/>
               </w:rPr>
               <w:fldChar w:fldCharType="begin"/>
             </w:r>
             <w:r>
               <w:rPr>
-                <w:rFonts w:ascii="Times New Roman" w:hAnsi="Times New Roman" w:cs="Times New Roman"/>
-                <w:noProof/>
                 <w:webHidden/>
               </w:rPr>
               <w:instrText xml:space="preserve"> PAGEREF _Toc186401504 \h </w:instrText>
             </w:r>
             <w:r>
               <w:rPr>
-                <w:rFonts w:ascii="Times New Roman" w:hAnsi="Times New Roman" w:cs="Times New Roman"/>
-                <w:noProof/>
-                <w:webHidden/>
-              </w:rPr>
-            </w:r>
-            <w:r>
-              <w:rPr>
-                <w:rFonts w:ascii="Times New Roman" w:hAnsi="Times New Roman" w:cs="Times New Roman"/>
-                <w:noProof/>
+                <w:webHidden/>
+              </w:rPr>
+            </w:r>
+            <w:r>
+              <w:rPr>
                 <w:webHidden/>
               </w:rPr>
               <w:fldChar w:fldCharType="separate"/>
             </w:r>
             <w:r>
               <w:rPr>
-                <w:rFonts w:ascii="Times New Roman" w:hAnsi="Times New Roman" w:cs="Times New Roman"/>
-                <w:noProof/>
                 <w:webHidden/>
               </w:rPr>
               <w:t>3</w:t>
             </w:r>
             <w:r>
               <w:rPr>
-                <w:rFonts w:ascii="Times New Roman" w:hAnsi="Times New Roman" w:cs="Times New Roman"/>
-                <w:noProof/>
                 <w:webHidden/>
               </w:rPr>
               <w:fldChar w:fldCharType="end"/>
@@ -974,12 +895,8 @@
         <w:p>
           <w:pPr>
             <w:pStyle w:val="TOC2"/>
-            <w:tabs>
-              <w:tab w:val="right" w:leader="dot" w:pos="9016"/>
-            </w:tabs>
             <w:rPr>
-              <w:rFonts w:ascii="Times New Roman" w:eastAsiaTheme="minorEastAsia" w:hAnsi="Times New Roman" w:cs="Times New Roman"/>
-              <w:noProof/>
+              <w:rFonts w:eastAsiaTheme="minorEastAsia"/>
               <w:lang w:eastAsia="en-MY"/>
             </w:rPr>
           </w:pPr>
@@ -987,64 +904,46 @@
             <w:r>
               <w:rPr>
                 <w:rStyle w:val="Hyperlink"/>
-                <w:rFonts w:ascii="Times New Roman" w:hAnsi="Times New Roman" w:cs="Times New Roman"/>
-                <w:b/>
-                <w:bCs/>
-                <w:noProof/>
               </w:rPr>
               <w:t>2.1     Garden Zones</w:t>
             </w:r>
             <w:r>
               <w:rPr>
-                <w:rFonts w:ascii="Times New Roman" w:hAnsi="Times New Roman" w:cs="Times New Roman"/>
-                <w:noProof/>
                 <w:webHidden/>
               </w:rPr>
               <w:tab/>
             </w:r>
             <w:r>
               <w:rPr>
-                <w:rFonts w:ascii="Times New Roman" w:hAnsi="Times New Roman" w:cs="Times New Roman"/>
-                <w:noProof/>
                 <w:webHidden/>
               </w:rPr>
               <w:fldChar w:fldCharType="begin"/>
             </w:r>
             <w:r>
               <w:rPr>
-                <w:rFonts w:ascii="Times New Roman" w:hAnsi="Times New Roman" w:cs="Times New Roman"/>
-                <w:noProof/>
                 <w:webHidden/>
               </w:rPr>
               <w:instrText xml:space="preserve"> PAGEREF _Toc186401505 \h </w:instrText>
             </w:r>
             <w:r>
               <w:rPr>
-                <w:rFonts w:ascii="Times New Roman" w:hAnsi="Times New Roman" w:cs="Times New Roman"/>
-                <w:noProof/>
-                <w:webHidden/>
-              </w:rPr>
-            </w:r>
-            <w:r>
-              <w:rPr>
-                <w:rFonts w:ascii="Times New Roman" w:hAnsi="Times New Roman" w:cs="Times New Roman"/>
-                <w:noProof/>
+                <w:webHidden/>
+              </w:rPr>
+            </w:r>
+            <w:r>
+              <w:rPr>
                 <w:webHidden/>
               </w:rPr>
               <w:fldChar w:fldCharType="separate"/>
             </w:r>
             <w:r>
               <w:rPr>
-                <w:rFonts w:ascii="Times New Roman" w:hAnsi="Times New Roman" w:cs="Times New Roman"/>
-                <w:noProof/>
                 <w:webHidden/>
               </w:rPr>
               <w:t>3</w:t>
             </w:r>
             <w:r>
               <w:rPr>
-                <w:rFonts w:ascii="Times New Roman" w:hAnsi="Times New Roman" w:cs="Times New Roman"/>
-                <w:noProof/>
                 <w:webHidden/>
               </w:rPr>
               <w:fldChar w:fldCharType="end"/>
@@ -1054,12 +953,8 @@
         <w:p>
           <w:pPr>
             <w:pStyle w:val="TOC2"/>
-            <w:tabs>
-              <w:tab w:val="right" w:leader="dot" w:pos="9016"/>
-            </w:tabs>
             <w:rPr>
-              <w:rFonts w:ascii="Times New Roman" w:eastAsiaTheme="minorEastAsia" w:hAnsi="Times New Roman" w:cs="Times New Roman"/>
-              <w:noProof/>
+              <w:rFonts w:eastAsiaTheme="minorEastAsia"/>
               <w:lang w:eastAsia="en-MY"/>
             </w:rPr>
           </w:pPr>
@@ -1067,64 +962,46 @@
             <w:r>
               <w:rPr>
                 <w:rStyle w:val="Hyperlink"/>
-                <w:rFonts w:ascii="Times New Roman" w:hAnsi="Times New Roman" w:cs="Times New Roman"/>
-                <w:b/>
-                <w:bCs/>
-                <w:noProof/>
               </w:rPr>
               <w:t>2.2     Layout Sketch</w:t>
             </w:r>
             <w:r>
               <w:rPr>
-                <w:rFonts w:ascii="Times New Roman" w:hAnsi="Times New Roman" w:cs="Times New Roman"/>
-                <w:noProof/>
                 <w:webHidden/>
               </w:rPr>
               <w:tab/>
             </w:r>
             <w:r>
               <w:rPr>
-                <w:rFonts w:ascii="Times New Roman" w:hAnsi="Times New Roman" w:cs="Times New Roman"/>
-                <w:noProof/>
                 <w:webHidden/>
               </w:rPr>
               <w:fldChar w:fldCharType="begin"/>
             </w:r>
             <w:r>
               <w:rPr>
-                <w:rFonts w:ascii="Times New Roman" w:hAnsi="Times New Roman" w:cs="Times New Roman"/>
-                <w:noProof/>
                 <w:webHidden/>
               </w:rPr>
               <w:instrText xml:space="preserve"> PAGEREF _Toc186401506 \h </w:instrText>
             </w:r>
             <w:r>
               <w:rPr>
-                <w:rFonts w:ascii="Times New Roman" w:hAnsi="Times New Roman" w:cs="Times New Roman"/>
-                <w:noProof/>
-                <w:webHidden/>
-              </w:rPr>
-            </w:r>
-            <w:r>
-              <w:rPr>
-                <w:rFonts w:ascii="Times New Roman" w:hAnsi="Times New Roman" w:cs="Times New Roman"/>
-                <w:noProof/>
+                <w:webHidden/>
+              </w:rPr>
+            </w:r>
+            <w:r>
+              <w:rPr>
                 <w:webHidden/>
               </w:rPr>
               <w:fldChar w:fldCharType="separate"/>
             </w:r>
             <w:r>
               <w:rPr>
-                <w:rFonts w:ascii="Times New Roman" w:hAnsi="Times New Roman" w:cs="Times New Roman"/>
-                <w:noProof/>
                 <w:webHidden/>
               </w:rPr>
               <w:t>3</w:t>
             </w:r>
             <w:r>
               <w:rPr>
-                <w:rFonts w:ascii="Times New Roman" w:hAnsi="Times New Roman" w:cs="Times New Roman"/>
-                <w:noProof/>
                 <w:webHidden/>
               </w:rPr>
               <w:fldChar w:fldCharType="end"/>
@@ -1134,12 +1011,8 @@
         <w:p>
           <w:pPr>
             <w:pStyle w:val="TOC1"/>
-            <w:tabs>
-              <w:tab w:val="right" w:leader="dot" w:pos="9016"/>
-            </w:tabs>
             <w:rPr>
-              <w:rFonts w:ascii="Times New Roman" w:eastAsiaTheme="minorEastAsia" w:hAnsi="Times New Roman" w:cs="Times New Roman"/>
-              <w:noProof/>
+              <w:rFonts w:eastAsiaTheme="minorEastAsia"/>
               <w:lang w:eastAsia="en-MY"/>
             </w:rPr>
           </w:pPr>
@@ -1147,62 +1020,46 @@
             <w:r>
               <w:rPr>
                 <w:rStyle w:val="Hyperlink"/>
-                <w:rFonts w:ascii="Times New Roman" w:hAnsi="Times New Roman" w:cs="Times New Roman"/>
-                <w:noProof/>
               </w:rPr>
               <w:t>3.0 LOGISTICS AND PARTNERSHIPS</w:t>
             </w:r>
             <w:r>
               <w:rPr>
-                <w:rFonts w:ascii="Times New Roman" w:hAnsi="Times New Roman" w:cs="Times New Roman"/>
-                <w:noProof/>
                 <w:webHidden/>
               </w:rPr>
               <w:tab/>
             </w:r>
             <w:r>
               <w:rPr>
-                <w:rFonts w:ascii="Times New Roman" w:hAnsi="Times New Roman" w:cs="Times New Roman"/>
-                <w:noProof/>
                 <w:webHidden/>
               </w:rPr>
               <w:fldChar w:fldCharType="begin"/>
             </w:r>
             <w:r>
               <w:rPr>
-                <w:rFonts w:ascii="Times New Roman" w:hAnsi="Times New Roman" w:cs="Times New Roman"/>
-                <w:noProof/>
                 <w:webHidden/>
               </w:rPr>
               <w:instrText xml:space="preserve"> PAGEREF _Toc186401507 \h </w:instrText>
             </w:r>
             <w:r>
               <w:rPr>
-                <w:rFonts w:ascii="Times New Roman" w:hAnsi="Times New Roman" w:cs="Times New Roman"/>
-                <w:noProof/>
-                <w:webHidden/>
-              </w:rPr>
-            </w:r>
-            <w:r>
-              <w:rPr>
-                <w:rFonts w:ascii="Times New Roman" w:hAnsi="Times New Roman" w:cs="Times New Roman"/>
-                <w:noProof/>
+                <w:webHidden/>
+              </w:rPr>
+            </w:r>
+            <w:r>
+              <w:rPr>
                 <w:webHidden/>
               </w:rPr>
               <w:fldChar w:fldCharType="separate"/>
             </w:r>
             <w:r>
               <w:rPr>
-                <w:rFonts w:ascii="Times New Roman" w:hAnsi="Times New Roman" w:cs="Times New Roman"/>
-                <w:noProof/>
                 <w:webHidden/>
               </w:rPr>
               <w:t>4</w:t>
             </w:r>
             <w:r>
               <w:rPr>
-                <w:rFonts w:ascii="Times New Roman" w:hAnsi="Times New Roman" w:cs="Times New Roman"/>
-                <w:noProof/>
                 <w:webHidden/>
               </w:rPr>
               <w:fldChar w:fldCharType="end"/>
@@ -1212,12 +1069,8 @@
         <w:p>
           <w:pPr>
             <w:pStyle w:val="TOC2"/>
-            <w:tabs>
-              <w:tab w:val="right" w:leader="dot" w:pos="9016"/>
-            </w:tabs>
             <w:rPr>
-              <w:rFonts w:ascii="Times New Roman" w:eastAsiaTheme="minorEastAsia" w:hAnsi="Times New Roman" w:cs="Times New Roman"/>
-              <w:noProof/>
+              <w:rFonts w:eastAsiaTheme="minorEastAsia"/>
               <w:lang w:eastAsia="en-MY"/>
             </w:rPr>
           </w:pPr>
@@ -1225,62 +1078,46 @@
             <w:r>
               <w:rPr>
                 <w:rStyle w:val="Hyperlink"/>
-                <w:rFonts w:ascii="Times New Roman" w:hAnsi="Times New Roman" w:cs="Times New Roman"/>
-                <w:noProof/>
               </w:rPr>
               <w:t>3.1     Funding Sources</w:t>
             </w:r>
             <w:r>
               <w:rPr>
-                <w:rFonts w:ascii="Times New Roman" w:hAnsi="Times New Roman" w:cs="Times New Roman"/>
-                <w:noProof/>
                 <w:webHidden/>
               </w:rPr>
               <w:tab/>
             </w:r>
             <w:r>
               <w:rPr>
-                <w:rFonts w:ascii="Times New Roman" w:hAnsi="Times New Roman" w:cs="Times New Roman"/>
-                <w:noProof/>
                 <w:webHidden/>
               </w:rPr>
               <w:fldChar w:fldCharType="begin"/>
             </w:r>
             <w:r>
               <w:rPr>
-                <w:rFonts w:ascii="Times New Roman" w:hAnsi="Times New Roman" w:cs="Times New Roman"/>
-                <w:noProof/>
                 <w:webHidden/>
               </w:rPr>
               <w:instrText xml:space="preserve"> PAGEREF _Toc186401508 \h </w:instrText>
             </w:r>
             <w:r>
               <w:rPr>
-                <w:rFonts w:ascii="Times New Roman" w:hAnsi="Times New Roman" w:cs="Times New Roman"/>
-                <w:noProof/>
-                <w:webHidden/>
-              </w:rPr>
-            </w:r>
-            <w:r>
-              <w:rPr>
-                <w:rFonts w:ascii="Times New Roman" w:hAnsi="Times New Roman" w:cs="Times New Roman"/>
-                <w:noProof/>
+                <w:webHidden/>
+              </w:rPr>
+            </w:r>
+            <w:r>
+              <w:rPr>
                 <w:webHidden/>
               </w:rPr>
               <w:fldChar w:fldCharType="separate"/>
             </w:r>
             <w:r>
               <w:rPr>
-                <w:rFonts w:ascii="Times New Roman" w:hAnsi="Times New Roman" w:cs="Times New Roman"/>
-                <w:noProof/>
                 <w:webHidden/>
               </w:rPr>
               <w:t>4</w:t>
             </w:r>
             <w:r>
               <w:rPr>
-                <w:rFonts w:ascii="Times New Roman" w:hAnsi="Times New Roman" w:cs="Times New Roman"/>
-                <w:noProof/>
                 <w:webHidden/>
               </w:rPr>
               <w:fldChar w:fldCharType="end"/>
@@ -1290,12 +1127,8 @@
         <w:p>
           <w:pPr>
             <w:pStyle w:val="TOC2"/>
-            <w:tabs>
-              <w:tab w:val="right" w:leader="dot" w:pos="9016"/>
-            </w:tabs>
             <w:rPr>
-              <w:rFonts w:ascii="Times New Roman" w:eastAsiaTheme="minorEastAsia" w:hAnsi="Times New Roman" w:cs="Times New Roman"/>
-              <w:noProof/>
+              <w:rFonts w:eastAsiaTheme="minorEastAsia"/>
               <w:lang w:eastAsia="en-MY"/>
             </w:rPr>
           </w:pPr>
@@ -1303,62 +1136,46 @@
             <w:r>
               <w:rPr>
                 <w:rStyle w:val="Hyperlink"/>
-                <w:rFonts w:ascii="Times New Roman" w:hAnsi="Times New Roman" w:cs="Times New Roman"/>
-                <w:noProof/>
               </w:rPr>
               <w:t>3.2     Partnerships</w:t>
             </w:r>
             <w:r>
               <w:rPr>
-                <w:rFonts w:ascii="Times New Roman" w:hAnsi="Times New Roman" w:cs="Times New Roman"/>
-                <w:noProof/>
                 <w:webHidden/>
               </w:rPr>
               <w:tab/>
             </w:r>
             <w:r>
               <w:rPr>
-                <w:rFonts w:ascii="Times New Roman" w:hAnsi="Times New Roman" w:cs="Times New Roman"/>
-                <w:noProof/>
                 <w:webHidden/>
               </w:rPr>
               <w:fldChar w:fldCharType="begin"/>
             </w:r>
             <w:r>
               <w:rPr>
-                <w:rFonts w:ascii="Times New Roman" w:hAnsi="Times New Roman" w:cs="Times New Roman"/>
-                <w:noProof/>
                 <w:webHidden/>
               </w:rPr>
               <w:instrText xml:space="preserve"> PAGEREF _Toc186401509 \h </w:instrText>
             </w:r>
             <w:r>
               <w:rPr>
-                <w:rFonts w:ascii="Times New Roman" w:hAnsi="Times New Roman" w:cs="Times New Roman"/>
-                <w:noProof/>
-                <w:webHidden/>
-              </w:rPr>
-            </w:r>
-            <w:r>
-              <w:rPr>
-                <w:rFonts w:ascii="Times New Roman" w:hAnsi="Times New Roman" w:cs="Times New Roman"/>
-                <w:noProof/>
+                <w:webHidden/>
+              </w:rPr>
+            </w:r>
+            <w:r>
+              <w:rPr>
                 <w:webHidden/>
               </w:rPr>
               <w:fldChar w:fldCharType="separate"/>
             </w:r>
             <w:r>
               <w:rPr>
-                <w:rFonts w:ascii="Times New Roman" w:hAnsi="Times New Roman" w:cs="Times New Roman"/>
-                <w:noProof/>
                 <w:webHidden/>
               </w:rPr>
               <w:t>4</w:t>
             </w:r>
             <w:r>
               <w:rPr>
-                <w:rFonts w:ascii="Times New Roman" w:hAnsi="Times New Roman" w:cs="Times New Roman"/>
-                <w:noProof/>
                 <w:webHidden/>
               </w:rPr>
               <w:fldChar w:fldCharType="end"/>
@@ -1368,12 +1185,8 @@
         <w:p>
           <w:pPr>
             <w:pStyle w:val="TOC2"/>
-            <w:tabs>
-              <w:tab w:val="right" w:leader="dot" w:pos="9016"/>
-            </w:tabs>
             <w:rPr>
-              <w:rFonts w:ascii="Times New Roman" w:eastAsiaTheme="minorEastAsia" w:hAnsi="Times New Roman" w:cs="Times New Roman"/>
-              <w:noProof/>
+              <w:rFonts w:eastAsiaTheme="minorEastAsia"/>
               <w:lang w:eastAsia="en-MY"/>
             </w:rPr>
           </w:pPr>
@@ -1381,64 +1194,48 @@
             <w:r>
               <w:rPr>
                 <w:rStyle w:val="Hyperlink"/>
-                <w:rFonts w:ascii="Times New Roman" w:hAnsi="Times New Roman" w:cs="Times New Roman"/>
                 <w:b/>
                 <w:bCs/>
-                <w:noProof/>
               </w:rPr>
               <w:t>3.3     Budget and Resources</w:t>
             </w:r>
             <w:r>
               <w:rPr>
-                <w:rFonts w:ascii="Times New Roman" w:hAnsi="Times New Roman" w:cs="Times New Roman"/>
-                <w:noProof/>
                 <w:webHidden/>
               </w:rPr>
               <w:tab/>
             </w:r>
             <w:r>
               <w:rPr>
-                <w:rFonts w:ascii="Times New Roman" w:hAnsi="Times New Roman" w:cs="Times New Roman"/>
-                <w:noProof/>
                 <w:webHidden/>
               </w:rPr>
               <w:fldChar w:fldCharType="begin"/>
             </w:r>
             <w:r>
               <w:rPr>
-                <w:rFonts w:ascii="Times New Roman" w:hAnsi="Times New Roman" w:cs="Times New Roman"/>
-                <w:noProof/>
                 <w:webHidden/>
               </w:rPr>
               <w:instrText xml:space="preserve"> PAGEREF _Toc186401510 \h </w:instrText>
             </w:r>
             <w:r>
               <w:rPr>
-                <w:rFonts w:ascii="Times New Roman" w:hAnsi="Times New Roman" w:cs="Times New Roman"/>
-                <w:noProof/>
-                <w:webHidden/>
-              </w:rPr>
-            </w:r>
-            <w:r>
-              <w:rPr>
-                <w:rFonts w:ascii="Times New Roman" w:hAnsi="Times New Roman" w:cs="Times New Roman"/>
-                <w:noProof/>
+                <w:webHidden/>
+              </w:rPr>
+            </w:r>
+            <w:r>
+              <w:rPr>
                 <w:webHidden/>
               </w:rPr>
               <w:fldChar w:fldCharType="separate"/>
             </w:r>
             <w:r>
               <w:rPr>
-                <w:rFonts w:ascii="Times New Roman" w:hAnsi="Times New Roman" w:cs="Times New Roman"/>
-                <w:noProof/>
                 <w:webHidden/>
               </w:rPr>
               <w:t>4</w:t>
             </w:r>
             <w:r>
               <w:rPr>
-                <w:rFonts w:ascii="Times New Roman" w:hAnsi="Times New Roman" w:cs="Times New Roman"/>
-                <w:noProof/>
                 <w:webHidden/>
               </w:rPr>
               <w:fldChar w:fldCharType="end"/>
@@ -1448,12 +1245,8 @@
         <w:p>
           <w:pPr>
             <w:pStyle w:val="TOC1"/>
-            <w:tabs>
-              <w:tab w:val="right" w:leader="dot" w:pos="9016"/>
-            </w:tabs>
             <w:rPr>
-              <w:rFonts w:ascii="Times New Roman" w:eastAsiaTheme="minorEastAsia" w:hAnsi="Times New Roman" w:cs="Times New Roman"/>
-              <w:noProof/>
+              <w:rFonts w:eastAsiaTheme="minorEastAsia"/>
               <w:lang w:eastAsia="en-MY"/>
             </w:rPr>
           </w:pPr>
@@ -1461,62 +1254,46 @@
             <w:r>
               <w:rPr>
                 <w:rStyle w:val="Hyperlink"/>
-                <w:rFonts w:ascii="Times New Roman" w:hAnsi="Times New Roman" w:cs="Times New Roman"/>
-                <w:noProof/>
               </w:rPr>
               <w:t>4.0 SUSTAINABILITY PRACTICES</w:t>
             </w:r>
             <w:r>
               <w:rPr>
-                <w:rFonts w:ascii="Times New Roman" w:hAnsi="Times New Roman" w:cs="Times New Roman"/>
-                <w:noProof/>
                 <w:webHidden/>
               </w:rPr>
               <w:tab/>
             </w:r>
             <w:r>
               <w:rPr>
-                <w:rFonts w:ascii="Times New Roman" w:hAnsi="Times New Roman" w:cs="Times New Roman"/>
-                <w:noProof/>
                 <w:webHidden/>
               </w:rPr>
               <w:fldChar w:fldCharType="begin"/>
             </w:r>
             <w:r>
               <w:rPr>
-                <w:rFonts w:ascii="Times New Roman" w:hAnsi="Times New Roman" w:cs="Times New Roman"/>
-                <w:noProof/>
                 <w:webHidden/>
               </w:rPr>
               <w:instrText xml:space="preserve"> PAGEREF _Toc186401511 \h </w:instrText>
             </w:r>
             <w:r>
               <w:rPr>
-                <w:rFonts w:ascii="Times New Roman" w:hAnsi="Times New Roman" w:cs="Times New Roman"/>
-                <w:noProof/>
-                <w:webHidden/>
-              </w:rPr>
-            </w:r>
-            <w:r>
-              <w:rPr>
-                <w:rFonts w:ascii="Times New Roman" w:hAnsi="Times New Roman" w:cs="Times New Roman"/>
-                <w:noProof/>
+                <w:webHidden/>
+              </w:rPr>
+            </w:r>
+            <w:r>
+              <w:rPr>
                 <w:webHidden/>
               </w:rPr>
               <w:fldChar w:fldCharType="separate"/>
             </w:r>
             <w:r>
               <w:rPr>
-                <w:rFonts w:ascii="Times New Roman" w:hAnsi="Times New Roman" w:cs="Times New Roman"/>
-                <w:noProof/>
                 <w:webHidden/>
               </w:rPr>
               <w:t>5</w:t>
             </w:r>
             <w:r>
               <w:rPr>
-                <w:rFonts w:ascii="Times New Roman" w:hAnsi="Times New Roman" w:cs="Times New Roman"/>
-                <w:noProof/>
                 <w:webHidden/>
               </w:rPr>
               <w:fldChar w:fldCharType="end"/>
@@ -1526,12 +1303,8 @@
         <w:p>
           <w:pPr>
             <w:pStyle w:val="TOC2"/>
-            <w:tabs>
-              <w:tab w:val="right" w:leader="dot" w:pos="9016"/>
-            </w:tabs>
             <w:rPr>
-              <w:rFonts w:ascii="Times New Roman" w:eastAsiaTheme="minorEastAsia" w:hAnsi="Times New Roman" w:cs="Times New Roman"/>
-              <w:noProof/>
+              <w:rFonts w:eastAsiaTheme="minorEastAsia"/>
               <w:lang w:eastAsia="en-MY"/>
             </w:rPr>
           </w:pPr>
@@ -1539,62 +1312,46 @@
             <w:r>
               <w:rPr>
                 <w:rStyle w:val="Hyperlink"/>
-                <w:rFonts w:ascii="Times New Roman" w:hAnsi="Times New Roman" w:cs="Times New Roman"/>
-                <w:noProof/>
               </w:rPr>
               <w:t>4.1     Eco-Friendly Solutions</w:t>
             </w:r>
             <w:r>
               <w:rPr>
-                <w:rFonts w:ascii="Times New Roman" w:hAnsi="Times New Roman" w:cs="Times New Roman"/>
-                <w:noProof/>
                 <w:webHidden/>
               </w:rPr>
               <w:tab/>
             </w:r>
             <w:r>
               <w:rPr>
-                <w:rFonts w:ascii="Times New Roman" w:hAnsi="Times New Roman" w:cs="Times New Roman"/>
-                <w:noProof/>
                 <w:webHidden/>
               </w:rPr>
               <w:fldChar w:fldCharType="begin"/>
             </w:r>
             <w:r>
               <w:rPr>
-                <w:rFonts w:ascii="Times New Roman" w:hAnsi="Times New Roman" w:cs="Times New Roman"/>
-                <w:noProof/>
                 <w:webHidden/>
               </w:rPr>
               <w:instrText xml:space="preserve"> PAGEREF _Toc186401512 \h </w:instrText>
             </w:r>
             <w:r>
               <w:rPr>
-                <w:rFonts w:ascii="Times New Roman" w:hAnsi="Times New Roman" w:cs="Times New Roman"/>
-                <w:noProof/>
-                <w:webHidden/>
-              </w:rPr>
-            </w:r>
-            <w:r>
-              <w:rPr>
-                <w:rFonts w:ascii="Times New Roman" w:hAnsi="Times New Roman" w:cs="Times New Roman"/>
-                <w:noProof/>
+                <w:webHidden/>
+              </w:rPr>
+            </w:r>
+            <w:r>
+              <w:rPr>
                 <w:webHidden/>
               </w:rPr>
               <w:fldChar w:fldCharType="separate"/>
             </w:r>
             <w:r>
               <w:rPr>
-                <w:rFonts w:ascii="Times New Roman" w:hAnsi="Times New Roman" w:cs="Times New Roman"/>
-                <w:noProof/>
                 <w:webHidden/>
               </w:rPr>
               <w:t>5</w:t>
             </w:r>
             <w:r>
               <w:rPr>
-                <w:rFonts w:ascii="Times New Roman" w:hAnsi="Times New Roman" w:cs="Times New Roman"/>
-                <w:noProof/>
                 <w:webHidden/>
               </w:rPr>
               <w:fldChar w:fldCharType="end"/>
@@ -1604,12 +1361,8 @@
         <w:p>
           <w:pPr>
             <w:pStyle w:val="TOC2"/>
-            <w:tabs>
-              <w:tab w:val="right" w:leader="dot" w:pos="9016"/>
-            </w:tabs>
             <w:rPr>
-              <w:rFonts w:ascii="Times New Roman" w:eastAsiaTheme="minorEastAsia" w:hAnsi="Times New Roman" w:cs="Times New Roman"/>
-              <w:noProof/>
+              <w:rFonts w:eastAsiaTheme="minorEastAsia"/>
               <w:lang w:eastAsia="en-MY"/>
             </w:rPr>
           </w:pPr>
@@ -1617,62 +1370,46 @@
             <w:r>
               <w:rPr>
                 <w:rStyle w:val="Hyperlink"/>
-                <w:rFonts w:ascii="Times New Roman" w:hAnsi="Times New Roman" w:cs="Times New Roman"/>
-                <w:noProof/>
               </w:rPr>
               <w:t>4.2     Minimizing Environmental Impact</w:t>
             </w:r>
             <w:r>
               <w:rPr>
-                <w:rFonts w:ascii="Times New Roman" w:hAnsi="Times New Roman" w:cs="Times New Roman"/>
-                <w:noProof/>
                 <w:webHidden/>
               </w:rPr>
               <w:tab/>
             </w:r>
             <w:r>
               <w:rPr>
-                <w:rFonts w:ascii="Times New Roman" w:hAnsi="Times New Roman" w:cs="Times New Roman"/>
-                <w:noProof/>
                 <w:webHidden/>
               </w:rPr>
               <w:fldChar w:fldCharType="begin"/>
             </w:r>
             <w:r>
               <w:rPr>
-                <w:rFonts w:ascii="Times New Roman" w:hAnsi="Times New Roman" w:cs="Times New Roman"/>
-                <w:noProof/>
                 <w:webHidden/>
               </w:rPr>
               <w:instrText xml:space="preserve"> PAGEREF _Toc186401513 \h </w:instrText>
             </w:r>
             <w:r>
               <w:rPr>
-                <w:rFonts w:ascii="Times New Roman" w:hAnsi="Times New Roman" w:cs="Times New Roman"/>
-                <w:noProof/>
-                <w:webHidden/>
-              </w:rPr>
-            </w:r>
-            <w:r>
-              <w:rPr>
-                <w:rFonts w:ascii="Times New Roman" w:hAnsi="Times New Roman" w:cs="Times New Roman"/>
-                <w:noProof/>
+                <w:webHidden/>
+              </w:rPr>
+            </w:r>
+            <w:r>
+              <w:rPr>
                 <w:webHidden/>
               </w:rPr>
               <w:fldChar w:fldCharType="separate"/>
             </w:r>
             <w:r>
               <w:rPr>
-                <w:rFonts w:ascii="Times New Roman" w:hAnsi="Times New Roman" w:cs="Times New Roman"/>
-                <w:noProof/>
                 <w:webHidden/>
               </w:rPr>
               <w:t>5</w:t>
             </w:r>
             <w:r>
               <w:rPr>
-                <w:rFonts w:ascii="Times New Roman" w:hAnsi="Times New Roman" w:cs="Times New Roman"/>
-                <w:noProof/>
                 <w:webHidden/>
               </w:rPr>
               <w:fldChar w:fldCharType="end"/>
@@ -1682,12 +1419,8 @@
         <w:p>
           <w:pPr>
             <w:pStyle w:val="TOC1"/>
-            <w:tabs>
-              <w:tab w:val="right" w:leader="dot" w:pos="9016"/>
-            </w:tabs>
             <w:rPr>
-              <w:rFonts w:ascii="Times New Roman" w:eastAsiaTheme="minorEastAsia" w:hAnsi="Times New Roman" w:cs="Times New Roman"/>
-              <w:noProof/>
+              <w:rFonts w:eastAsiaTheme="minorEastAsia"/>
               <w:lang w:eastAsia="en-MY"/>
             </w:rPr>
           </w:pPr>
@@ -1695,62 +1428,46 @@
             <w:r>
               <w:rPr>
                 <w:rStyle w:val="Hyperlink"/>
-                <w:rFonts w:ascii="Times New Roman" w:hAnsi="Times New Roman" w:cs="Times New Roman"/>
-                <w:noProof/>
               </w:rPr>
               <w:t>5.0 COMMUNITY ENGAGEMENT PLAN</w:t>
             </w:r>
             <w:r>
               <w:rPr>
-                <w:rFonts w:ascii="Times New Roman" w:hAnsi="Times New Roman" w:cs="Times New Roman"/>
-                <w:noProof/>
                 <w:webHidden/>
               </w:rPr>
               <w:tab/>
             </w:r>
             <w:r>
               <w:rPr>
-                <w:rFonts w:ascii="Times New Roman" w:hAnsi="Times New Roman" w:cs="Times New Roman"/>
-                <w:noProof/>
                 <w:webHidden/>
               </w:rPr>
               <w:fldChar w:fldCharType="begin"/>
             </w:r>
             <w:r>
               <w:rPr>
-                <w:rFonts w:ascii="Times New Roman" w:hAnsi="Times New Roman" w:cs="Times New Roman"/>
-                <w:noProof/>
                 <w:webHidden/>
               </w:rPr>
               <w:instrText xml:space="preserve"> PAGEREF _Toc186401514 \h </w:instrText>
             </w:r>
             <w:r>
               <w:rPr>
-                <w:rFonts w:ascii="Times New Roman" w:hAnsi="Times New Roman" w:cs="Times New Roman"/>
-                <w:noProof/>
-                <w:webHidden/>
-              </w:rPr>
-            </w:r>
-            <w:r>
-              <w:rPr>
-                <w:rFonts w:ascii="Times New Roman" w:hAnsi="Times New Roman" w:cs="Times New Roman"/>
-                <w:noProof/>
+                <w:webHidden/>
+              </w:rPr>
+            </w:r>
+            <w:r>
+              <w:rPr>
                 <w:webHidden/>
               </w:rPr>
               <w:fldChar w:fldCharType="separate"/>
             </w:r>
             <w:r>
               <w:rPr>
-                <w:rFonts w:ascii="Times New Roman" w:hAnsi="Times New Roman" w:cs="Times New Roman"/>
-                <w:noProof/>
                 <w:webHidden/>
               </w:rPr>
               <w:t>6</w:t>
             </w:r>
             <w:r>
               <w:rPr>
-                <w:rFonts w:ascii="Times New Roman" w:hAnsi="Times New Roman" w:cs="Times New Roman"/>
-                <w:noProof/>
                 <w:webHidden/>
               </w:rPr>
               <w:fldChar w:fldCharType="end"/>
@@ -1760,12 +1477,8 @@
         <w:p>
           <w:pPr>
             <w:pStyle w:val="TOC2"/>
-            <w:tabs>
-              <w:tab w:val="right" w:leader="dot" w:pos="9016"/>
-            </w:tabs>
             <w:rPr>
-              <w:rFonts w:ascii="Times New Roman" w:eastAsiaTheme="minorEastAsia" w:hAnsi="Times New Roman" w:cs="Times New Roman"/>
-              <w:noProof/>
+              <w:rFonts w:eastAsiaTheme="minorEastAsia"/>
               <w:lang w:eastAsia="en-MY"/>
             </w:rPr>
           </w:pPr>
@@ -1773,62 +1486,46 @@
             <w:r>
               <w:rPr>
                 <w:rStyle w:val="Hyperlink"/>
-                <w:rFonts w:ascii="Times New Roman" w:hAnsi="Times New Roman" w:cs="Times New Roman"/>
-                <w:noProof/>
               </w:rPr>
               <w:t>5.1 Workshop and Events:</w:t>
             </w:r>
             <w:r>
               <w:rPr>
-                <w:rFonts w:ascii="Times New Roman" w:hAnsi="Times New Roman" w:cs="Times New Roman"/>
-                <w:noProof/>
                 <w:webHidden/>
               </w:rPr>
               <w:tab/>
             </w:r>
             <w:r>
               <w:rPr>
-                <w:rFonts w:ascii="Times New Roman" w:hAnsi="Times New Roman" w:cs="Times New Roman"/>
-                <w:noProof/>
                 <w:webHidden/>
               </w:rPr>
               <w:fldChar w:fldCharType="begin"/>
             </w:r>
             <w:r>
               <w:rPr>
-                <w:rFonts w:ascii="Times New Roman" w:hAnsi="Times New Roman" w:cs="Times New Roman"/>
-                <w:noProof/>
                 <w:webHidden/>
               </w:rPr>
               <w:instrText xml:space="preserve"> PAGEREF _Toc186401515 \h </w:instrText>
             </w:r>
             <w:r>
               <w:rPr>
-                <w:rFonts w:ascii="Times New Roman" w:hAnsi="Times New Roman" w:cs="Times New Roman"/>
-                <w:noProof/>
-                <w:webHidden/>
-              </w:rPr>
-            </w:r>
-            <w:r>
-              <w:rPr>
-                <w:rFonts w:ascii="Times New Roman" w:hAnsi="Times New Roman" w:cs="Times New Roman"/>
-                <w:noProof/>
+                <w:webHidden/>
+              </w:rPr>
+            </w:r>
+            <w:r>
+              <w:rPr>
                 <w:webHidden/>
               </w:rPr>
               <w:fldChar w:fldCharType="separate"/>
             </w:r>
             <w:r>
               <w:rPr>
-                <w:rFonts w:ascii="Times New Roman" w:hAnsi="Times New Roman" w:cs="Times New Roman"/>
-                <w:noProof/>
                 <w:webHidden/>
               </w:rPr>
               <w:t>6</w:t>
             </w:r>
             <w:r>
               <w:rPr>
-                <w:rFonts w:ascii="Times New Roman" w:hAnsi="Times New Roman" w:cs="Times New Roman"/>
-                <w:noProof/>
                 <w:webHidden/>
               </w:rPr>
               <w:fldChar w:fldCharType="end"/>
@@ -1838,12 +1535,8 @@
         <w:p>
           <w:pPr>
             <w:pStyle w:val="TOC2"/>
-            <w:tabs>
-              <w:tab w:val="right" w:leader="dot" w:pos="9016"/>
-            </w:tabs>
             <w:rPr>
-              <w:rFonts w:ascii="Times New Roman" w:eastAsiaTheme="minorEastAsia" w:hAnsi="Times New Roman" w:cs="Times New Roman"/>
-              <w:noProof/>
+              <w:rFonts w:eastAsiaTheme="minorEastAsia"/>
               <w:lang w:eastAsia="en-MY"/>
             </w:rPr>
           </w:pPr>
@@ -1851,62 +1544,46 @@
             <w:r>
               <w:rPr>
                 <w:rStyle w:val="Hyperlink"/>
-                <w:rFonts w:ascii="Times New Roman" w:hAnsi="Times New Roman" w:cs="Times New Roman"/>
-                <w:noProof/>
               </w:rPr>
               <w:t>5.2 Volunteer Programs:</w:t>
             </w:r>
             <w:r>
               <w:rPr>
-                <w:rFonts w:ascii="Times New Roman" w:hAnsi="Times New Roman" w:cs="Times New Roman"/>
-                <w:noProof/>
                 <w:webHidden/>
               </w:rPr>
               <w:tab/>
             </w:r>
             <w:r>
               <w:rPr>
-                <w:rFonts w:ascii="Times New Roman" w:hAnsi="Times New Roman" w:cs="Times New Roman"/>
-                <w:noProof/>
                 <w:webHidden/>
               </w:rPr>
               <w:fldChar w:fldCharType="begin"/>
             </w:r>
             <w:r>
               <w:rPr>
-                <w:rFonts w:ascii="Times New Roman" w:hAnsi="Times New Roman" w:cs="Times New Roman"/>
-                <w:noProof/>
                 <w:webHidden/>
               </w:rPr>
               <w:instrText xml:space="preserve"> PAGEREF _Toc186401516 \h </w:instrText>
             </w:r>
             <w:r>
               <w:rPr>
-                <w:rFonts w:ascii="Times New Roman" w:hAnsi="Times New Roman" w:cs="Times New Roman"/>
-                <w:noProof/>
-                <w:webHidden/>
-              </w:rPr>
-            </w:r>
-            <w:r>
-              <w:rPr>
-                <w:rFonts w:ascii="Times New Roman" w:hAnsi="Times New Roman" w:cs="Times New Roman"/>
-                <w:noProof/>
+                <w:webHidden/>
+              </w:rPr>
+            </w:r>
+            <w:r>
+              <w:rPr>
                 <w:webHidden/>
               </w:rPr>
               <w:fldChar w:fldCharType="separate"/>
             </w:r>
             <w:r>
               <w:rPr>
-                <w:rFonts w:ascii="Times New Roman" w:hAnsi="Times New Roman" w:cs="Times New Roman"/>
-                <w:noProof/>
                 <w:webHidden/>
               </w:rPr>
               <w:t>6</w:t>
             </w:r>
             <w:r>
               <w:rPr>
-                <w:rFonts w:ascii="Times New Roman" w:hAnsi="Times New Roman" w:cs="Times New Roman"/>
-                <w:noProof/>
                 <w:webHidden/>
               </w:rPr>
               <w:fldChar w:fldCharType="end"/>
@@ -1916,12 +1593,8 @@
         <w:p>
           <w:pPr>
             <w:pStyle w:val="TOC2"/>
-            <w:tabs>
-              <w:tab w:val="right" w:leader="dot" w:pos="9016"/>
-            </w:tabs>
             <w:rPr>
-              <w:rFonts w:ascii="Times New Roman" w:eastAsiaTheme="minorEastAsia" w:hAnsi="Times New Roman" w:cs="Times New Roman"/>
-              <w:noProof/>
+              <w:rFonts w:eastAsiaTheme="minorEastAsia"/>
               <w:lang w:eastAsia="en-MY"/>
             </w:rPr>
           </w:pPr>
@@ -1929,62 +1602,46 @@
             <w:r>
               <w:rPr>
                 <w:rStyle w:val="Hyperlink"/>
-                <w:rFonts w:ascii="Times New Roman" w:hAnsi="Times New Roman" w:cs="Times New Roman"/>
-                <w:noProof/>
               </w:rPr>
               <w:t>5.3 Promotion:</w:t>
             </w:r>
             <w:r>
               <w:rPr>
-                <w:rFonts w:ascii="Times New Roman" w:hAnsi="Times New Roman" w:cs="Times New Roman"/>
-                <w:noProof/>
                 <w:webHidden/>
               </w:rPr>
               <w:tab/>
             </w:r>
             <w:r>
               <w:rPr>
-                <w:rFonts w:ascii="Times New Roman" w:hAnsi="Times New Roman" w:cs="Times New Roman"/>
-                <w:noProof/>
                 <w:webHidden/>
               </w:rPr>
               <w:fldChar w:fldCharType="begin"/>
             </w:r>
             <w:r>
               <w:rPr>
-                <w:rFonts w:ascii="Times New Roman" w:hAnsi="Times New Roman" w:cs="Times New Roman"/>
-                <w:noProof/>
                 <w:webHidden/>
               </w:rPr>
               <w:instrText xml:space="preserve"> PAGEREF _Toc186401517 \h </w:instrText>
             </w:r>
             <w:r>
               <w:rPr>
-                <w:rFonts w:ascii="Times New Roman" w:hAnsi="Times New Roman" w:cs="Times New Roman"/>
-                <w:noProof/>
-                <w:webHidden/>
-              </w:rPr>
-            </w:r>
-            <w:r>
-              <w:rPr>
-                <w:rFonts w:ascii="Times New Roman" w:hAnsi="Times New Roman" w:cs="Times New Roman"/>
-                <w:noProof/>
+                <w:webHidden/>
+              </w:rPr>
+            </w:r>
+            <w:r>
+              <w:rPr>
                 <w:webHidden/>
               </w:rPr>
               <w:fldChar w:fldCharType="separate"/>
             </w:r>
             <w:r>
               <w:rPr>
-                <w:rFonts w:ascii="Times New Roman" w:hAnsi="Times New Roman" w:cs="Times New Roman"/>
-                <w:noProof/>
                 <w:webHidden/>
               </w:rPr>
               <w:t>6</w:t>
             </w:r>
             <w:r>
               <w:rPr>
-                <w:rFonts w:ascii="Times New Roman" w:hAnsi="Times New Roman" w:cs="Times New Roman"/>
-                <w:noProof/>
                 <w:webHidden/>
               </w:rPr>
               <w:fldChar w:fldCharType="end"/>
@@ -1994,12 +1651,8 @@
         <w:p>
           <w:pPr>
             <w:pStyle w:val="TOC1"/>
-            <w:tabs>
-              <w:tab w:val="right" w:leader="dot" w:pos="9016"/>
-            </w:tabs>
             <w:rPr>
-              <w:rFonts w:ascii="Times New Roman" w:eastAsiaTheme="minorEastAsia" w:hAnsi="Times New Roman" w:cs="Times New Roman"/>
-              <w:noProof/>
+              <w:rFonts w:eastAsiaTheme="minorEastAsia"/>
               <w:lang w:eastAsia="en-MY"/>
             </w:rPr>
           </w:pPr>
@@ -2007,62 +1660,46 @@
             <w:r>
               <w:rPr>
                 <w:rStyle w:val="Hyperlink"/>
-                <w:rFonts w:ascii="Times New Roman" w:hAnsi="Times New Roman" w:cs="Times New Roman"/>
-                <w:noProof/>
               </w:rPr>
               <w:t>6.0 CONCLUSION</w:t>
             </w:r>
             <w:r>
               <w:rPr>
-                <w:rFonts w:ascii="Times New Roman" w:hAnsi="Times New Roman" w:cs="Times New Roman"/>
-                <w:noProof/>
                 <w:webHidden/>
               </w:rPr>
               <w:tab/>
             </w:r>
             <w:r>
               <w:rPr>
-                <w:rFonts w:ascii="Times New Roman" w:hAnsi="Times New Roman" w:cs="Times New Roman"/>
-                <w:noProof/>
                 <w:webHidden/>
               </w:rPr>
               <w:fldChar w:fldCharType="begin"/>
             </w:r>
             <w:r>
               <w:rPr>
-                <w:rFonts w:ascii="Times New Roman" w:hAnsi="Times New Roman" w:cs="Times New Roman"/>
-                <w:noProof/>
                 <w:webHidden/>
               </w:rPr>
               <w:instrText xml:space="preserve"> PAGEREF _Toc186401518 \h </w:instrText>
             </w:r>
             <w:r>
               <w:rPr>
-                <w:rFonts w:ascii="Times New Roman" w:hAnsi="Times New Roman" w:cs="Times New Roman"/>
-                <w:noProof/>
-                <w:webHidden/>
-              </w:rPr>
-            </w:r>
-            <w:r>
-              <w:rPr>
-                <w:rFonts w:ascii="Times New Roman" w:hAnsi="Times New Roman" w:cs="Times New Roman"/>
-                <w:noProof/>
+                <w:webHidden/>
+              </w:rPr>
+            </w:r>
+            <w:r>
+              <w:rPr>
                 <w:webHidden/>
               </w:rPr>
               <w:fldChar w:fldCharType="separate"/>
             </w:r>
             <w:r>
               <w:rPr>
-                <w:rFonts w:ascii="Times New Roman" w:hAnsi="Times New Roman" w:cs="Times New Roman"/>
-                <w:noProof/>
                 <w:webHidden/>
               </w:rPr>
               <w:t>7</w:t>
             </w:r>
             <w:r>
               <w:rPr>
-                <w:rFonts w:ascii="Times New Roman" w:hAnsi="Times New Roman" w:cs="Times New Roman"/>
-                <w:noProof/>
                 <w:webHidden/>
               </w:rPr>
               <w:fldChar w:fldCharType="end"/>
@@ -2072,12 +1709,8 @@
         <w:p>
           <w:pPr>
             <w:pStyle w:val="TOC2"/>
-            <w:tabs>
-              <w:tab w:val="right" w:leader="dot" w:pos="9016"/>
-            </w:tabs>
             <w:rPr>
-              <w:rFonts w:ascii="Times New Roman" w:eastAsiaTheme="minorEastAsia" w:hAnsi="Times New Roman" w:cs="Times New Roman"/>
-              <w:noProof/>
+              <w:rFonts w:eastAsiaTheme="minorEastAsia"/>
               <w:lang w:eastAsia="en-MY"/>
             </w:rPr>
           </w:pPr>
@@ -2085,62 +1718,46 @@
             <w:r>
               <w:rPr>
                 <w:rStyle w:val="Hyperlink"/>
-                <w:rFonts w:ascii="Times New Roman" w:hAnsi="Times New Roman" w:cs="Times New Roman"/>
-                <w:noProof/>
               </w:rPr>
               <w:t>6.1 Summary of Benefits:</w:t>
             </w:r>
             <w:r>
               <w:rPr>
-                <w:rFonts w:ascii="Times New Roman" w:hAnsi="Times New Roman" w:cs="Times New Roman"/>
-                <w:noProof/>
                 <w:webHidden/>
               </w:rPr>
               <w:tab/>
             </w:r>
             <w:r>
               <w:rPr>
-                <w:rFonts w:ascii="Times New Roman" w:hAnsi="Times New Roman" w:cs="Times New Roman"/>
-                <w:noProof/>
                 <w:webHidden/>
               </w:rPr>
               <w:fldChar w:fldCharType="begin"/>
             </w:r>
             <w:r>
               <w:rPr>
-                <w:rFonts w:ascii="Times New Roman" w:hAnsi="Times New Roman" w:cs="Times New Roman"/>
-                <w:noProof/>
                 <w:webHidden/>
               </w:rPr>
               <w:instrText xml:space="preserve"> PAGEREF _Toc186401519 \h </w:instrText>
             </w:r>
             <w:r>
               <w:rPr>
-                <w:rFonts w:ascii="Times New Roman" w:hAnsi="Times New Roman" w:cs="Times New Roman"/>
-                <w:noProof/>
-                <w:webHidden/>
-              </w:rPr>
-            </w:r>
-            <w:r>
-              <w:rPr>
-                <w:rFonts w:ascii="Times New Roman" w:hAnsi="Times New Roman" w:cs="Times New Roman"/>
-                <w:noProof/>
+                <w:webHidden/>
+              </w:rPr>
+            </w:r>
+            <w:r>
+              <w:rPr>
                 <w:webHidden/>
               </w:rPr>
               <w:fldChar w:fldCharType="separate"/>
             </w:r>
             <w:r>
               <w:rPr>
-                <w:rFonts w:ascii="Times New Roman" w:hAnsi="Times New Roman" w:cs="Times New Roman"/>
-                <w:noProof/>
                 <w:webHidden/>
               </w:rPr>
               <w:t>7</w:t>
             </w:r>
             <w:r>
               <w:rPr>
-                <w:rFonts w:ascii="Times New Roman" w:hAnsi="Times New Roman" w:cs="Times New Roman"/>
-                <w:noProof/>
                 <w:webHidden/>
               </w:rPr>
               <w:fldChar w:fldCharType="end"/>
@@ -2150,12 +1767,8 @@
         <w:p>
           <w:pPr>
             <w:pStyle w:val="TOC2"/>
-            <w:tabs>
-              <w:tab w:val="right" w:leader="dot" w:pos="9016"/>
-            </w:tabs>
             <w:rPr>
-              <w:rFonts w:ascii="Times New Roman" w:eastAsiaTheme="minorEastAsia" w:hAnsi="Times New Roman" w:cs="Times New Roman"/>
-              <w:noProof/>
+              <w:rFonts w:eastAsiaTheme="minorEastAsia"/>
               <w:lang w:eastAsia="en-MY"/>
             </w:rPr>
           </w:pPr>
@@ -2163,62 +1776,46 @@
             <w:r>
               <w:rPr>
                 <w:rStyle w:val="Hyperlink"/>
-                <w:rFonts w:ascii="Times New Roman" w:hAnsi="Times New Roman" w:cs="Times New Roman"/>
-                <w:noProof/>
               </w:rPr>
               <w:t>6.2 Call to Action:</w:t>
             </w:r>
             <w:r>
               <w:rPr>
-                <w:rFonts w:ascii="Times New Roman" w:hAnsi="Times New Roman" w:cs="Times New Roman"/>
-                <w:noProof/>
                 <w:webHidden/>
               </w:rPr>
               <w:tab/>
             </w:r>
             <w:r>
               <w:rPr>
-                <w:rFonts w:ascii="Times New Roman" w:hAnsi="Times New Roman" w:cs="Times New Roman"/>
-                <w:noProof/>
                 <w:webHidden/>
               </w:rPr>
               <w:fldChar w:fldCharType="begin"/>
             </w:r>
             <w:r>
               <w:rPr>
-                <w:rFonts w:ascii="Times New Roman" w:hAnsi="Times New Roman" w:cs="Times New Roman"/>
-                <w:noProof/>
                 <w:webHidden/>
               </w:rPr>
               <w:instrText xml:space="preserve"> PAGEREF _Toc186401520 \h </w:instrText>
             </w:r>
             <w:r>
               <w:rPr>
-                <w:rFonts w:ascii="Times New Roman" w:hAnsi="Times New Roman" w:cs="Times New Roman"/>
-                <w:noProof/>
-                <w:webHidden/>
-              </w:rPr>
-            </w:r>
-            <w:r>
-              <w:rPr>
-                <w:rFonts w:ascii="Times New Roman" w:hAnsi="Times New Roman" w:cs="Times New Roman"/>
-                <w:noProof/>
+                <w:webHidden/>
+              </w:rPr>
+            </w:r>
+            <w:r>
+              <w:rPr>
                 <w:webHidden/>
               </w:rPr>
               <w:fldChar w:fldCharType="separate"/>
             </w:r>
             <w:r>
               <w:rPr>
-                <w:rFonts w:ascii="Times New Roman" w:hAnsi="Times New Roman" w:cs="Times New Roman"/>
-                <w:noProof/>
                 <w:webHidden/>
               </w:rPr>
               <w:t>7</w:t>
             </w:r>
             <w:r>
               <w:rPr>
-                <w:rFonts w:ascii="Times New Roman" w:hAnsi="Times New Roman" w:cs="Times New Roman"/>
-                <w:noProof/>
                 <w:webHidden/>
               </w:rPr>
               <w:fldChar w:fldCharType="end"/>
@@ -2304,19 +1901,7 @@
           <w:sz w:val="32"/>
           <w:szCs w:val="32"/>
         </w:rPr>
-        <w:lastRenderedPageBreak/>
-        <w:t xml:space="preserve">1.0    </w:t>
-      </w:r>
-      <w:r>
-        <w:rPr>
-          <w:rFonts w:ascii="Times New Roman" w:hAnsi="Times New Roman" w:cs="Times New Roman"/>
-          <w:b/>
-          <w:bCs/>
-          <w:color w:val="auto"/>
-          <w:sz w:val="32"/>
-          <w:szCs w:val="32"/>
-        </w:rPr>
-        <w:t>INTRODUCTION</w:t>
+        <w:t>1.0    INTRODUCTION</w:t>
       </w:r>
       <w:bookmarkEnd w:id="0"/>
     </w:p>
@@ -2464,14 +2049,7 @@
           <w:color w:val="auto"/>
         </w:rPr>
         <w:lastRenderedPageBreak/>
-        <w:t xml:space="preserve">2.0 </w:t>
-      </w:r>
-      <w:r>
-        <w:rPr>
-          <w:rFonts w:ascii="Times New Roman" w:hAnsi="Times New Roman" w:cs="Times New Roman"/>
-          <w:color w:val="auto"/>
-        </w:rPr>
-        <w:t>DESIGN AND LAYOUT</w:t>
+        <w:t>2.0 DESIGN AND LAYOUT</w:t>
       </w:r>
       <w:bookmarkEnd w:id="3"/>
     </w:p>
@@ -2685,14 +2263,7 @@
           <w:rFonts w:ascii="Times New Roman" w:hAnsi="Times New Roman" w:cs="Times New Roman"/>
           <w:color w:val="auto"/>
         </w:rPr>
-        <w:t xml:space="preserve">3.0 </w:t>
-      </w:r>
-      <w:r>
-        <w:rPr>
-          <w:rFonts w:ascii="Times New Roman" w:hAnsi="Times New Roman" w:cs="Times New Roman"/>
-          <w:color w:val="auto"/>
-        </w:rPr>
-        <w:t>LOGISTICS AND PARTNERSHIPS</w:t>
+        <w:t>3.0 LOGISTICS AND PARTNERSHIPS</w:t>
       </w:r>
       <w:bookmarkEnd w:id="6"/>
       <w:r>
@@ -2978,14 +2549,7 @@
           <w:color w:val="auto"/>
         </w:rPr>
         <w:lastRenderedPageBreak/>
-        <w:t xml:space="preserve">4.0 </w:t>
-      </w:r>
-      <w:r>
-        <w:rPr>
-          <w:rFonts w:ascii="Times New Roman" w:hAnsi="Times New Roman" w:cs="Times New Roman"/>
-          <w:color w:val="auto"/>
-        </w:rPr>
-        <w:t>SUSTAINABILITY PRACTICES</w:t>
+        <w:t>4.0 SUSTAINABILITY PRACTICES</w:t>
       </w:r>
       <w:bookmarkEnd w:id="10"/>
       <w:r>
@@ -3672,7 +3236,84 @@
     </w:p>
     <w:p>
       <w:pPr>
+        <w:pStyle w:val="ListParagraph"/>
+        <w:tabs>
+          <w:tab w:val="left" w:pos="1260"/>
+        </w:tabs>
+        <w:spacing w:line="360" w:lineRule="auto"/>
+        <w:rPr>
+          <w:rFonts w:ascii="Times New Roman" w:hAnsi="Times New Roman" w:cs="Times New Roman"/>
+          <w:sz w:val="28"/>
+          <w:szCs w:val="28"/>
+        </w:rPr>
+      </w:pPr>
+      <w:r>
+        <w:rPr>
+          <w:noProof/>
+          <w14:ligatures w14:val="none"/>
+        </w:rPr>
+        <w:drawing>
+          <wp:inline distT="0" distB="0" distL="0" distR="0" wp14:anchorId="70C54637" wp14:editId="251FD7F7">
+            <wp:extent cx="4227830" cy="4227830"/>
+            <wp:effectExtent l="19050" t="19050" r="20320" b="20320"/>
+            <wp:docPr id="624501665" name="Picture 2" descr="A group of people in a field&#10;&#10;Description automatically generated"/>
+            <wp:cNvGraphicFramePr>
+              <a:graphicFrameLocks xmlns:a="http://schemas.openxmlformats.org/drawingml/2006/main" noChangeAspect="1"/>
+            </wp:cNvGraphicFramePr>
+            <a:graphic xmlns:a="http://schemas.openxmlformats.org/drawingml/2006/main">
+              <a:graphicData uri="http://schemas.openxmlformats.org/drawingml/2006/picture">
+                <pic:pic xmlns:pic="http://schemas.openxmlformats.org/drawingml/2006/picture">
+                  <pic:nvPicPr>
+                    <pic:cNvPr id="624501665" name="Picture 2" descr="A group of people in a field&#10;&#10;Description automatically generated"/>
+                    <pic:cNvPicPr>
+                      <a:picLocks noChangeAspect="1"/>
+                    </pic:cNvPicPr>
+                  </pic:nvPicPr>
+                  <pic:blipFill>
+                    <a:blip r:embed="rId13" cstate="print">
+                      <a:extLst>
+                        <a:ext uri="{28A0092B-C50C-407E-A947-70E740481C1C}">
+                          <a14:useLocalDpi xmlns:a14="http://schemas.microsoft.com/office/drawing/2010/main" val="0"/>
+                        </a:ext>
+                      </a:extLst>
+                    </a:blip>
+                    <a:stretch>
+                      <a:fillRect/>
+                    </a:stretch>
+                  </pic:blipFill>
+                  <pic:spPr>
+                    <a:xfrm>
+                      <a:off x="0" y="0"/>
+                      <a:ext cx="4227830" cy="4227830"/>
+                    </a:xfrm>
+                    <a:prstGeom prst="rect">
+                      <a:avLst/>
+                    </a:prstGeom>
+                    <a:ln>
+                      <a:solidFill>
+                        <a:schemeClr val="tx1"/>
+                      </a:solidFill>
+                    </a:ln>
+                  </pic:spPr>
+                </pic:pic>
+              </a:graphicData>
+            </a:graphic>
+          </wp:inline>
+        </w:drawing>
+      </w:r>
+    </w:p>
+    <w:p>
+      <w:pPr>
         <w:spacing w:after="0" w:line="240" w:lineRule="auto"/>
+        <w:rPr>
+          <w:rFonts w:ascii="Times New Roman" w:hAnsi="Times New Roman" w:cs="Times New Roman"/>
+          <w:b/>
+          <w:bCs/>
+          <w:sz w:val="40"/>
+          <w:szCs w:val="40"/>
+        </w:rPr>
+      </w:pPr>
+      <w:r>
         <w:rPr>
           <w:rFonts w:ascii="Times New Roman" w:hAnsi="Times New Roman" w:cs="Times New Roman"/>
           <w:b/>
@@ -3680,31 +3321,14 @@
           <w:sz w:val="28"/>
           <w:szCs w:val="28"/>
         </w:rPr>
-      </w:pPr>
-      <w:r>
-        <w:rPr>
-          <w:rFonts w:ascii="Times New Roman" w:hAnsi="Times New Roman" w:cs="Times New Roman"/>
-          <w:b/>
-          <w:bCs/>
-          <w:sz w:val="28"/>
-          <w:szCs w:val="28"/>
-        </w:rPr>
         <w:br w:type="page"/>
       </w:r>
-    </w:p>
-    <w:p>
-      <w:pPr>
-        <w:pStyle w:val="Heading1"/>
-        <w:rPr>
-          <w:rFonts w:ascii="Times New Roman" w:hAnsi="Times New Roman" w:cs="Times New Roman"/>
-          <w:color w:val="auto"/>
-        </w:rPr>
-      </w:pPr>
       <w:bookmarkStart w:id="17" w:name="_Toc186401518"/>
       <w:r>
         <w:rPr>
           <w:rFonts w:ascii="Times New Roman" w:hAnsi="Times New Roman" w:cs="Times New Roman"/>
-          <w:color w:val="auto"/>
+          <w:sz w:val="40"/>
+          <w:szCs w:val="40"/>
         </w:rPr>
         <w:lastRenderedPageBreak/>
         <w:t>6.0 CONCLUSION</w:t>
@@ -3725,7 +3349,14 @@
           <w:rFonts w:ascii="Times New Roman" w:hAnsi="Times New Roman" w:cs="Times New Roman"/>
           <w:color w:val="auto"/>
         </w:rPr>
-        <w:t>6.1 Summary of Benefits:</w:t>
+        <w:t>6</w:t>
+      </w:r>
+      <w:r>
+        <w:rPr>
+          <w:rFonts w:ascii="Times New Roman" w:hAnsi="Times New Roman" w:cs="Times New Roman"/>
+          <w:color w:val="auto"/>
+        </w:rPr>
+        <w:t>.1 Summary of Benefits:</w:t>
       </w:r>
       <w:bookmarkEnd w:id="18"/>
     </w:p>
@@ -3742,15 +3373,15 @@
         <w:spacing w:line="360" w:lineRule="auto"/>
         <w:rPr>
           <w:rFonts w:ascii="Times New Roman" w:hAnsi="Times New Roman" w:cs="Times New Roman"/>
-          <w:sz w:val="28"/>
-          <w:szCs w:val="28"/>
-        </w:rPr>
-      </w:pPr>
-      <w:r>
-        <w:rPr>
-          <w:rFonts w:ascii="Times New Roman" w:hAnsi="Times New Roman" w:cs="Times New Roman"/>
-          <w:sz w:val="28"/>
-          <w:szCs w:val="28"/>
+          <w:sz w:val="24"/>
+          <w:szCs w:val="24"/>
+        </w:rPr>
+      </w:pPr>
+      <w:r>
+        <w:rPr>
+          <w:rFonts w:ascii="Times New Roman" w:hAnsi="Times New Roman" w:cs="Times New Roman"/>
+          <w:sz w:val="24"/>
+          <w:szCs w:val="24"/>
         </w:rPr>
         <w:t>Improved access to fresh produce.</w:t>
       </w:r>
@@ -3768,15 +3399,15 @@
         <w:spacing w:line="360" w:lineRule="auto"/>
         <w:rPr>
           <w:rFonts w:ascii="Times New Roman" w:hAnsi="Times New Roman" w:cs="Times New Roman"/>
-          <w:sz w:val="28"/>
-          <w:szCs w:val="28"/>
-        </w:rPr>
-      </w:pPr>
-      <w:r>
-        <w:rPr>
-          <w:rFonts w:ascii="Times New Roman" w:hAnsi="Times New Roman" w:cs="Times New Roman"/>
-          <w:sz w:val="28"/>
-          <w:szCs w:val="28"/>
+          <w:sz w:val="24"/>
+          <w:szCs w:val="24"/>
+        </w:rPr>
+      </w:pPr>
+      <w:r>
+        <w:rPr>
+          <w:rFonts w:ascii="Times New Roman" w:hAnsi="Times New Roman" w:cs="Times New Roman"/>
+          <w:sz w:val="24"/>
+          <w:szCs w:val="24"/>
         </w:rPr>
         <w:t>Strengthened community bonds.</w:t>
       </w:r>
@@ -3794,17 +3425,25 @@
         <w:spacing w:line="360" w:lineRule="auto"/>
         <w:rPr>
           <w:rFonts w:ascii="Times New Roman" w:hAnsi="Times New Roman" w:cs="Times New Roman"/>
-          <w:sz w:val="28"/>
-          <w:szCs w:val="28"/>
-        </w:rPr>
-      </w:pPr>
-      <w:r>
-        <w:rPr>
-          <w:rFonts w:ascii="Times New Roman" w:hAnsi="Times New Roman" w:cs="Times New Roman"/>
-          <w:sz w:val="28"/>
-          <w:szCs w:val="28"/>
-        </w:rPr>
-        <w:t>Positive environmental impact on urban spaces.</w:t>
+          <w:sz w:val="32"/>
+          <w:szCs w:val="32"/>
+        </w:rPr>
+      </w:pPr>
+      <w:r>
+        <w:rPr>
+          <w:rFonts w:ascii="Times New Roman" w:hAnsi="Times New Roman" w:cs="Times New Roman"/>
+          <w:sz w:val="24"/>
+          <w:szCs w:val="24"/>
+        </w:rPr>
+        <w:t>Positive environmental impact on urban spaces</w:t>
+      </w:r>
+      <w:r>
+        <w:rPr>
+          <w:rFonts w:ascii="Times New Roman" w:hAnsi="Times New Roman" w:cs="Times New Roman"/>
+          <w:sz w:val="32"/>
+          <w:szCs w:val="32"/>
+        </w:rPr>
+        <w:t>.</w:t>
       </w:r>
     </w:p>
     <w:p>
@@ -3845,15 +3484,15 @@
           <w:rFonts w:ascii="Times New Roman" w:hAnsi="Times New Roman" w:cs="Times New Roman"/>
           <w:b/>
           <w:bCs/>
-          <w:sz w:val="28"/>
-          <w:szCs w:val="28"/>
-        </w:rPr>
-      </w:pPr>
-      <w:r>
-        <w:rPr>
-          <w:rFonts w:ascii="Times New Roman" w:hAnsi="Times New Roman" w:cs="Times New Roman"/>
-          <w:sz w:val="28"/>
-          <w:szCs w:val="28"/>
+          <w:sz w:val="24"/>
+          <w:szCs w:val="24"/>
+        </w:rPr>
+      </w:pPr>
+      <w:r>
+        <w:rPr>
+          <w:rFonts w:ascii="Times New Roman" w:hAnsi="Times New Roman" w:cs="Times New Roman"/>
+          <w:sz w:val="24"/>
+          <w:szCs w:val="24"/>
         </w:rPr>
         <w:t>Invite residents to participate in planning and maintaining the garden</w:t>
       </w:r>
@@ -3862,8 +3501,8 @@
           <w:rFonts w:ascii="Times New Roman" w:hAnsi="Times New Roman" w:cs="Times New Roman"/>
           <w:b/>
           <w:bCs/>
-          <w:sz w:val="28"/>
-          <w:szCs w:val="28"/>
+          <w:sz w:val="24"/>
+          <w:szCs w:val="24"/>
         </w:rPr>
         <w:t>.</w:t>
       </w:r>
@@ -6437,10 +6076,21 @@
     <w:autoRedefine/>
     <w:uiPriority w:val="39"/>
     <w:unhideWhenUsed/>
-    <w:rsid w:val="00F508A9"/>
+    <w:rsid w:val="002D0DF1"/>
     <w:pPr>
-      <w:spacing w:after="100"/>
+      <w:tabs>
+        <w:tab w:val="right" w:leader="dot" w:pos="9016"/>
+      </w:tabs>
+      <w:spacing w:after="100" w:line="360" w:lineRule="auto"/>
     </w:pPr>
+    <w:rPr>
+      <w:rFonts w:ascii="Times New Roman" w:hAnsi="Times New Roman" w:cs="Times New Roman"/>
+      <w:b/>
+      <w:bCs/>
+      <w:noProof/>
+      <w:sz w:val="28"/>
+      <w:szCs w:val="28"/>
+    </w:rPr>
   </w:style>
   <w:style w:type="paragraph" w:styleId="TOC2">
     <w:name w:val="toc 2"/>
@@ -6449,11 +6099,20 @@
     <w:autoRedefine/>
     <w:uiPriority w:val="39"/>
     <w:unhideWhenUsed/>
-    <w:rsid w:val="00F508A9"/>
+    <w:rsid w:val="002D0DF1"/>
     <w:pPr>
-      <w:spacing w:after="100"/>
+      <w:tabs>
+        <w:tab w:val="right" w:leader="dot" w:pos="9016"/>
+      </w:tabs>
+      <w:spacing w:after="100" w:line="360" w:lineRule="auto"/>
       <w:ind w:left="220"/>
     </w:pPr>
+    <w:rPr>
+      <w:rFonts w:ascii="Times New Roman" w:hAnsi="Times New Roman" w:cs="Times New Roman"/>
+      <w:noProof/>
+      <w:sz w:val="28"/>
+      <w:szCs w:val="28"/>
+    </w:rPr>
   </w:style>
   <w:style w:type="character" w:styleId="Hyperlink">
     <w:name w:val="Hyperlink"/>
@@ -6741,23 +6400,10 @@
 </file>
 
 <file path=customXml/item1.xml><?xml version="1.0" encoding="utf-8"?>
-<p:properties xmlns:p="http://schemas.microsoft.com/office/2006/metadata/properties" xmlns:xsi="http://www.w3.org/2001/XMLSchema-instance" xmlns:pc="http://schemas.microsoft.com/office/infopath/2007/PartnerControls">
-  <documentManagement>
-    <_activity xmlns="059d7f94-7d50-4730-b64c-7670957c63f9" xsi:nil="true"/>
-  </documentManagement>
-</p:properties>
+<b:Sources xmlns:b="http://schemas.openxmlformats.org/officeDocument/2006/bibliography" xmlns="http://schemas.openxmlformats.org/officeDocument/2006/bibliography" SelectedStyle="\APASixthEditionOfficeOnline.xsl" StyleName="APA" Version="6"/>
 </file>
 
 <file path=customXml/item2.xml><?xml version="1.0" encoding="utf-8"?>
-<?mso-contentType ?>
-<FormTemplates xmlns="http://schemas.microsoft.com/sharepoint/v3/contenttype/forms">
-  <Display>DocumentLibraryForm</Display>
-  <Edit>DocumentLibraryForm</Edit>
-  <New>DocumentLibraryForm</New>
-</FormTemplates>
-</file>
-
-<file path=customXml/item3.xml><?xml version="1.0" encoding="utf-8"?>
 <ct:contentTypeSchema xmlns:ct="http://schemas.microsoft.com/office/2006/metadata/contentType" xmlns:ma="http://schemas.microsoft.com/office/2006/metadata/properties/metaAttributes" ct:_="" ma:_="" ma:contentTypeName="Document" ma:contentTypeID="0x010100527912853F60504AB2DE110149F4B5EA" ma:contentTypeVersion="10" ma:contentTypeDescription="Create a new document." ma:contentTypeScope="" ma:versionID="093e8c7e207f5f18ccc86404c7e6ba1f">
   <xsd:schema xmlns:xsd="http://www.w3.org/2001/XMLSchema" xmlns:xs="http://www.w3.org/2001/XMLSchema" xmlns:p="http://schemas.microsoft.com/office/2006/metadata/properties" xmlns:ns3="059d7f94-7d50-4730-b64c-7670957c63f9" targetNamespace="http://schemas.microsoft.com/office/2006/metadata/properties" ma:root="true" ma:fieldsID="7fc9aa4c38d33eba67a05a4a919b2487" ns3:_="">
     <xsd:import namespace="059d7f94-7d50-4730-b64c-7670957c63f9"/>
@@ -6939,29 +6585,32 @@
 </ct:contentTypeSchema>
 </file>
 
+<file path=customXml/item3.xml><?xml version="1.0" encoding="utf-8"?>
+<?mso-contentType ?>
+<FormTemplates xmlns="http://schemas.microsoft.com/sharepoint/v3/contenttype/forms">
+  <Display>DocumentLibraryForm</Display>
+  <Edit>DocumentLibraryForm</Edit>
+  <New>DocumentLibraryForm</New>
+</FormTemplates>
+</file>
+
 <file path=customXml/item4.xml><?xml version="1.0" encoding="utf-8"?>
-<b:Sources xmlns:b="http://schemas.openxmlformats.org/officeDocument/2006/bibliography" xmlns="http://schemas.openxmlformats.org/officeDocument/2006/bibliography" SelectedStyle="\APASixthEditionOfficeOnline.xsl" StyleName="APA" Version="6"/>
+<p:properties xmlns:p="http://schemas.microsoft.com/office/2006/metadata/properties" xmlns:xsi="http://www.w3.org/2001/XMLSchema-instance" xmlns:pc="http://schemas.microsoft.com/office/infopath/2007/PartnerControls">
+  <documentManagement>
+    <_activity xmlns="059d7f94-7d50-4730-b64c-7670957c63f9" xsi:nil="true"/>
+  </documentManagement>
+</p:properties>
 </file>
 
 <file path=customXml/itemProps1.xml><?xml version="1.0" encoding="utf-8"?>
-<ds:datastoreItem xmlns:ds="http://schemas.openxmlformats.org/officeDocument/2006/customXml" ds:itemID="{3D5121FD-8170-4E43-914C-D3D74CD6779F}">
+<ds:datastoreItem xmlns:ds="http://schemas.openxmlformats.org/officeDocument/2006/customXml" ds:itemID="{2B905AF2-6726-4D17-A2D0-2929914495AF}">
   <ds:schemaRefs>
-    <ds:schemaRef ds:uri="http://schemas.microsoft.com/office/2006/metadata/properties"/>
-    <ds:schemaRef ds:uri="http://schemas.microsoft.com/office/infopath/2007/PartnerControls"/>
-    <ds:schemaRef ds:uri="059d7f94-7d50-4730-b64c-7670957c63f9"/>
+    <ds:schemaRef ds:uri="http://schemas.openxmlformats.org/officeDocument/2006/bibliography"/>
   </ds:schemaRefs>
 </ds:datastoreItem>
 </file>
 
 <file path=customXml/itemProps2.xml><?xml version="1.0" encoding="utf-8"?>
-<ds:datastoreItem xmlns:ds="http://schemas.openxmlformats.org/officeDocument/2006/customXml" ds:itemID="{61FAD5B4-F537-4F89-B6D5-C60BDA6D65A8}">
-  <ds:schemaRefs>
-    <ds:schemaRef ds:uri="http://schemas.microsoft.com/sharepoint/v3/contenttype/forms"/>
-  </ds:schemaRefs>
-</ds:datastoreItem>
-</file>
-
-<file path=customXml/itemProps3.xml><?xml version="1.0" encoding="utf-8"?>
 <ds:datastoreItem xmlns:ds="http://schemas.openxmlformats.org/officeDocument/2006/customXml" ds:itemID="{635A2F05-C9C5-4BF0-A155-7C8229BD38BC}">
   <ds:schemaRefs>
     <ds:schemaRef ds:uri="http://schemas.microsoft.com/office/2006/metadata/contentType"/>
@@ -6979,10 +6628,20 @@
 </ds:datastoreItem>
 </file>
 
+<file path=customXml/itemProps3.xml><?xml version="1.0" encoding="utf-8"?>
+<ds:datastoreItem xmlns:ds="http://schemas.openxmlformats.org/officeDocument/2006/customXml" ds:itemID="{61FAD5B4-F537-4F89-B6D5-C60BDA6D65A8}">
+  <ds:schemaRefs>
+    <ds:schemaRef ds:uri="http://schemas.microsoft.com/sharepoint/v3/contenttype/forms"/>
+  </ds:schemaRefs>
+</ds:datastoreItem>
+</file>
+
 <file path=customXml/itemProps4.xml><?xml version="1.0" encoding="utf-8"?>
-<ds:datastoreItem xmlns:ds="http://schemas.openxmlformats.org/officeDocument/2006/customXml" ds:itemID="{2B905AF2-6726-4D17-A2D0-2929914495AF}">
+<ds:datastoreItem xmlns:ds="http://schemas.openxmlformats.org/officeDocument/2006/customXml" ds:itemID="{3D5121FD-8170-4E43-914C-D3D74CD6779F}">
   <ds:schemaRefs>
-    <ds:schemaRef ds:uri="http://schemas.openxmlformats.org/officeDocument/2006/bibliography"/>
+    <ds:schemaRef ds:uri="http://schemas.microsoft.com/office/2006/metadata/properties"/>
+    <ds:schemaRef ds:uri="http://schemas.microsoft.com/office/infopath/2007/PartnerControls"/>
+    <ds:schemaRef ds:uri="059d7f94-7d50-4730-b64c-7670957c63f9"/>
   </ds:schemaRefs>
 </ds:datastoreItem>
 </file>
</xml_diff>